<commit_message>
Actualización apartado 2, 3, 6 y 7.
</commit_message>
<xml_diff>
--- a/TG3_AlinGiurca.docx
+++ b/TG3_AlinGiurca.docx
@@ -15,6 +15,7 @@
           <w:r>
             <w:rPr>
               <w:noProof/>
+              <w:lang w:eastAsia="es-ES"/>
             </w:rPr>
             <mc:AlternateContent>
               <mc:Choice Requires="wpg">
@@ -283,6 +284,7 @@
           <w:r>
             <w:rPr>
               <w:noProof/>
+              <w:lang w:eastAsia="es-ES"/>
             </w:rPr>
             <mc:AlternateContent>
               <mc:Choice Requires="wps">
@@ -376,39 +378,8 @@
                                         <w:sz w:val="28"/>
                                         <w:szCs w:val="28"/>
                                       </w:rPr>
-                                      <w:t>Alin Giurca, Gonzalo Baz, Roberto García-</w:t>
+                                      <w:t>Hilera González José Ramón</w:t>
                                     </w:r>
-                                    <w:proofErr w:type="spellStart"/>
-                                    <w:r>
-                                      <w:rPr>
-                                        <w:b/>
-                                        <w:color w:val="595959" w:themeColor="text1" w:themeTint="A6"/>
-                                        <w:sz w:val="28"/>
-                                        <w:szCs w:val="28"/>
-                                      </w:rPr>
-                                      <w:t>Gasco</w:t>
-                                    </w:r>
-                                    <w:proofErr w:type="spellEnd"/>
-                                    <w:r>
-                                      <w:rPr>
-                                        <w:b/>
-                                        <w:color w:val="595959" w:themeColor="text1" w:themeTint="A6"/>
-                                        <w:sz w:val="28"/>
-                                        <w:szCs w:val="28"/>
-                                      </w:rPr>
-                                      <w:t xml:space="preserve"> e Ignacio </w:t>
-                                    </w:r>
-                                    <w:proofErr w:type="spellStart"/>
-                                    <w:r>
-                                      <w:rPr>
-                                        <w:b/>
-                                        <w:color w:val="595959" w:themeColor="text1" w:themeTint="A6"/>
-                                        <w:sz w:val="28"/>
-                                        <w:szCs w:val="28"/>
-                                      </w:rPr>
-                                      <w:t>Llorca</w:t>
-                                    </w:r>
-                                    <w:proofErr w:type="spellEnd"/>
                                   </w:p>
                                 </w:sdtContent>
                               </w:sdt>
@@ -485,39 +456,8 @@
                                   <w:sz w:val="28"/>
                                   <w:szCs w:val="28"/>
                                 </w:rPr>
-                                <w:t>Alin Giurca, Gonzalo Baz, Roberto García-</w:t>
+                                <w:t>Hilera González José Ramón</w:t>
                               </w:r>
-                              <w:proofErr w:type="spellStart"/>
-                              <w:r>
-                                <w:rPr>
-                                  <w:b/>
-                                  <w:color w:val="595959" w:themeColor="text1" w:themeTint="A6"/>
-                                  <w:sz w:val="28"/>
-                                  <w:szCs w:val="28"/>
-                                </w:rPr>
-                                <w:t>Gasco</w:t>
-                              </w:r>
-                              <w:proofErr w:type="spellEnd"/>
-                              <w:r>
-                                <w:rPr>
-                                  <w:b/>
-                                  <w:color w:val="595959" w:themeColor="text1" w:themeTint="A6"/>
-                                  <w:sz w:val="28"/>
-                                  <w:szCs w:val="28"/>
-                                </w:rPr>
-                                <w:t xml:space="preserve"> e Ignacio </w:t>
-                              </w:r>
-                              <w:proofErr w:type="spellStart"/>
-                              <w:r>
-                                <w:rPr>
-                                  <w:b/>
-                                  <w:color w:val="595959" w:themeColor="text1" w:themeTint="A6"/>
-                                  <w:sz w:val="28"/>
-                                  <w:szCs w:val="28"/>
-                                </w:rPr>
-                                <w:t>Llorca</w:t>
-                              </w:r>
-                              <w:proofErr w:type="spellEnd"/>
                             </w:p>
                           </w:sdtContent>
                         </w:sdt>
@@ -543,6 +483,7 @@
           <w:r>
             <w:rPr>
               <w:noProof/>
+              <w:lang w:eastAsia="es-ES"/>
             </w:rPr>
             <mc:AlternateContent>
               <mc:Choice Requires="wps">
@@ -699,6 +640,7 @@
           <w:r>
             <w:rPr>
               <w:noProof/>
+              <w:lang w:eastAsia="es-ES"/>
             </w:rPr>
             <mc:AlternateContent>
               <mc:Choice Requires="wps">
@@ -978,7 +920,6 @@
           <w:docPartUnique/>
         </w:docPartObj>
       </w:sdtPr>
-      <w:sdtEndPr/>
       <w:sdtContent>
         <w:p>
           <w:pPr>
@@ -1009,7 +950,7 @@
           <w:r>
             <w:fldChar w:fldCharType="separate"/>
           </w:r>
-          <w:hyperlink w:anchor="_Toc448254544" w:history="1">
+          <w:hyperlink w:anchor="_Toc481490796" w:history="1">
             <w:r>
               <w:rPr>
                 <w:rStyle w:val="Hipervnculo"/>
@@ -1036,7 +977,7 @@
                 <w:noProof/>
                 <w:webHidden/>
               </w:rPr>
-              <w:instrText xml:space="preserve"> PAGEREF _Toc448254544 \h </w:instrText>
+              <w:instrText xml:space="preserve"> PAGEREF _Toc481490796 \h </w:instrText>
             </w:r>
             <w:r>
               <w:rPr>
@@ -1056,7 +997,7 @@
                 <w:noProof/>
                 <w:webHidden/>
               </w:rPr>
-              <w:t>2</w:t>
+              <w:t>3</w:t>
             </w:r>
             <w:r>
               <w:rPr>
@@ -1079,7 +1020,7 @@
               <w:lang w:eastAsia="es-ES"/>
             </w:rPr>
           </w:pPr>
-          <w:hyperlink w:anchor="_Toc448254545" w:history="1">
+          <w:hyperlink w:anchor="_Toc481490797" w:history="1">
             <w:r>
               <w:rPr>
                 <w:rStyle w:val="Hipervnculo"/>
@@ -1106,7 +1047,7 @@
                 <w:noProof/>
                 <w:webHidden/>
               </w:rPr>
-              <w:instrText xml:space="preserve"> PAGEREF _Toc448254545 \h </w:instrText>
+              <w:instrText xml:space="preserve"> PAGEREF _Toc481490797 \h </w:instrText>
             </w:r>
             <w:r>
               <w:rPr>
@@ -1126,7 +1067,7 @@
                 <w:noProof/>
                 <w:webHidden/>
               </w:rPr>
-              <w:t>2</w:t>
+              <w:t>3</w:t>
             </w:r>
             <w:r>
               <w:rPr>
@@ -1149,7 +1090,7 @@
               <w:lang w:eastAsia="es-ES"/>
             </w:rPr>
           </w:pPr>
-          <w:hyperlink w:anchor="_Toc448254546" w:history="1">
+          <w:hyperlink w:anchor="_Toc481490798" w:history="1">
             <w:r>
               <w:rPr>
                 <w:rStyle w:val="Hipervnculo"/>
@@ -1176,7 +1117,7 @@
                 <w:noProof/>
                 <w:webHidden/>
               </w:rPr>
-              <w:instrText xml:space="preserve"> PAGEREF _Toc448254546 \h </w:instrText>
+              <w:instrText xml:space="preserve"> PAGEREF _Toc481490798 \h </w:instrText>
             </w:r>
             <w:r>
               <w:rPr>
@@ -1196,7 +1137,7 @@
                 <w:noProof/>
                 <w:webHidden/>
               </w:rPr>
-              <w:t>2</w:t>
+              <w:t>4</w:t>
             </w:r>
             <w:r>
               <w:rPr>
@@ -1219,7 +1160,7 @@
               <w:lang w:eastAsia="es-ES"/>
             </w:rPr>
           </w:pPr>
-          <w:hyperlink w:anchor="_Toc448254547" w:history="1">
+          <w:hyperlink w:anchor="_Toc481490799" w:history="1">
             <w:r>
               <w:rPr>
                 <w:rStyle w:val="Hipervnculo"/>
@@ -1246,7 +1187,7 @@
                 <w:noProof/>
                 <w:webHidden/>
               </w:rPr>
-              <w:instrText xml:space="preserve"> PAGEREF _Toc448254547 \h </w:instrText>
+              <w:instrText xml:space="preserve"> PAGEREF _Toc481490799 \h </w:instrText>
             </w:r>
             <w:r>
               <w:rPr>
@@ -1266,7 +1207,7 @@
                 <w:noProof/>
                 <w:webHidden/>
               </w:rPr>
-              <w:t>2</w:t>
+              <w:t>5</w:t>
             </w:r>
             <w:r>
               <w:rPr>
@@ -1289,7 +1230,7 @@
               <w:lang w:eastAsia="es-ES"/>
             </w:rPr>
           </w:pPr>
-          <w:hyperlink w:anchor="_Toc448254548" w:history="1">
+          <w:hyperlink w:anchor="_Toc481490800" w:history="1">
             <w:r>
               <w:rPr>
                 <w:rStyle w:val="Hipervnculo"/>
@@ -1316,7 +1257,7 @@
                 <w:noProof/>
                 <w:webHidden/>
               </w:rPr>
-              <w:instrText xml:space="preserve"> PAGEREF _Toc448254548 \h </w:instrText>
+              <w:instrText xml:space="preserve"> PAGEREF _Toc481490800 \h </w:instrText>
             </w:r>
             <w:r>
               <w:rPr>
@@ -1336,7 +1277,7 @@
                 <w:noProof/>
                 <w:webHidden/>
               </w:rPr>
-              <w:t>3</w:t>
+              <w:t>6</w:t>
             </w:r>
             <w:r>
               <w:rPr>
@@ -1359,7 +1300,7 @@
               <w:lang w:eastAsia="es-ES"/>
             </w:rPr>
           </w:pPr>
-          <w:hyperlink w:anchor="_Toc448254549" w:history="1">
+          <w:hyperlink w:anchor="_Toc481490801" w:history="1">
             <w:r>
               <w:rPr>
                 <w:rStyle w:val="Hipervnculo"/>
@@ -1386,7 +1327,7 @@
                 <w:noProof/>
                 <w:webHidden/>
               </w:rPr>
-              <w:instrText xml:space="preserve"> PAGEREF _Toc448254549 \h </w:instrText>
+              <w:instrText xml:space="preserve"> PAGEREF _Toc481490801 \h </w:instrText>
             </w:r>
             <w:r>
               <w:rPr>
@@ -1406,7 +1347,7 @@
                 <w:noProof/>
                 <w:webHidden/>
               </w:rPr>
-              <w:t>3</w:t>
+              <w:t>6</w:t>
             </w:r>
             <w:r>
               <w:rPr>
@@ -1429,7 +1370,7 @@
               <w:lang w:eastAsia="es-ES"/>
             </w:rPr>
           </w:pPr>
-          <w:hyperlink w:anchor="_Toc448254550" w:history="1">
+          <w:hyperlink w:anchor="_Toc481490802" w:history="1">
             <w:r>
               <w:rPr>
                 <w:rStyle w:val="Hipervnculo"/>
@@ -1456,7 +1397,7 @@
                 <w:noProof/>
                 <w:webHidden/>
               </w:rPr>
-              <w:instrText xml:space="preserve"> PAGEREF _Toc448254550 \h </w:instrText>
+              <w:instrText xml:space="preserve"> PAGEREF _Toc481490802 \h </w:instrText>
             </w:r>
             <w:r>
               <w:rPr>
@@ -1476,7 +1417,7 @@
                 <w:noProof/>
                 <w:webHidden/>
               </w:rPr>
-              <w:t>3</w:t>
+              <w:t>6</w:t>
             </w:r>
             <w:r>
               <w:rPr>
@@ -1499,7 +1440,7 @@
               <w:lang w:eastAsia="es-ES"/>
             </w:rPr>
           </w:pPr>
-          <w:hyperlink w:anchor="_Toc448254551" w:history="1">
+          <w:hyperlink w:anchor="_Toc481490803" w:history="1">
             <w:r>
               <w:rPr>
                 <w:rStyle w:val="Hipervnculo"/>
@@ -1526,7 +1467,7 @@
                 <w:noProof/>
                 <w:webHidden/>
               </w:rPr>
-              <w:instrText xml:space="preserve"> PAGEREF _Toc448254551 \h </w:instrText>
+              <w:instrText xml:space="preserve"> PAGEREF _Toc481490803 \h </w:instrText>
             </w:r>
             <w:r>
               <w:rPr>
@@ -1546,7 +1487,7 @@
                 <w:noProof/>
                 <w:webHidden/>
               </w:rPr>
-              <w:t>4</w:t>
+              <w:t>7</w:t>
             </w:r>
             <w:r>
               <w:rPr>
@@ -1569,13 +1510,13 @@
               <w:lang w:eastAsia="es-ES"/>
             </w:rPr>
           </w:pPr>
-          <w:hyperlink w:anchor="_Toc448254552" w:history="1">
+          <w:hyperlink w:anchor="_Toc481490804" w:history="1">
             <w:r>
               <w:rPr>
                 <w:rStyle w:val="Hipervnculo"/>
                 <w:noProof/>
               </w:rPr>
-              <w:t>3.1 Criterio 1: Nombre del criterio</w:t>
+              <w:t>3.1 Criterio 1: Tiempo desarrollo</w:t>
             </w:r>
             <w:r>
               <w:rPr>
@@ -1596,7 +1537,7 @@
                 <w:noProof/>
                 <w:webHidden/>
               </w:rPr>
-              <w:instrText xml:space="preserve"> PAGEREF _Toc448254552 \h </w:instrText>
+              <w:instrText xml:space="preserve"> PAGEREF _Toc481490804 \h </w:instrText>
             </w:r>
             <w:r>
               <w:rPr>
@@ -1616,7 +1557,7 @@
                 <w:noProof/>
                 <w:webHidden/>
               </w:rPr>
-              <w:t>4</w:t>
+              <w:t>7</w:t>
             </w:r>
             <w:r>
               <w:rPr>
@@ -1639,13 +1580,13 @@
               <w:lang w:eastAsia="es-ES"/>
             </w:rPr>
           </w:pPr>
-          <w:hyperlink w:anchor="_Toc448254553" w:history="1">
+          <w:hyperlink w:anchor="_Toc481490805" w:history="1">
             <w:r>
               <w:rPr>
                 <w:rStyle w:val="Hipervnculo"/>
                 <w:noProof/>
               </w:rPr>
-              <w:t>3.2 Criterio 2: Nombre del criterio</w:t>
+              <w:t>3.2 Criterio 2: Recursos necesarios</w:t>
             </w:r>
             <w:r>
               <w:rPr>
@@ -1666,7 +1607,7 @@
                 <w:noProof/>
                 <w:webHidden/>
               </w:rPr>
-              <w:instrText xml:space="preserve"> PAGEREF _Toc448254553 \h </w:instrText>
+              <w:instrText xml:space="preserve"> PAGEREF _Toc481490805 \h </w:instrText>
             </w:r>
             <w:r>
               <w:rPr>
@@ -1686,7 +1627,7 @@
                 <w:noProof/>
                 <w:webHidden/>
               </w:rPr>
-              <w:t>4</w:t>
+              <w:t>7</w:t>
             </w:r>
             <w:r>
               <w:rPr>
@@ -1709,13 +1650,13 @@
               <w:lang w:eastAsia="es-ES"/>
             </w:rPr>
           </w:pPr>
-          <w:hyperlink w:anchor="_Toc448254554" w:history="1">
+          <w:hyperlink w:anchor="_Toc481490806" w:history="1">
             <w:r>
               <w:rPr>
                 <w:rStyle w:val="Hipervnculo"/>
                 <w:noProof/>
               </w:rPr>
-              <w:t>3.N Criterio N: Nombre del criterio</w:t>
+              <w:t>3.3 Criterio 3: Dificultad desarrollo</w:t>
             </w:r>
             <w:r>
               <w:rPr>
@@ -1736,7 +1677,7 @@
                 <w:noProof/>
                 <w:webHidden/>
               </w:rPr>
-              <w:instrText xml:space="preserve"> PAGEREF _Toc448254554 \h </w:instrText>
+              <w:instrText xml:space="preserve"> PAGEREF _Toc481490806 \h </w:instrText>
             </w:r>
             <w:r>
               <w:rPr>
@@ -1756,7 +1697,497 @@
                 <w:noProof/>
                 <w:webHidden/>
               </w:rPr>
-              <w:t>4</w:t>
+              <w:t>7</w:t>
+            </w:r>
+            <w:r>
+              <w:rPr>
+                <w:noProof/>
+                <w:webHidden/>
+              </w:rPr>
+              <w:fldChar w:fldCharType="end"/>
+            </w:r>
+          </w:hyperlink>
+        </w:p>
+        <w:p>
+          <w:pPr>
+            <w:pStyle w:val="TDC2"/>
+            <w:tabs>
+              <w:tab w:val="right" w:leader="dot" w:pos="8494"/>
+            </w:tabs>
+            <w:rPr>
+              <w:rFonts w:asciiTheme="minorHAnsi" w:eastAsiaTheme="minorEastAsia" w:hAnsiTheme="minorHAnsi" w:cstheme="minorBidi"/>
+              <w:noProof/>
+              <w:lang w:eastAsia="es-ES"/>
+            </w:rPr>
+          </w:pPr>
+          <w:hyperlink w:anchor="_Toc481490807" w:history="1">
+            <w:r>
+              <w:rPr>
+                <w:rStyle w:val="Hipervnculo"/>
+                <w:noProof/>
+              </w:rPr>
+              <w:t>3.4 Criterio 4: Tiempo de uso</w:t>
+            </w:r>
+            <w:r>
+              <w:rPr>
+                <w:noProof/>
+                <w:webHidden/>
+              </w:rPr>
+              <w:tab/>
+            </w:r>
+            <w:r>
+              <w:rPr>
+                <w:noProof/>
+                <w:webHidden/>
+              </w:rPr>
+              <w:fldChar w:fldCharType="begin"/>
+            </w:r>
+            <w:r>
+              <w:rPr>
+                <w:noProof/>
+                <w:webHidden/>
+              </w:rPr>
+              <w:instrText xml:space="preserve"> PAGEREF _Toc481490807 \h </w:instrText>
+            </w:r>
+            <w:r>
+              <w:rPr>
+                <w:noProof/>
+                <w:webHidden/>
+              </w:rPr>
+            </w:r>
+            <w:r>
+              <w:rPr>
+                <w:noProof/>
+                <w:webHidden/>
+              </w:rPr>
+              <w:fldChar w:fldCharType="separate"/>
+            </w:r>
+            <w:r>
+              <w:rPr>
+                <w:noProof/>
+                <w:webHidden/>
+              </w:rPr>
+              <w:t>7</w:t>
+            </w:r>
+            <w:r>
+              <w:rPr>
+                <w:noProof/>
+                <w:webHidden/>
+              </w:rPr>
+              <w:fldChar w:fldCharType="end"/>
+            </w:r>
+          </w:hyperlink>
+        </w:p>
+        <w:p>
+          <w:pPr>
+            <w:pStyle w:val="TDC2"/>
+            <w:tabs>
+              <w:tab w:val="right" w:leader="dot" w:pos="8494"/>
+            </w:tabs>
+            <w:rPr>
+              <w:rFonts w:asciiTheme="minorHAnsi" w:eastAsiaTheme="minorEastAsia" w:hAnsiTheme="minorHAnsi" w:cstheme="minorBidi"/>
+              <w:noProof/>
+              <w:lang w:eastAsia="es-ES"/>
+            </w:rPr>
+          </w:pPr>
+          <w:hyperlink w:anchor="_Toc481490808" w:history="1">
+            <w:r>
+              <w:rPr>
+                <w:rStyle w:val="Hipervnculo"/>
+                <w:noProof/>
+              </w:rPr>
+              <w:t>3.5 Criterio 5: Facilidad de uso</w:t>
+            </w:r>
+            <w:r>
+              <w:rPr>
+                <w:noProof/>
+                <w:webHidden/>
+              </w:rPr>
+              <w:tab/>
+            </w:r>
+            <w:r>
+              <w:rPr>
+                <w:noProof/>
+                <w:webHidden/>
+              </w:rPr>
+              <w:fldChar w:fldCharType="begin"/>
+            </w:r>
+            <w:r>
+              <w:rPr>
+                <w:noProof/>
+                <w:webHidden/>
+              </w:rPr>
+              <w:instrText xml:space="preserve"> PAGEREF _Toc481490808 \h </w:instrText>
+            </w:r>
+            <w:r>
+              <w:rPr>
+                <w:noProof/>
+                <w:webHidden/>
+              </w:rPr>
+            </w:r>
+            <w:r>
+              <w:rPr>
+                <w:noProof/>
+                <w:webHidden/>
+              </w:rPr>
+              <w:fldChar w:fldCharType="separate"/>
+            </w:r>
+            <w:r>
+              <w:rPr>
+                <w:noProof/>
+                <w:webHidden/>
+              </w:rPr>
+              <w:t>7</w:t>
+            </w:r>
+            <w:r>
+              <w:rPr>
+                <w:noProof/>
+                <w:webHidden/>
+              </w:rPr>
+              <w:fldChar w:fldCharType="end"/>
+            </w:r>
+          </w:hyperlink>
+        </w:p>
+        <w:p>
+          <w:pPr>
+            <w:pStyle w:val="TDC2"/>
+            <w:tabs>
+              <w:tab w:val="right" w:leader="dot" w:pos="8494"/>
+            </w:tabs>
+            <w:rPr>
+              <w:rFonts w:asciiTheme="minorHAnsi" w:eastAsiaTheme="minorEastAsia" w:hAnsiTheme="minorHAnsi" w:cstheme="minorBidi"/>
+              <w:noProof/>
+              <w:lang w:eastAsia="es-ES"/>
+            </w:rPr>
+          </w:pPr>
+          <w:hyperlink w:anchor="_Toc481490809" w:history="1">
+            <w:r>
+              <w:rPr>
+                <w:rStyle w:val="Hipervnculo"/>
+                <w:noProof/>
+              </w:rPr>
+              <w:t>3.6 Criterio 6: Número de iteraciones</w:t>
+            </w:r>
+            <w:r>
+              <w:rPr>
+                <w:noProof/>
+                <w:webHidden/>
+              </w:rPr>
+              <w:tab/>
+            </w:r>
+            <w:r>
+              <w:rPr>
+                <w:noProof/>
+                <w:webHidden/>
+              </w:rPr>
+              <w:fldChar w:fldCharType="begin"/>
+            </w:r>
+            <w:r>
+              <w:rPr>
+                <w:noProof/>
+                <w:webHidden/>
+              </w:rPr>
+              <w:instrText xml:space="preserve"> PAGEREF _Toc481490809 \h </w:instrText>
+            </w:r>
+            <w:r>
+              <w:rPr>
+                <w:noProof/>
+                <w:webHidden/>
+              </w:rPr>
+            </w:r>
+            <w:r>
+              <w:rPr>
+                <w:noProof/>
+                <w:webHidden/>
+              </w:rPr>
+              <w:fldChar w:fldCharType="separate"/>
+            </w:r>
+            <w:r>
+              <w:rPr>
+                <w:noProof/>
+                <w:webHidden/>
+              </w:rPr>
+              <w:t>7</w:t>
+            </w:r>
+            <w:r>
+              <w:rPr>
+                <w:noProof/>
+                <w:webHidden/>
+              </w:rPr>
+              <w:fldChar w:fldCharType="end"/>
+            </w:r>
+          </w:hyperlink>
+        </w:p>
+        <w:p>
+          <w:pPr>
+            <w:pStyle w:val="TDC2"/>
+            <w:tabs>
+              <w:tab w:val="right" w:leader="dot" w:pos="8494"/>
+            </w:tabs>
+            <w:rPr>
+              <w:rFonts w:asciiTheme="minorHAnsi" w:eastAsiaTheme="minorEastAsia" w:hAnsiTheme="minorHAnsi" w:cstheme="minorBidi"/>
+              <w:noProof/>
+              <w:lang w:eastAsia="es-ES"/>
+            </w:rPr>
+          </w:pPr>
+          <w:hyperlink w:anchor="_Toc481490810" w:history="1">
+            <w:r>
+              <w:rPr>
+                <w:rStyle w:val="Hipervnculo"/>
+                <w:noProof/>
+              </w:rPr>
+              <w:t>3.7 Criterio 7: Tiempo acceso</w:t>
+            </w:r>
+            <w:r>
+              <w:rPr>
+                <w:noProof/>
+                <w:webHidden/>
+              </w:rPr>
+              <w:tab/>
+            </w:r>
+            <w:r>
+              <w:rPr>
+                <w:noProof/>
+                <w:webHidden/>
+              </w:rPr>
+              <w:fldChar w:fldCharType="begin"/>
+            </w:r>
+            <w:r>
+              <w:rPr>
+                <w:noProof/>
+                <w:webHidden/>
+              </w:rPr>
+              <w:instrText xml:space="preserve"> PAGEREF _Toc481490810 \h </w:instrText>
+            </w:r>
+            <w:r>
+              <w:rPr>
+                <w:noProof/>
+                <w:webHidden/>
+              </w:rPr>
+            </w:r>
+            <w:r>
+              <w:rPr>
+                <w:noProof/>
+                <w:webHidden/>
+              </w:rPr>
+              <w:fldChar w:fldCharType="separate"/>
+            </w:r>
+            <w:r>
+              <w:rPr>
+                <w:noProof/>
+                <w:webHidden/>
+              </w:rPr>
+              <w:t>7</w:t>
+            </w:r>
+            <w:r>
+              <w:rPr>
+                <w:noProof/>
+                <w:webHidden/>
+              </w:rPr>
+              <w:fldChar w:fldCharType="end"/>
+            </w:r>
+          </w:hyperlink>
+        </w:p>
+        <w:p>
+          <w:pPr>
+            <w:pStyle w:val="TDC2"/>
+            <w:tabs>
+              <w:tab w:val="right" w:leader="dot" w:pos="8494"/>
+            </w:tabs>
+            <w:rPr>
+              <w:rFonts w:asciiTheme="minorHAnsi" w:eastAsiaTheme="minorEastAsia" w:hAnsiTheme="minorHAnsi" w:cstheme="minorBidi"/>
+              <w:noProof/>
+              <w:lang w:eastAsia="es-ES"/>
+            </w:rPr>
+          </w:pPr>
+          <w:hyperlink w:anchor="_Toc481490811" w:history="1">
+            <w:r>
+              <w:rPr>
+                <w:rStyle w:val="Hipervnculo"/>
+                <w:noProof/>
+              </w:rPr>
+              <w:t>3.8 Criterio 8: Tiempo verificación</w:t>
+            </w:r>
+            <w:r>
+              <w:rPr>
+                <w:noProof/>
+                <w:webHidden/>
+              </w:rPr>
+              <w:tab/>
+            </w:r>
+            <w:r>
+              <w:rPr>
+                <w:noProof/>
+                <w:webHidden/>
+              </w:rPr>
+              <w:fldChar w:fldCharType="begin"/>
+            </w:r>
+            <w:r>
+              <w:rPr>
+                <w:noProof/>
+                <w:webHidden/>
+              </w:rPr>
+              <w:instrText xml:space="preserve"> PAGEREF _Toc481490811 \h </w:instrText>
+            </w:r>
+            <w:r>
+              <w:rPr>
+                <w:noProof/>
+                <w:webHidden/>
+              </w:rPr>
+            </w:r>
+            <w:r>
+              <w:rPr>
+                <w:noProof/>
+                <w:webHidden/>
+              </w:rPr>
+              <w:fldChar w:fldCharType="separate"/>
+            </w:r>
+            <w:r>
+              <w:rPr>
+                <w:noProof/>
+                <w:webHidden/>
+              </w:rPr>
+              <w:t>7</w:t>
+            </w:r>
+            <w:r>
+              <w:rPr>
+                <w:noProof/>
+                <w:webHidden/>
+              </w:rPr>
+              <w:fldChar w:fldCharType="end"/>
+            </w:r>
+          </w:hyperlink>
+        </w:p>
+        <w:p>
+          <w:pPr>
+            <w:pStyle w:val="TDC2"/>
+            <w:tabs>
+              <w:tab w:val="right" w:leader="dot" w:pos="8494"/>
+            </w:tabs>
+            <w:rPr>
+              <w:rFonts w:asciiTheme="minorHAnsi" w:eastAsiaTheme="minorEastAsia" w:hAnsiTheme="minorHAnsi" w:cstheme="minorBidi"/>
+              <w:noProof/>
+              <w:lang w:eastAsia="es-ES"/>
+            </w:rPr>
+          </w:pPr>
+          <w:hyperlink w:anchor="_Toc481490812" w:history="1">
+            <w:r>
+              <w:rPr>
+                <w:rStyle w:val="Hipervnculo"/>
+                <w:noProof/>
+              </w:rPr>
+              <w:t>3.9 Criterio 9: Forma de mostrar el proceso</w:t>
+            </w:r>
+            <w:r>
+              <w:rPr>
+                <w:noProof/>
+                <w:webHidden/>
+              </w:rPr>
+              <w:tab/>
+            </w:r>
+            <w:r>
+              <w:rPr>
+                <w:noProof/>
+                <w:webHidden/>
+              </w:rPr>
+              <w:fldChar w:fldCharType="begin"/>
+            </w:r>
+            <w:r>
+              <w:rPr>
+                <w:noProof/>
+                <w:webHidden/>
+              </w:rPr>
+              <w:instrText xml:space="preserve"> PAGEREF _Toc481490812 \h </w:instrText>
+            </w:r>
+            <w:r>
+              <w:rPr>
+                <w:noProof/>
+                <w:webHidden/>
+              </w:rPr>
+            </w:r>
+            <w:r>
+              <w:rPr>
+                <w:noProof/>
+                <w:webHidden/>
+              </w:rPr>
+              <w:fldChar w:fldCharType="separate"/>
+            </w:r>
+            <w:r>
+              <w:rPr>
+                <w:noProof/>
+                <w:webHidden/>
+              </w:rPr>
+              <w:t>7</w:t>
+            </w:r>
+            <w:r>
+              <w:rPr>
+                <w:noProof/>
+                <w:webHidden/>
+              </w:rPr>
+              <w:fldChar w:fldCharType="end"/>
+            </w:r>
+          </w:hyperlink>
+        </w:p>
+        <w:p>
+          <w:pPr>
+            <w:pStyle w:val="TDC2"/>
+            <w:tabs>
+              <w:tab w:val="right" w:leader="dot" w:pos="8494"/>
+            </w:tabs>
+            <w:rPr>
+              <w:rFonts w:asciiTheme="minorHAnsi" w:eastAsiaTheme="minorEastAsia" w:hAnsiTheme="minorHAnsi" w:cstheme="minorBidi"/>
+              <w:noProof/>
+              <w:lang w:eastAsia="es-ES"/>
+            </w:rPr>
+          </w:pPr>
+          <w:hyperlink w:anchor="_Toc481490813" w:history="1">
+            <w:r>
+              <w:rPr>
+                <w:rStyle w:val="Hipervnculo"/>
+                <w:noProof/>
+              </w:rPr>
+              <w:t>3.10 Criterio 10: Tiempo registro</w:t>
+            </w:r>
+            <w:r>
+              <w:rPr>
+                <w:noProof/>
+                <w:webHidden/>
+              </w:rPr>
+              <w:tab/>
+            </w:r>
+            <w:r>
+              <w:rPr>
+                <w:noProof/>
+                <w:webHidden/>
+              </w:rPr>
+              <w:fldChar w:fldCharType="begin"/>
+            </w:r>
+            <w:r>
+              <w:rPr>
+                <w:noProof/>
+                <w:webHidden/>
+              </w:rPr>
+              <w:instrText xml:space="preserve"> PAGEREF _Toc481490813 \h </w:instrText>
+            </w:r>
+            <w:r>
+              <w:rPr>
+                <w:noProof/>
+                <w:webHidden/>
+              </w:rPr>
+            </w:r>
+            <w:r>
+              <w:rPr>
+                <w:noProof/>
+                <w:webHidden/>
+              </w:rPr>
+              <w:fldChar w:fldCharType="separate"/>
+            </w:r>
+            <w:r>
+              <w:rPr>
+                <w:noProof/>
+                <w:webHidden/>
+              </w:rPr>
+              <w:t>8</w:t>
             </w:r>
             <w:r>
               <w:rPr>
@@ -1779,13 +2210,13 @@
               <w:lang w:eastAsia="es-ES"/>
             </w:rPr>
           </w:pPr>
-          <w:hyperlink w:anchor="_Toc448254555" w:history="1">
+          <w:hyperlink w:anchor="_Toc481490814" w:history="1">
             <w:r>
               <w:rPr>
                 <w:rStyle w:val="Hipervnculo"/>
                 <w:noProof/>
               </w:rPr>
-              <w:t>4. Proyecto de implementación de un prototipo del sistema utilizando la tecnología A</w:t>
+              <w:t>4. Proyecto de implementación de un prototipo del sistema utilizando la tecnología SELENIUM</w:t>
             </w:r>
             <w:r>
               <w:rPr>
@@ -1806,7 +2237,7 @@
                 <w:noProof/>
                 <w:webHidden/>
               </w:rPr>
-              <w:instrText xml:space="preserve"> PAGEREF _Toc448254555 \h </w:instrText>
+              <w:instrText xml:space="preserve"> PAGEREF _Toc481490814 \h </w:instrText>
             </w:r>
             <w:r>
               <w:rPr>
@@ -1826,7 +2257,7 @@
                 <w:noProof/>
                 <w:webHidden/>
               </w:rPr>
-              <w:t>5</w:t>
+              <w:t>9</w:t>
             </w:r>
             <w:r>
               <w:rPr>
@@ -1849,7 +2280,7 @@
               <w:lang w:eastAsia="es-ES"/>
             </w:rPr>
           </w:pPr>
-          <w:hyperlink w:anchor="_Toc448254556" w:history="1">
+          <w:hyperlink w:anchor="_Toc481490815" w:history="1">
             <w:r>
               <w:rPr>
                 <w:rStyle w:val="Hipervnculo"/>
@@ -1876,7 +2307,7 @@
                 <w:noProof/>
                 <w:webHidden/>
               </w:rPr>
-              <w:instrText xml:space="preserve"> PAGEREF _Toc448254556 \h </w:instrText>
+              <w:instrText xml:space="preserve"> PAGEREF _Toc481490815 \h </w:instrText>
             </w:r>
             <w:r>
               <w:rPr>
@@ -1896,7 +2327,7 @@
                 <w:noProof/>
                 <w:webHidden/>
               </w:rPr>
-              <w:t>5</w:t>
+              <w:t>9</w:t>
             </w:r>
             <w:r>
               <w:rPr>
@@ -1919,7 +2350,7 @@
               <w:lang w:eastAsia="es-ES"/>
             </w:rPr>
           </w:pPr>
-          <w:hyperlink w:anchor="_Toc448254557" w:history="1">
+          <w:hyperlink w:anchor="_Toc481490816" w:history="1">
             <w:r>
               <w:rPr>
                 <w:rStyle w:val="Hipervnculo"/>
@@ -1946,7 +2377,7 @@
                 <w:noProof/>
                 <w:webHidden/>
               </w:rPr>
-              <w:instrText xml:space="preserve"> PAGEREF _Toc448254557 \h </w:instrText>
+              <w:instrText xml:space="preserve"> PAGEREF _Toc481490816 \h </w:instrText>
             </w:r>
             <w:r>
               <w:rPr>
@@ -1966,7 +2397,7 @@
                 <w:noProof/>
                 <w:webHidden/>
               </w:rPr>
-              <w:t>5</w:t>
+              <w:t>9</w:t>
             </w:r>
             <w:r>
               <w:rPr>
@@ -1989,7 +2420,7 @@
               <w:lang w:eastAsia="es-ES"/>
             </w:rPr>
           </w:pPr>
-          <w:hyperlink w:anchor="_Toc448254558" w:history="1">
+          <w:hyperlink w:anchor="_Toc481490817" w:history="1">
             <w:r>
               <w:rPr>
                 <w:rStyle w:val="Hipervnculo"/>
@@ -2016,7 +2447,7 @@
                 <w:noProof/>
                 <w:webHidden/>
               </w:rPr>
-              <w:instrText xml:space="preserve"> PAGEREF _Toc448254558 \h </w:instrText>
+              <w:instrText xml:space="preserve"> PAGEREF _Toc481490817 \h </w:instrText>
             </w:r>
             <w:r>
               <w:rPr>
@@ -2036,7 +2467,7 @@
                 <w:noProof/>
                 <w:webHidden/>
               </w:rPr>
-              <w:t>5</w:t>
+              <w:t>9</w:t>
             </w:r>
             <w:r>
               <w:rPr>
@@ -2059,7 +2490,7 @@
               <w:lang w:eastAsia="es-ES"/>
             </w:rPr>
           </w:pPr>
-          <w:hyperlink w:anchor="_Toc448254559" w:history="1">
+          <w:hyperlink w:anchor="_Toc481490818" w:history="1">
             <w:r>
               <w:rPr>
                 <w:rStyle w:val="Hipervnculo"/>
@@ -2086,7 +2517,7 @@
                 <w:noProof/>
                 <w:webHidden/>
               </w:rPr>
-              <w:instrText xml:space="preserve"> PAGEREF _Toc448254559 \h </w:instrText>
+              <w:instrText xml:space="preserve"> PAGEREF _Toc481490818 \h </w:instrText>
             </w:r>
             <w:r>
               <w:rPr>
@@ -2106,7 +2537,7 @@
                 <w:noProof/>
                 <w:webHidden/>
               </w:rPr>
-              <w:t>5</w:t>
+              <w:t>9</w:t>
             </w:r>
             <w:r>
               <w:rPr>
@@ -2129,7 +2560,7 @@
               <w:lang w:eastAsia="es-ES"/>
             </w:rPr>
           </w:pPr>
-          <w:hyperlink w:anchor="_Toc448254560" w:history="1">
+          <w:hyperlink w:anchor="_Toc481490819" w:history="1">
             <w:r>
               <w:rPr>
                 <w:rStyle w:val="Hipervnculo"/>
@@ -2156,7 +2587,7 @@
                 <w:noProof/>
                 <w:webHidden/>
               </w:rPr>
-              <w:instrText xml:space="preserve"> PAGEREF _Toc448254560 \h </w:instrText>
+              <w:instrText xml:space="preserve"> PAGEREF _Toc481490819 \h </w:instrText>
             </w:r>
             <w:r>
               <w:rPr>
@@ -2176,7 +2607,7 @@
                 <w:noProof/>
                 <w:webHidden/>
               </w:rPr>
-              <w:t>5</w:t>
+              <w:t>9</w:t>
             </w:r>
             <w:r>
               <w:rPr>
@@ -2199,13 +2630,13 @@
               <w:lang w:eastAsia="es-ES"/>
             </w:rPr>
           </w:pPr>
-          <w:hyperlink w:anchor="_Toc448254561" w:history="1">
+          <w:hyperlink w:anchor="_Toc481490820" w:history="1">
             <w:r>
               <w:rPr>
                 <w:rStyle w:val="Hipervnculo"/>
                 <w:noProof/>
               </w:rPr>
-              <w:t>5. Proyecto de implementación de un prototipo del sistema utilizando la tecnología B</w:t>
+              <w:t>5. Proyecto de implementación de un prototipo del sistema utilizando la tecnología TELERIK TEST STUDIO</w:t>
             </w:r>
             <w:r>
               <w:rPr>
@@ -2226,7 +2657,7 @@
                 <w:noProof/>
                 <w:webHidden/>
               </w:rPr>
-              <w:instrText xml:space="preserve"> PAGEREF _Toc448254561 \h </w:instrText>
+              <w:instrText xml:space="preserve"> PAGEREF _Toc481490820 \h </w:instrText>
             </w:r>
             <w:r>
               <w:rPr>
@@ -2246,7 +2677,7 @@
                 <w:noProof/>
                 <w:webHidden/>
               </w:rPr>
-              <w:t>6</w:t>
+              <w:t>10</w:t>
             </w:r>
             <w:r>
               <w:rPr>
@@ -2269,7 +2700,7 @@
               <w:lang w:eastAsia="es-ES"/>
             </w:rPr>
           </w:pPr>
-          <w:hyperlink w:anchor="_Toc448254562" w:history="1">
+          <w:hyperlink w:anchor="_Toc481490821" w:history="1">
             <w:r>
               <w:rPr>
                 <w:rStyle w:val="Hipervnculo"/>
@@ -2296,7 +2727,7 @@
                 <w:noProof/>
                 <w:webHidden/>
               </w:rPr>
-              <w:instrText xml:space="preserve"> PAGEREF _Toc448254562 \h </w:instrText>
+              <w:instrText xml:space="preserve"> PAGEREF _Toc481490821 \h </w:instrText>
             </w:r>
             <w:r>
               <w:rPr>
@@ -2316,7 +2747,7 @@
                 <w:noProof/>
                 <w:webHidden/>
               </w:rPr>
-              <w:t>6</w:t>
+              <w:t>10</w:t>
             </w:r>
             <w:r>
               <w:rPr>
@@ -2339,7 +2770,7 @@
               <w:lang w:eastAsia="es-ES"/>
             </w:rPr>
           </w:pPr>
-          <w:hyperlink w:anchor="_Toc448254563" w:history="1">
+          <w:hyperlink w:anchor="_Toc481490822" w:history="1">
             <w:r>
               <w:rPr>
                 <w:rStyle w:val="Hipervnculo"/>
@@ -2366,7 +2797,7 @@
                 <w:noProof/>
                 <w:webHidden/>
               </w:rPr>
-              <w:instrText xml:space="preserve"> PAGEREF _Toc448254563 \h </w:instrText>
+              <w:instrText xml:space="preserve"> PAGEREF _Toc481490822 \h </w:instrText>
             </w:r>
             <w:r>
               <w:rPr>
@@ -2386,7 +2817,7 @@
                 <w:noProof/>
                 <w:webHidden/>
               </w:rPr>
-              <w:t>6</w:t>
+              <w:t>10</w:t>
             </w:r>
             <w:r>
               <w:rPr>
@@ -2409,7 +2840,7 @@
               <w:lang w:eastAsia="es-ES"/>
             </w:rPr>
           </w:pPr>
-          <w:hyperlink w:anchor="_Toc448254564" w:history="1">
+          <w:hyperlink w:anchor="_Toc481490823" w:history="1">
             <w:r>
               <w:rPr>
                 <w:rStyle w:val="Hipervnculo"/>
@@ -2436,7 +2867,7 @@
                 <w:noProof/>
                 <w:webHidden/>
               </w:rPr>
-              <w:instrText xml:space="preserve"> PAGEREF _Toc448254564 \h </w:instrText>
+              <w:instrText xml:space="preserve"> PAGEREF _Toc481490823 \h </w:instrText>
             </w:r>
             <w:r>
               <w:rPr>
@@ -2456,7 +2887,7 @@
                 <w:noProof/>
                 <w:webHidden/>
               </w:rPr>
-              <w:t>6</w:t>
+              <w:t>10</w:t>
             </w:r>
             <w:r>
               <w:rPr>
@@ -2479,7 +2910,7 @@
               <w:lang w:eastAsia="es-ES"/>
             </w:rPr>
           </w:pPr>
-          <w:hyperlink w:anchor="_Toc448254565" w:history="1">
+          <w:hyperlink w:anchor="_Toc481490824" w:history="1">
             <w:r>
               <w:rPr>
                 <w:rStyle w:val="Hipervnculo"/>
@@ -2506,7 +2937,7 @@
                 <w:noProof/>
                 <w:webHidden/>
               </w:rPr>
-              <w:instrText xml:space="preserve"> PAGEREF _Toc448254565 \h </w:instrText>
+              <w:instrText xml:space="preserve"> PAGEREF _Toc481490824 \h </w:instrText>
             </w:r>
             <w:r>
               <w:rPr>
@@ -2526,7 +2957,7 @@
                 <w:noProof/>
                 <w:webHidden/>
               </w:rPr>
-              <w:t>6</w:t>
+              <w:t>10</w:t>
             </w:r>
             <w:r>
               <w:rPr>
@@ -2549,7 +2980,7 @@
               <w:lang w:eastAsia="es-ES"/>
             </w:rPr>
           </w:pPr>
-          <w:hyperlink w:anchor="_Toc448254566" w:history="1">
+          <w:hyperlink w:anchor="_Toc481490825" w:history="1">
             <w:r>
               <w:rPr>
                 <w:rStyle w:val="Hipervnculo"/>
@@ -2576,7 +3007,7 @@
                 <w:noProof/>
                 <w:webHidden/>
               </w:rPr>
-              <w:instrText xml:space="preserve"> PAGEREF _Toc448254566 \h </w:instrText>
+              <w:instrText xml:space="preserve"> PAGEREF _Toc481490825 \h </w:instrText>
             </w:r>
             <w:r>
               <w:rPr>
@@ -2596,7 +3027,7 @@
                 <w:noProof/>
                 <w:webHidden/>
               </w:rPr>
-              <w:t>6</w:t>
+              <w:t>10</w:t>
             </w:r>
             <w:r>
               <w:rPr>
@@ -2619,7 +3050,7 @@
               <w:lang w:eastAsia="es-ES"/>
             </w:rPr>
           </w:pPr>
-          <w:hyperlink w:anchor="_Toc448254567" w:history="1">
+          <w:hyperlink w:anchor="_Toc481490826" w:history="1">
             <w:r>
               <w:rPr>
                 <w:rStyle w:val="Hipervnculo"/>
@@ -2646,7 +3077,7 @@
                 <w:noProof/>
                 <w:webHidden/>
               </w:rPr>
-              <w:instrText xml:space="preserve"> PAGEREF _Toc448254567 \h </w:instrText>
+              <w:instrText xml:space="preserve"> PAGEREF _Toc481490826 \h </w:instrText>
             </w:r>
             <w:r>
               <w:rPr>
@@ -2666,7 +3097,7 @@
                 <w:noProof/>
                 <w:webHidden/>
               </w:rPr>
-              <w:t>7</w:t>
+              <w:t>11</w:t>
             </w:r>
             <w:r>
               <w:rPr>
@@ -2689,13 +3120,13 @@
               <w:lang w:eastAsia="es-ES"/>
             </w:rPr>
           </w:pPr>
-          <w:hyperlink w:anchor="_Toc448254568" w:history="1">
+          <w:hyperlink w:anchor="_Toc481490827" w:history="1">
             <w:r>
               <w:rPr>
                 <w:rStyle w:val="Hipervnculo"/>
                 <w:noProof/>
               </w:rPr>
-              <w:t>6.1 Evaluación de los criterios en la implementación usando la tecnología A</w:t>
+              <w:t>6.1 Evaluación de los criterios en la implementación usando la tecnología SELENIUM</w:t>
             </w:r>
             <w:r>
               <w:rPr>
@@ -2716,7 +3147,7 @@
                 <w:noProof/>
                 <w:webHidden/>
               </w:rPr>
-              <w:instrText xml:space="preserve"> PAGEREF _Toc448254568 \h </w:instrText>
+              <w:instrText xml:space="preserve"> PAGEREF _Toc481490827 \h </w:instrText>
             </w:r>
             <w:r>
               <w:rPr>
@@ -2736,7 +3167,7 @@
                 <w:noProof/>
                 <w:webHidden/>
               </w:rPr>
-              <w:t>7</w:t>
+              <w:t>11</w:t>
             </w:r>
             <w:r>
               <w:rPr>
@@ -2759,13 +3190,13 @@
               <w:lang w:eastAsia="es-ES"/>
             </w:rPr>
           </w:pPr>
-          <w:hyperlink w:anchor="_Toc448254569" w:history="1">
+          <w:hyperlink w:anchor="_Toc481490828" w:history="1">
             <w:r>
               <w:rPr>
                 <w:rStyle w:val="Hipervnculo"/>
                 <w:noProof/>
               </w:rPr>
-              <w:t>6.2 Evaluación de los criterios en la implementación usando la tecnología B</w:t>
+              <w:t>6.2 Evaluación de los criterios en la implementación usando la tecnología TELERIK TEST STUDIO</w:t>
             </w:r>
             <w:r>
               <w:rPr>
@@ -2786,7 +3217,7 @@
                 <w:noProof/>
                 <w:webHidden/>
               </w:rPr>
-              <w:instrText xml:space="preserve"> PAGEREF _Toc448254569 \h </w:instrText>
+              <w:instrText xml:space="preserve"> PAGEREF _Toc481490828 \h </w:instrText>
             </w:r>
             <w:r>
               <w:rPr>
@@ -2806,7 +3237,7 @@
                 <w:noProof/>
                 <w:webHidden/>
               </w:rPr>
-              <w:t>7</w:t>
+              <w:t>11</w:t>
             </w:r>
             <w:r>
               <w:rPr>
@@ -2829,7 +3260,7 @@
               <w:lang w:eastAsia="es-ES"/>
             </w:rPr>
           </w:pPr>
-          <w:hyperlink w:anchor="_Toc448254570" w:history="1">
+          <w:hyperlink w:anchor="_Toc481490829" w:history="1">
             <w:r>
               <w:rPr>
                 <w:rStyle w:val="Hipervnculo"/>
@@ -2856,7 +3287,7 @@
                 <w:noProof/>
                 <w:webHidden/>
               </w:rPr>
-              <w:instrText xml:space="preserve"> PAGEREF _Toc448254570 \h </w:instrText>
+              <w:instrText xml:space="preserve"> PAGEREF _Toc481490829 \h </w:instrText>
             </w:r>
             <w:r>
               <w:rPr>
@@ -2876,7 +3307,7 @@
                 <w:noProof/>
                 <w:webHidden/>
               </w:rPr>
-              <w:t>8</w:t>
+              <w:t>13</w:t>
             </w:r>
             <w:r>
               <w:rPr>
@@ -2899,7 +3330,7 @@
               <w:lang w:eastAsia="es-ES"/>
             </w:rPr>
           </w:pPr>
-          <w:hyperlink w:anchor="_Toc448254571" w:history="1">
+          <w:hyperlink w:anchor="_Toc481490830" w:history="1">
             <w:r>
               <w:rPr>
                 <w:rStyle w:val="Hipervnculo"/>
@@ -2926,7 +3357,7 @@
                 <w:noProof/>
                 <w:webHidden/>
               </w:rPr>
-              <w:instrText xml:space="preserve"> PAGEREF _Toc448254571 \h </w:instrText>
+              <w:instrText xml:space="preserve"> PAGEREF _Toc481490830 \h </w:instrText>
             </w:r>
             <w:r>
               <w:rPr>
@@ -2946,7 +3377,7 @@
                 <w:noProof/>
                 <w:webHidden/>
               </w:rPr>
-              <w:t>10</w:t>
+              <w:t>15</w:t>
             </w:r>
             <w:r>
               <w:rPr>
@@ -2975,21 +3406,25 @@
         <w:pStyle w:val="Ttulo1"/>
       </w:pPr>
       <w:bookmarkStart w:id="0" w:name="_Toc478570676"/>
+      <w:bookmarkStart w:id="1" w:name="_Toc481490796"/>
       <w:r>
         <w:lastRenderedPageBreak/>
         <w:t>1. Autores del trabajo, planificación y entrega</w:t>
       </w:r>
       <w:bookmarkEnd w:id="0"/>
+      <w:bookmarkEnd w:id="1"/>
     </w:p>
     <w:p>
       <w:pPr>
         <w:pStyle w:val="Ttulo2"/>
       </w:pPr>
-      <w:bookmarkStart w:id="1" w:name="_Toc478570677"/>
+      <w:bookmarkStart w:id="2" w:name="_Toc478570677"/>
+      <w:bookmarkStart w:id="3" w:name="_Toc481490797"/>
       <w:r>
         <w:t>1.1 Autores</w:t>
       </w:r>
-      <w:bookmarkEnd w:id="1"/>
+      <w:bookmarkEnd w:id="2"/>
+      <w:bookmarkEnd w:id="3"/>
     </w:p>
     <w:p>
       <w:r>
@@ -3091,12 +3526,14 @@
       <w:pPr>
         <w:pStyle w:val="Ttulo2"/>
       </w:pPr>
-      <w:bookmarkStart w:id="2" w:name="_Toc478570678"/>
+      <w:bookmarkStart w:id="4" w:name="_Toc478570678"/>
+      <w:bookmarkStart w:id="5" w:name="_Toc481490798"/>
       <w:r>
         <w:lastRenderedPageBreak/>
         <w:t>1.2 Planificación</w:t>
       </w:r>
-      <w:bookmarkEnd w:id="2"/>
+      <w:bookmarkEnd w:id="4"/>
+      <w:bookmarkEnd w:id="5"/>
     </w:p>
     <w:p>
       <w:r>
@@ -3201,19 +3638,19 @@
           <w:docGrid w:linePitch="360"/>
         </w:sectPr>
       </w:pPr>
-      <w:bookmarkStart w:id="3" w:name="_GoBack"/>
-      <w:bookmarkEnd w:id="3"/>
     </w:p>
     <w:p>
       <w:pPr>
         <w:pStyle w:val="Ttulo2"/>
       </w:pPr>
-      <w:bookmarkStart w:id="4" w:name="_Toc478570679"/>
+      <w:bookmarkStart w:id="6" w:name="_Toc478570679"/>
+      <w:bookmarkStart w:id="7" w:name="_Toc481490799"/>
       <w:r>
         <w:lastRenderedPageBreak/>
         <w:t>1.3 Entrega</w:t>
       </w:r>
-      <w:bookmarkEnd w:id="4"/>
+      <w:bookmarkEnd w:id="6"/>
+      <w:bookmarkEnd w:id="7"/>
     </w:p>
     <w:p>
       <w:r>
@@ -3250,7 +3687,7 @@
         <w:pStyle w:val="Ttulo1"/>
         <w:spacing w:before="360"/>
       </w:pPr>
-      <w:bookmarkStart w:id="5" w:name="_Toc448254548"/>
+      <w:bookmarkStart w:id="8" w:name="_Toc481490800"/>
       <w:r>
         <w:lastRenderedPageBreak/>
         <w:t xml:space="preserve">2. </w:t>
@@ -3264,61 +3701,23 @@
       <w:r>
         <w:t xml:space="preserve"> implementar</w:t>
       </w:r>
-      <w:bookmarkEnd w:id="5"/>
-    </w:p>
-    <w:p>
-      <w:r>
-        <w:t xml:space="preserve">El objetivo del proyecto es comparar la implementación de un mismo </w:t>
-      </w:r>
-      <w:r>
-        <w:t xml:space="preserve">prototipo de </w:t>
-      </w:r>
-      <w:r>
-        <w:t>sistema utilizando dos tecnologías diferentes (A y B).</w:t>
-      </w:r>
-      <w:r>
-        <w:t xml:space="preserve">  </w:t>
-      </w:r>
-    </w:p>
-    <w:p>
-      <w:r>
-        <w:t>Es importante cumplimentar este apartado antes de empezar a implementar el prototipo de cada tecnología, porque ambos prototipos deben cumplir los requisitos que se establezcan en este apartado. Si se van a crear dos equipos de trabajo, uno para cada prototipo, el contenido de este apartado es lo que han de compartir ambos equipos como punto de partida.</w:t>
-      </w:r>
-    </w:p>
-    <w:p>
-      <w:r>
-        <w:t>Cuanto más detallados sean los requisitos, mayor será la precisión en la comparación que se realizará al final del trabajo. Se trata de conseguir dos prototipos con igual funcionalidad, pero utilizando diferentes tecnologías.</w:t>
-      </w:r>
-      <w:r>
-        <w:t xml:space="preserve"> </w:t>
-      </w:r>
-    </w:p>
-    <w:p>
-      <w:r>
-        <w:t>Se puede dar libertad a los equipos de desarrollo en cuanto al diseño, pero la funcionalidad debe ser lo más parecida posible. Por ejemplo, no es necesario que los colores utilizados en las pantallas sean exactamente los mismos en ambos prototipos, a no ser que los miembros del grupo lo hayan decidido así, en cuyo caso, esos detalles de colores deben incluirse en  el catálogo de requisitos, para que ambos equipos los  cumplan.</w:t>
-      </w:r>
+      <w:bookmarkEnd w:id="8"/>
     </w:p>
     <w:p>
       <w:pPr>
         <w:pStyle w:val="Ttulo2"/>
       </w:pPr>
-      <w:bookmarkStart w:id="6" w:name="_Toc448254549"/>
+      <w:bookmarkStart w:id="9" w:name="_Toc481490801"/>
       <w:r>
         <w:t>2.1 Requisitos funcionales</w:t>
       </w:r>
-      <w:bookmarkEnd w:id="6"/>
-    </w:p>
-    <w:p>
-      <w:r>
-        <w:t>Los requisitos funcionales deben ser los mismos para las dos implementaciones.</w:t>
-      </w:r>
+      <w:bookmarkEnd w:id="9"/>
     </w:p>
     <w:p>
       <w:r>
         <w:t>En la siguiente tabla se indicará el catálogo de requisitos funcionales del sistema.</w:t>
       </w:r>
     </w:p>
-    <w:p/>
     <w:tbl>
       <w:tblPr>
         <w:tblStyle w:val="Tablaconcuadrcula"/>
@@ -3377,13 +3776,7 @@
           </w:tcPr>
           <w:p>
             <w:r>
-              <w:t>R</w:t>
-            </w:r>
-            <w:r>
-              <w:t>F</w:t>
-            </w:r>
-            <w:r>
-              <w:t>01</w:t>
+              <w:t>RF01</w:t>
             </w:r>
           </w:p>
         </w:tc>
@@ -3393,7 +3786,7 @@
           </w:tcPr>
           <w:p>
             <w:r>
-              <w:t>….</w:t>
+              <w:t>El sistema deberá poder acceder a la página de registro de Facebook.</w:t>
             </w:r>
           </w:p>
         </w:tc>
@@ -3405,13 +3798,7 @@
           </w:tcPr>
           <w:p>
             <w:r>
-              <w:t>R</w:t>
-            </w:r>
-            <w:r>
-              <w:t>F</w:t>
-            </w:r>
-            <w:r>
-              <w:t>02</w:t>
+              <w:t>RF02</w:t>
             </w:r>
           </w:p>
         </w:tc>
@@ -3421,9 +3808,257 @@
           </w:tcPr>
           <w:p>
             <w:r>
-              <w:t>….</w:t>
+              <w:t>El sistema deberá comprobar la pantalla de registro de Facebook.</w:t>
             </w:r>
           </w:p>
+        </w:tc>
+      </w:tr>
+      <w:tr>
+        <w:tc>
+          <w:tcPr>
+            <w:tcW w:w="846" w:type="dxa"/>
+          </w:tcPr>
+          <w:p>
+            <w:r>
+              <w:t>RF03</w:t>
+            </w:r>
+          </w:p>
+        </w:tc>
+        <w:tc>
+          <w:tcPr>
+            <w:tcW w:w="7648" w:type="dxa"/>
+          </w:tcPr>
+          <w:p>
+            <w:r>
+              <w:t>El sistema deberá introducir todos los datos que se pide en el proceso de registro.</w:t>
+            </w:r>
+          </w:p>
+        </w:tc>
+      </w:tr>
+      <w:tr>
+        <w:tc>
+          <w:tcPr>
+            <w:tcW w:w="846" w:type="dxa"/>
+          </w:tcPr>
+          <w:p>
+            <w:r>
+              <w:t>RF04</w:t>
+            </w:r>
+          </w:p>
+        </w:tc>
+        <w:tc>
+          <w:tcPr>
+            <w:tcW w:w="7648" w:type="dxa"/>
+          </w:tcPr>
+          <w:p>
+            <w:r>
+              <w:t>El sistema deberá introducir parámetros aleatorios para comprobar que no se puede introducir datos erróneos en los campos de registro</w:t>
+            </w:r>
+          </w:p>
+        </w:tc>
+      </w:tr>
+      <w:tr>
+        <w:tc>
+          <w:tcPr>
+            <w:tcW w:w="846" w:type="dxa"/>
+          </w:tcPr>
+          <w:p>
+            <w:r>
+              <w:t>RF05</w:t>
+            </w:r>
+          </w:p>
+        </w:tc>
+        <w:tc>
+          <w:tcPr>
+            <w:tcW w:w="7648" w:type="dxa"/>
+          </w:tcPr>
+          <w:p>
+            <w:r>
+              <w:t>El sistema deberá comprobar los mensajes de la página al introducir datos erróneos en los campos del registro.</w:t>
+            </w:r>
+          </w:p>
+        </w:tc>
+      </w:tr>
+      <w:tr>
+        <w:tc>
+          <w:tcPr>
+            <w:tcW w:w="846" w:type="dxa"/>
+          </w:tcPr>
+          <w:p>
+            <w:r>
+              <w:t>RF06</w:t>
+            </w:r>
+          </w:p>
+        </w:tc>
+        <w:tc>
+          <w:tcPr>
+            <w:tcW w:w="7648" w:type="dxa"/>
+          </w:tcPr>
+          <w:p>
+            <w:r>
+              <w:t>El sistema deberá intentar saturar el registro de Facebook.</w:t>
+            </w:r>
+          </w:p>
+        </w:tc>
+      </w:tr>
+      <w:tr>
+        <w:tc>
+          <w:tcPr>
+            <w:tcW w:w="846" w:type="dxa"/>
+          </w:tcPr>
+          <w:p>
+            <w:r>
+              <w:t>RF07</w:t>
+            </w:r>
+          </w:p>
+        </w:tc>
+        <w:tc>
+          <w:tcPr>
+            <w:tcW w:w="7648" w:type="dxa"/>
+          </w:tcPr>
+          <w:p>
+            <w:r>
+              <w:t>El sistema no debería abortar, aunque el registro sea incorrecto.</w:t>
+            </w:r>
+          </w:p>
+        </w:tc>
+      </w:tr>
+      <w:tr>
+        <w:tc>
+          <w:tcPr>
+            <w:tcW w:w="846" w:type="dxa"/>
+          </w:tcPr>
+          <w:p>
+            <w:r>
+              <w:t>RF08</w:t>
+            </w:r>
+          </w:p>
+        </w:tc>
+        <w:tc>
+          <w:tcPr>
+            <w:tcW w:w="7648" w:type="dxa"/>
+          </w:tcPr>
+          <w:p>
+            <w:r>
+              <w:t>El sistema debe mostrar gráficamente como se lleva a cabo el proceso.</w:t>
+            </w:r>
+          </w:p>
+        </w:tc>
+      </w:tr>
+      <w:tr>
+        <w:tc>
+          <w:tcPr>
+            <w:tcW w:w="846" w:type="dxa"/>
+          </w:tcPr>
+          <w:p>
+            <w:r>
+              <w:t>RF09</w:t>
+            </w:r>
+          </w:p>
+        </w:tc>
+        <w:tc>
+          <w:tcPr>
+            <w:tcW w:w="7648" w:type="dxa"/>
+          </w:tcPr>
+          <w:p/>
+        </w:tc>
+      </w:tr>
+      <w:tr>
+        <w:tc>
+          <w:tcPr>
+            <w:tcW w:w="846" w:type="dxa"/>
+          </w:tcPr>
+          <w:p/>
+        </w:tc>
+        <w:tc>
+          <w:tcPr>
+            <w:tcW w:w="7648" w:type="dxa"/>
+          </w:tcPr>
+          <w:p/>
+        </w:tc>
+      </w:tr>
+      <w:tr>
+        <w:tc>
+          <w:tcPr>
+            <w:tcW w:w="846" w:type="dxa"/>
+          </w:tcPr>
+          <w:p/>
+        </w:tc>
+        <w:tc>
+          <w:tcPr>
+            <w:tcW w:w="7648" w:type="dxa"/>
+          </w:tcPr>
+          <w:p/>
+        </w:tc>
+      </w:tr>
+      <w:tr>
+        <w:tc>
+          <w:tcPr>
+            <w:tcW w:w="846" w:type="dxa"/>
+          </w:tcPr>
+          <w:p/>
+        </w:tc>
+        <w:tc>
+          <w:tcPr>
+            <w:tcW w:w="7648" w:type="dxa"/>
+          </w:tcPr>
+          <w:p/>
+        </w:tc>
+      </w:tr>
+      <w:tr>
+        <w:tc>
+          <w:tcPr>
+            <w:tcW w:w="846" w:type="dxa"/>
+          </w:tcPr>
+          <w:p/>
+        </w:tc>
+        <w:tc>
+          <w:tcPr>
+            <w:tcW w:w="7648" w:type="dxa"/>
+          </w:tcPr>
+          <w:p/>
+        </w:tc>
+      </w:tr>
+      <w:tr>
+        <w:tc>
+          <w:tcPr>
+            <w:tcW w:w="846" w:type="dxa"/>
+          </w:tcPr>
+          <w:p/>
+        </w:tc>
+        <w:tc>
+          <w:tcPr>
+            <w:tcW w:w="7648" w:type="dxa"/>
+          </w:tcPr>
+          <w:p/>
+        </w:tc>
+      </w:tr>
+      <w:tr>
+        <w:tc>
+          <w:tcPr>
+            <w:tcW w:w="846" w:type="dxa"/>
+          </w:tcPr>
+          <w:p/>
+        </w:tc>
+        <w:tc>
+          <w:tcPr>
+            <w:tcW w:w="7648" w:type="dxa"/>
+          </w:tcPr>
+          <w:p/>
+        </w:tc>
+      </w:tr>
+      <w:tr>
+        <w:tc>
+          <w:tcPr>
+            <w:tcW w:w="846" w:type="dxa"/>
+          </w:tcPr>
+          <w:p/>
+        </w:tc>
+        <w:tc>
+          <w:tcPr>
+            <w:tcW w:w="7648" w:type="dxa"/>
+          </w:tcPr>
+          <w:p/>
         </w:tc>
       </w:tr>
       <w:tr>
@@ -3443,14 +4078,21 @@
     </w:tbl>
     <w:p/>
     <w:p>
+      <w:r>
+        <w:t>RF: REQUISITO FUNCIONAL.</w:t>
+      </w:r>
+      <w:bookmarkStart w:id="10" w:name="_GoBack"/>
+      <w:bookmarkEnd w:id="10"/>
+    </w:p>
+    <w:p>
       <w:pPr>
         <w:pStyle w:val="Ttulo2"/>
       </w:pPr>
-      <w:bookmarkStart w:id="7" w:name="_Toc448254550"/>
+      <w:bookmarkStart w:id="11" w:name="_Toc481490802"/>
       <w:r>
         <w:t>2.2 Otros requisitos</w:t>
       </w:r>
-      <w:bookmarkEnd w:id="7"/>
+      <w:bookmarkEnd w:id="11"/>
     </w:p>
     <w:p>
       <w:r>
@@ -3475,8 +4117,8 @@
         <w:tblLook w:val="04A0" w:firstRow="1" w:lastRow="0" w:firstColumn="1" w:lastColumn="0" w:noHBand="0" w:noVBand="1"/>
       </w:tblPr>
       <w:tblGrid>
-        <w:gridCol w:w="846"/>
-        <w:gridCol w:w="7648"/>
+        <w:gridCol w:w="1072"/>
+        <w:gridCol w:w="7422"/>
       </w:tblGrid>
       <w:tr>
         <w:trPr>
@@ -3526,7 +4168,7 @@
           </w:tcPr>
           <w:p>
             <w:r>
-              <w:t>R01</w:t>
+              <w:t>RNFS01</w:t>
             </w:r>
           </w:p>
         </w:tc>
@@ -3536,7 +4178,7 @@
           </w:tcPr>
           <w:p>
             <w:r>
-              <w:t>….</w:t>
+              <w:t>El sistema debe ser inalterable por agentes externos.</w:t>
             </w:r>
           </w:p>
         </w:tc>
@@ -3548,7 +4190,7 @@
           </w:tcPr>
           <w:p>
             <w:r>
-              <w:t>R02</w:t>
+              <w:t>RNFR02</w:t>
             </w:r>
           </w:p>
         </w:tc>
@@ -3558,7 +4200,7 @@
           </w:tcPr>
           <w:p>
             <w:r>
-              <w:t>….</w:t>
+              <w:t>El sistema debe tardar menos de 10 segundos en llevar a cabo el registro.</w:t>
             </w:r>
           </w:p>
         </w:tc>
@@ -3579,6 +4221,14 @@
       </w:tr>
     </w:tbl>
     <w:p/>
+    <w:p>
+      <w:pPr>
+        <w:jc w:val="left"/>
+      </w:pPr>
+      <w:r>
+        <w:t>RNFS: REQUISITO NO FUNCIONAL DE SEGURIDAD</w:t>
+      </w:r>
+    </w:p>
     <w:p>
       <w:pPr>
         <w:jc w:val="left"/>
@@ -3591,6 +4241,9 @@
         </w:rPr>
       </w:pPr>
       <w:r>
+        <w:t>RNFR: REQUISITO NO FUNCIONAL DE RENDIMIENTO</w:t>
+      </w:r>
+      <w:r>
         <w:br w:type="page"/>
       </w:r>
     </w:p>
@@ -3598,7 +4251,7 @@
       <w:pPr>
         <w:pStyle w:val="Ttulo1"/>
       </w:pPr>
-      <w:bookmarkStart w:id="8" w:name="_Toc448254551"/>
+      <w:bookmarkStart w:id="12" w:name="_Toc481490803"/>
       <w:r>
         <w:lastRenderedPageBreak/>
         <w:t xml:space="preserve">3. </w:t>
@@ -3609,216 +4262,317 @@
       <w:r>
         <w:t xml:space="preserve"> en la implementación</w:t>
       </w:r>
-      <w:bookmarkEnd w:id="8"/>
-    </w:p>
-    <w:p>
-      <w:r>
-        <w:t>En el trabajo TG2 se definieron criterios de comparación de las dos tecnologías a nivel teórico.</w:t>
-      </w:r>
-    </w:p>
-    <w:p>
-      <w:r>
-        <w:t>En este trabajo hay que definir criterios para la comparación de la implementación de las tecnologías</w:t>
-      </w:r>
-      <w:r>
-        <w:t xml:space="preserve"> en la construcción del </w:t>
-      </w:r>
-      <w:r>
-        <w:t xml:space="preserve">prototipo de </w:t>
-      </w:r>
-      <w:r>
-        <w:t xml:space="preserve">sistema </w:t>
-      </w:r>
-      <w:r>
-        <w:t>de ejemplo, cuyos requisitos son los est</w:t>
-      </w:r>
-      <w:r>
-        <w:t>ablecido</w:t>
-      </w:r>
-      <w:r>
-        <w:t>s</w:t>
-      </w:r>
-      <w:r>
-        <w:t xml:space="preserve"> en el apartado 2.</w:t>
-      </w:r>
-    </w:p>
-    <w:p>
-      <w:r>
-        <w:t>Se trata de criterios del tipo” “horas empleadas en el desarrollo del sistema”, “velocidad de funcionamiento del sistema”, “recursos necesarios”, etc.</w:t>
-      </w:r>
+      <w:bookmarkEnd w:id="12"/>
     </w:p>
     <w:p>
       <w:pPr>
         <w:pStyle w:val="Ttulo2"/>
       </w:pPr>
-      <w:bookmarkStart w:id="9" w:name="_Toc448254552"/>
+      <w:bookmarkStart w:id="13" w:name="_Toc481490804"/>
       <w:r>
         <w:t>3.1 C</w:t>
       </w:r>
       <w:r>
-        <w:t>riterio 1: N</w:t>
-      </w:r>
-      <w:r>
-        <w:t>ombre</w:t>
-      </w:r>
-      <w:r>
-        <w:t xml:space="preserve"> del criterio</w:t>
-      </w:r>
-      <w:bookmarkEnd w:id="9"/>
-    </w:p>
-    <w:p>
-      <w:r>
-        <w:t>Por cada criterio hay que indicar el nombre, una breve descripción, y el tipo de valor a asignar al criterio.</w:t>
+        <w:t>riterio 1:</w:t>
       </w:r>
       <w:r>
         <w:t xml:space="preserve"> </w:t>
       </w:r>
-    </w:p>
-    <w:p>
-      <w:r>
-        <w:t>Por ejemplo, si</w:t>
-      </w:r>
-      <w:r>
-        <w:t xml:space="preserve"> se comparan dos herramientas CASE</w:t>
+      <w:r>
+        <w:t xml:space="preserve">Tiempo </w:t>
+      </w:r>
+      <w:r>
+        <w:t>desarrollo</w:t>
+      </w:r>
+      <w:bookmarkEnd w:id="13"/>
+    </w:p>
+    <w:p>
+      <w:r>
+        <w:t>Descripción:</w:t>
       </w:r>
       <w:r>
         <w:t xml:space="preserve"> </w:t>
       </w:r>
       <w:r>
-        <w:t xml:space="preserve">realizar el diseño UML de </w:t>
-      </w:r>
-      <w:r>
-        <w:t>un mismo sistema</w:t>
-      </w:r>
-      <w:r>
-        <w:t xml:space="preserve">, un criterio </w:t>
-      </w:r>
-      <w:r>
-        <w:t>podría ser</w:t>
-      </w:r>
-      <w:r>
-        <w:t>:</w:t>
-      </w:r>
-    </w:p>
-    <w:p>
-      <w:pPr>
-        <w:rPr>
-          <w:i/>
-        </w:rPr>
-      </w:pPr>
-      <w:r>
-        <w:rPr>
-          <w:i/>
-        </w:rPr>
-        <w:t>Nombre del criterio: Tiempo de creación del diagrama de clases del sistema</w:t>
-      </w:r>
-      <w:r>
-        <w:rPr>
-          <w:i/>
-        </w:rPr>
+        <w:t xml:space="preserve">Horas invertidas </w:t>
+      </w:r>
+      <w:r>
+        <w:t>en la implementación de los sistemas para la creación de los test.</w:t>
+      </w:r>
+    </w:p>
+    <w:p>
+      <w:r>
+        <w:t>Tipo de valor:</w:t>
+      </w:r>
+      <w:r>
+        <w:t xml:space="preserve"> Numérico</w:t>
+      </w:r>
+      <w:r>
+        <w:t xml:space="preserve"> (horas)</w:t>
+      </w:r>
+      <w:r>
         <w:t>.</w:t>
       </w:r>
     </w:p>
     <w:p>
       <w:pPr>
-        <w:rPr>
-          <w:i/>
-        </w:rPr>
-      </w:pPr>
-      <w:r>
-        <w:rPr>
-          <w:i/>
-        </w:rPr>
-        <w:t>Descripción:</w:t>
-      </w:r>
-      <w:r>
-        <w:rPr>
-          <w:i/>
-        </w:rPr>
-        <w:t xml:space="preserve"> </w:t>
-      </w:r>
-      <w:r>
-        <w:rPr>
-          <w:i/>
-        </w:rPr>
-        <w:t xml:space="preserve">Horas invertidas en la creación del diagrama de clases utilizando el editor de la </w:t>
-      </w:r>
-      <w:r>
-        <w:rPr>
-          <w:i/>
-        </w:rPr>
-        <w:t>herramienta.</w:t>
-      </w:r>
-    </w:p>
-    <w:p>
-      <w:pPr>
-        <w:rPr>
-          <w:i/>
-        </w:rPr>
-      </w:pPr>
-      <w:r>
-        <w:rPr>
-          <w:i/>
-        </w:rPr>
-        <w:t>Tipo de valor:</w:t>
-      </w:r>
-      <w:r>
-        <w:rPr>
-          <w:i/>
-        </w:rPr>
-        <w:t xml:space="preserve"> Numérico</w:t>
-      </w:r>
-      <w:r>
-        <w:rPr>
-          <w:i/>
-        </w:rPr>
-        <w:t xml:space="preserve"> (horas)</w:t>
-      </w:r>
-      <w:r>
-        <w:rPr>
-          <w:i/>
-        </w:rPr>
+        <w:pStyle w:val="Ttulo2"/>
+      </w:pPr>
+      <w:bookmarkStart w:id="14" w:name="_Toc481490805"/>
+      <w:r>
+        <w:t>3.2 Criterio 2: Recursos necesarios</w:t>
+      </w:r>
+      <w:bookmarkEnd w:id="14"/>
+    </w:p>
+    <w:p>
+      <w:r>
+        <w:t xml:space="preserve">Descripción: </w:t>
+      </w:r>
+      <w:r>
+        <w:t>El material y las herramientas necesarias para la creación de los sistemas.</w:t>
+      </w:r>
+    </w:p>
+    <w:p>
+      <w:r>
+        <w:t xml:space="preserve">Tipo de valor: </w:t>
+      </w:r>
+      <w:r>
+        <w:t>texto libre.</w:t>
+      </w:r>
+    </w:p>
+    <w:p>
+      <w:pPr>
+        <w:pStyle w:val="Ttulo2"/>
+      </w:pPr>
+      <w:bookmarkStart w:id="15" w:name="_Toc481490806"/>
+      <w:r>
+        <w:t>3.</w:t>
+      </w:r>
+      <w:r>
+        <w:t>3</w:t>
+      </w:r>
+      <w:r>
+        <w:t xml:space="preserve"> C</w:t>
+      </w:r>
+      <w:r>
+        <w:t>riterio 3</w:t>
+      </w:r>
+      <w:r>
+        <w:t xml:space="preserve">: </w:t>
+      </w:r>
+      <w:r>
+        <w:t xml:space="preserve">Dificultad </w:t>
+      </w:r>
+      <w:r>
+        <w:t>desarrollo</w:t>
+      </w:r>
+      <w:bookmarkEnd w:id="15"/>
+    </w:p>
+    <w:p>
+      <w:r>
+        <w:t xml:space="preserve">Descripción: </w:t>
+      </w:r>
+      <w:r>
+        <w:t>Grado de dificultad para la creación de los sistemas.</w:t>
+      </w:r>
+    </w:p>
+    <w:p>
+      <w:r>
+        <w:t xml:space="preserve">Tipo de valor: </w:t>
+      </w:r>
+      <w:r>
+        <w:t>texto libre.</w:t>
+      </w:r>
+    </w:p>
+    <w:p>
+      <w:pPr>
+        <w:pStyle w:val="Ttulo2"/>
+      </w:pPr>
+      <w:bookmarkStart w:id="16" w:name="_Toc481490807"/>
+      <w:r>
+        <w:t xml:space="preserve">3.4 Criterio 4: Tiempo de </w:t>
+      </w:r>
+      <w:r>
+        <w:t>uso</w:t>
+      </w:r>
+      <w:bookmarkEnd w:id="16"/>
+    </w:p>
+    <w:p>
+      <w:r>
+        <w:t xml:space="preserve">Descripción: </w:t>
+      </w:r>
+      <w:r>
+        <w:t>Tiempo que se tarda en la utilización de los sistemas.</w:t>
+      </w:r>
+    </w:p>
+    <w:p>
+      <w:r>
+        <w:t>Tipo de valor: Numérico</w:t>
+      </w:r>
+      <w:r>
+        <w:t xml:space="preserve"> (segundos).</w:t>
+      </w:r>
+    </w:p>
+    <w:p>
+      <w:pPr>
+        <w:pStyle w:val="Ttulo2"/>
+      </w:pPr>
+      <w:bookmarkStart w:id="17" w:name="_Toc481490808"/>
+      <w:r>
+        <w:t xml:space="preserve">3.5 Criterio 5: </w:t>
+      </w:r>
+      <w:r>
+        <w:t>Facilidad de uso</w:t>
+      </w:r>
+      <w:bookmarkEnd w:id="17"/>
+    </w:p>
+    <w:p>
+      <w:r>
+        <w:t>Descripción: experiencia requerida por el usuario para la correcta manipulación del programa.</w:t>
+      </w:r>
+    </w:p>
+    <w:p>
+      <w:r>
+        <w:t>Tipo: texto libre.</w:t>
+      </w:r>
+    </w:p>
+    <w:p>
+      <w:pPr>
+        <w:pStyle w:val="Ttulo2"/>
+      </w:pPr>
+      <w:bookmarkStart w:id="18" w:name="_Toc481490809"/>
+      <w:r>
+        <w:t xml:space="preserve">3.6 Criterio 6: </w:t>
+      </w:r>
+      <w:r>
+        <w:t>Número de iteraciones</w:t>
+      </w:r>
+      <w:bookmarkEnd w:id="18"/>
+    </w:p>
+    <w:p>
+      <w:r>
+        <w:t>Descripción: número de veces que es capaz de hacer el registro sin que Facebook lo aborte.</w:t>
+      </w:r>
+    </w:p>
+    <w:p>
+      <w:r>
+        <w:t>Tipo: Numérico.</w:t>
+      </w:r>
+    </w:p>
+    <w:p>
+      <w:pPr>
+        <w:pStyle w:val="Ttulo2"/>
+      </w:pPr>
+      <w:bookmarkStart w:id="19" w:name="_Toc481490810"/>
+      <w:r>
+        <w:t>3.7 Criterio 7: Tiempo acceso</w:t>
+      </w:r>
+      <w:bookmarkEnd w:id="19"/>
+    </w:p>
+    <w:p>
+      <w:r>
+        <w:t xml:space="preserve">Descripción: </w:t>
+      </w:r>
+      <w:r>
+        <w:t>Tiempo que se tarda en acceder a la web.</w:t>
+      </w:r>
+    </w:p>
+    <w:p>
+      <w:r>
+        <w:t>Tipo de valor: Numérico</w:t>
+      </w:r>
+      <w:r>
+        <w:t xml:space="preserve"> (segundos).</w:t>
+      </w:r>
+    </w:p>
+    <w:p>
+      <w:pPr>
+        <w:pStyle w:val="Ttulo2"/>
+      </w:pPr>
+      <w:bookmarkStart w:id="20" w:name="_Toc481490811"/>
+      <w:r>
+        <w:t>3.8 Criterio 8: Tiempo verificación</w:t>
+      </w:r>
+      <w:bookmarkEnd w:id="20"/>
+    </w:p>
+    <w:p>
+      <w:r>
+        <w:t xml:space="preserve">Descripción: </w:t>
+      </w:r>
+      <w:r>
+        <w:t>Tiempo que se tarda en verificar que la URL es correcta.</w:t>
+      </w:r>
+    </w:p>
+    <w:p>
+      <w:r>
+        <w:t>Tipo de valor: Numérico</w:t>
+      </w:r>
+      <w:r>
+        <w:t xml:space="preserve"> (segundos).</w:t>
+      </w:r>
+    </w:p>
+    <w:p>
+      <w:pPr>
+        <w:pStyle w:val="Ttulo2"/>
+      </w:pPr>
+      <w:bookmarkStart w:id="21" w:name="_Toc481490812"/>
+      <w:r>
+        <w:t xml:space="preserve">3.9 Criterio 9: </w:t>
+      </w:r>
+      <w:r>
+        <w:t>Forma de mostrar el proceso</w:t>
+      </w:r>
+      <w:bookmarkEnd w:id="21"/>
+    </w:p>
+    <w:p>
+      <w:r>
+        <w:t xml:space="preserve">Descripción: </w:t>
+      </w:r>
+      <w:r>
+        <w:t>Forma de mostrar gráficamente como se está realizando el proceso.</w:t>
+      </w:r>
+    </w:p>
+    <w:p>
+      <w:r>
+        <w:t>Tipo: texto libre.</w:t>
+      </w:r>
+    </w:p>
+    <w:p/>
+    <w:p>
+      <w:pPr>
+        <w:pStyle w:val="Ttulo2"/>
+      </w:pPr>
+      <w:bookmarkStart w:id="22" w:name="_Toc481490813"/>
+      <w:r>
+        <w:lastRenderedPageBreak/>
+        <w:t>3.10 Criterio 10: Tiempo registro</w:t>
+      </w:r>
+      <w:bookmarkEnd w:id="22"/>
+    </w:p>
+    <w:p>
+      <w:r>
+        <w:t xml:space="preserve">Descripción: </w:t>
+      </w:r>
+      <w:r>
+        <w:t>Tiempo que se tarda en realizar un solo registro.</w:t>
+      </w:r>
+    </w:p>
+    <w:p>
+      <w:r>
+        <w:t>Tipo de valor: Numérico</w:t>
+      </w:r>
+      <w:r>
+        <w:t xml:space="preserve"> (segundos).</w:t>
+      </w:r>
+    </w:p>
+    <w:p>
+      <w:r>
         <w:t>.</w:t>
       </w:r>
     </w:p>
-    <w:p>
-      <w:pPr>
-        <w:pStyle w:val="Ttulo2"/>
-      </w:pPr>
-      <w:bookmarkStart w:id="10" w:name="_Toc448254553"/>
-      <w:r>
-        <w:t>3.2 C</w:t>
-      </w:r>
-      <w:r>
-        <w:t>riterio 2: Nombre del criterio</w:t>
-      </w:r>
-      <w:bookmarkEnd w:id="10"/>
-    </w:p>
-    <w:p>
-      <w:pPr>
-        <w:pStyle w:val="Ttulo2"/>
-      </w:pPr>
-      <w:bookmarkStart w:id="11" w:name="_Toc448254554"/>
-      <w:r>
-        <w:t>3.</w:t>
-      </w:r>
-      <w:r>
-        <w:t>N</w:t>
-      </w:r>
-      <w:r>
-        <w:t xml:space="preserve"> C</w:t>
-      </w:r>
-      <w:r>
-        <w:t>riterio N</w:t>
-      </w:r>
-      <w:r>
-        <w:t>: Nombre</w:t>
-      </w:r>
-      <w:r>
-        <w:t xml:space="preserve"> del criterio</w:t>
-      </w:r>
-      <w:bookmarkEnd w:id="11"/>
-    </w:p>
+    <w:p/>
+    <w:p/>
+    <w:p/>
     <w:p/>
     <w:p>
       <w:pPr>
@@ -3839,12 +4593,15 @@
       <w:pPr>
         <w:pStyle w:val="Ttulo1"/>
       </w:pPr>
-      <w:bookmarkStart w:id="12" w:name="_Toc448254555"/>
+      <w:bookmarkStart w:id="23" w:name="_Toc481490814"/>
       <w:r>
         <w:lastRenderedPageBreak/>
-        <w:t>4. Proyecto de implementación de un prototipo del sistema utilizando la tecnología A</w:t>
-      </w:r>
-      <w:bookmarkEnd w:id="12"/>
+        <w:t xml:space="preserve">4. Proyecto de implementación de un prototipo del sistema utilizando la tecnología </w:t>
+      </w:r>
+      <w:r>
+        <w:t>SELENIUM</w:t>
+      </w:r>
+      <w:bookmarkEnd w:id="23"/>
     </w:p>
     <w:p>
       <w:r>
@@ -3855,11 +4612,11 @@
       <w:pPr>
         <w:pStyle w:val="Ttulo2"/>
       </w:pPr>
-      <w:bookmarkStart w:id="13" w:name="_Toc448254556"/>
+      <w:bookmarkStart w:id="24" w:name="_Toc481490815"/>
       <w:r>
         <w:t>4.1 Documentación de diseño</w:t>
       </w:r>
-      <w:bookmarkEnd w:id="13"/>
+      <w:bookmarkEnd w:id="24"/>
     </w:p>
     <w:p>
       <w:r>
@@ -3876,11 +4633,11 @@
       <w:pPr>
         <w:pStyle w:val="Ttulo2"/>
       </w:pPr>
-      <w:bookmarkStart w:id="14" w:name="_Toc448254557"/>
+      <w:bookmarkStart w:id="25" w:name="_Toc481490816"/>
       <w:r>
         <w:t>4.2 Documentación de construcción</w:t>
       </w:r>
-      <w:bookmarkEnd w:id="14"/>
+      <w:bookmarkEnd w:id="25"/>
     </w:p>
     <w:p>
       <w:r>
@@ -3891,11 +4648,11 @@
       <w:pPr>
         <w:pStyle w:val="Ttulo2"/>
       </w:pPr>
-      <w:bookmarkStart w:id="15" w:name="_Toc448254558"/>
+      <w:bookmarkStart w:id="26" w:name="_Toc481490817"/>
       <w:r>
         <w:t>4.3 Documentación de pruebas</w:t>
       </w:r>
-      <w:bookmarkEnd w:id="15"/>
+      <w:bookmarkEnd w:id="26"/>
     </w:p>
     <w:p>
       <w:r>
@@ -3906,11 +4663,11 @@
       <w:pPr>
         <w:pStyle w:val="Ttulo2"/>
       </w:pPr>
-      <w:bookmarkStart w:id="16" w:name="_Toc448254559"/>
+      <w:bookmarkStart w:id="27" w:name="_Toc481490818"/>
       <w:r>
         <w:t>4.4 Documentación de instalación</w:t>
       </w:r>
-      <w:bookmarkEnd w:id="16"/>
+      <w:bookmarkEnd w:id="27"/>
     </w:p>
     <w:p>
       <w:r>
@@ -3921,11 +4678,11 @@
       <w:pPr>
         <w:pStyle w:val="Ttulo2"/>
       </w:pPr>
-      <w:bookmarkStart w:id="17" w:name="_Toc448254560"/>
+      <w:bookmarkStart w:id="28" w:name="_Toc481490819"/>
       <w:r>
         <w:t>4.5 Manual de usuario</w:t>
       </w:r>
-      <w:bookmarkEnd w:id="17"/>
+      <w:bookmarkEnd w:id="28"/>
     </w:p>
     <w:p>
       <w:r>
@@ -3954,15 +4711,15 @@
       <w:pPr>
         <w:pStyle w:val="Ttulo1"/>
       </w:pPr>
-      <w:bookmarkStart w:id="18" w:name="_Toc448254561"/>
+      <w:bookmarkStart w:id="29" w:name="_Toc481490820"/>
       <w:r>
         <w:lastRenderedPageBreak/>
         <w:t xml:space="preserve">5. Proyecto de implementación de un prototipo del sistema utilizando la tecnología </w:t>
       </w:r>
       <w:r>
-        <w:t>B</w:t>
-      </w:r>
-      <w:bookmarkEnd w:id="18"/>
+        <w:t>TELERIK TEST STUDIO</w:t>
+      </w:r>
+      <w:bookmarkEnd w:id="29"/>
     </w:p>
     <w:p>
       <w:r>
@@ -3979,11 +4736,11 @@
       <w:pPr>
         <w:pStyle w:val="Ttulo2"/>
       </w:pPr>
-      <w:bookmarkStart w:id="19" w:name="_Toc448254562"/>
+      <w:bookmarkStart w:id="30" w:name="_Toc481490821"/>
       <w:r>
         <w:t>5.1 Documentación de diseño</w:t>
       </w:r>
-      <w:bookmarkEnd w:id="19"/>
+      <w:bookmarkEnd w:id="30"/>
     </w:p>
     <w:p>
       <w:r>
@@ -4000,11 +4757,11 @@
       <w:pPr>
         <w:pStyle w:val="Ttulo2"/>
       </w:pPr>
-      <w:bookmarkStart w:id="20" w:name="_Toc448254563"/>
+      <w:bookmarkStart w:id="31" w:name="_Toc481490822"/>
       <w:r>
         <w:t>5.2 Documentación de construcción</w:t>
       </w:r>
-      <w:bookmarkEnd w:id="20"/>
+      <w:bookmarkEnd w:id="31"/>
     </w:p>
     <w:p>
       <w:r>
@@ -4015,11 +4772,11 @@
       <w:pPr>
         <w:pStyle w:val="Ttulo2"/>
       </w:pPr>
-      <w:bookmarkStart w:id="21" w:name="_Toc448254564"/>
+      <w:bookmarkStart w:id="32" w:name="_Toc481490823"/>
       <w:r>
         <w:t>5.3 Documentación de pruebas</w:t>
       </w:r>
-      <w:bookmarkEnd w:id="21"/>
+      <w:bookmarkEnd w:id="32"/>
     </w:p>
     <w:p>
       <w:r>
@@ -4030,11 +4787,11 @@
       <w:pPr>
         <w:pStyle w:val="Ttulo2"/>
       </w:pPr>
-      <w:bookmarkStart w:id="22" w:name="_Toc448254565"/>
+      <w:bookmarkStart w:id="33" w:name="_Toc481490824"/>
       <w:r>
         <w:t>5.4 Documentación de instalación</w:t>
       </w:r>
-      <w:bookmarkEnd w:id="22"/>
+      <w:bookmarkEnd w:id="33"/>
     </w:p>
     <w:p>
       <w:r>
@@ -4045,11 +4802,11 @@
       <w:pPr>
         <w:pStyle w:val="Ttulo2"/>
       </w:pPr>
-      <w:bookmarkStart w:id="23" w:name="_Toc448254566"/>
+      <w:bookmarkStart w:id="34" w:name="_Toc481490825"/>
       <w:r>
         <w:t>5.5 Manual de usuario</w:t>
       </w:r>
-      <w:bookmarkEnd w:id="23"/>
+      <w:bookmarkEnd w:id="34"/>
     </w:p>
     <w:p>
       <w:r>
@@ -4075,7 +4832,7 @@
       <w:pPr>
         <w:pStyle w:val="Ttulo1"/>
       </w:pPr>
-      <w:bookmarkStart w:id="24" w:name="_Toc448254567"/>
+      <w:bookmarkStart w:id="35" w:name="_Toc481490826"/>
       <w:r>
         <w:lastRenderedPageBreak/>
         <w:t>6</w:t>
@@ -4092,7 +4849,7 @@
       <w:r>
         <w:t>s dos implementaciones</w:t>
       </w:r>
-      <w:bookmarkEnd w:id="24"/>
+      <w:bookmarkEnd w:id="35"/>
     </w:p>
     <w:p>
       <w:r>
@@ -4106,7 +4863,7 @@
       <w:pPr>
         <w:pStyle w:val="Ttulo2"/>
       </w:pPr>
-      <w:bookmarkStart w:id="25" w:name="_Toc448254568"/>
+      <w:bookmarkStart w:id="36" w:name="_Toc481490827"/>
       <w:r>
         <w:t>6</w:t>
       </w:r>
@@ -4123,23 +4880,29 @@
         <w:t xml:space="preserve">la tecnología </w:t>
       </w:r>
       <w:r>
-        <w:t>A</w:t>
-      </w:r>
-      <w:bookmarkEnd w:id="25"/>
-    </w:p>
-    <w:p>
-      <w:r>
-        <w:t>Debe incluir al  menos una tabla con la siguiente estructura.</w:t>
+        <w:t>SELENIUM</w:t>
+      </w:r>
+      <w:bookmarkEnd w:id="36"/>
+    </w:p>
+    <w:p>
+      <w:r>
+        <w:t xml:space="preserve">Debe incluir </w:t>
+      </w:r>
+      <w:r>
+        <w:t>al menos</w:t>
+      </w:r>
+      <w:r>
+        <w:t xml:space="preserve"> una tabla con la siguiente estructura.</w:t>
       </w:r>
     </w:p>
     <w:tbl>
       <w:tblPr>
         <w:tblStyle w:val="Tablaconcuadrcula"/>
-        <w:tblW w:w="0" w:type="auto"/>
+        <w:tblW w:w="8966" w:type="dxa"/>
         <w:tblLook w:val="04A0" w:firstRow="1" w:lastRow="0" w:firstColumn="1" w:lastColumn="0" w:noHBand="0" w:noVBand="1"/>
       </w:tblPr>
       <w:tblGrid>
-        <w:gridCol w:w="1980"/>
+        <w:gridCol w:w="2452"/>
         <w:gridCol w:w="6514"/>
       </w:tblGrid>
       <w:tr>
@@ -4148,7 +4911,7 @@
         </w:trPr>
         <w:tc>
           <w:tcPr>
-            <w:tcW w:w="1980" w:type="dxa"/>
+            <w:tcW w:w="2452" w:type="dxa"/>
           </w:tcPr>
           <w:p>
             <w:pPr>
@@ -4186,11 +4949,11 @@
       <w:tr>
         <w:tc>
           <w:tcPr>
-            <w:tcW w:w="1980" w:type="dxa"/>
+            <w:tcW w:w="2452" w:type="dxa"/>
           </w:tcPr>
           <w:p>
             <w:r>
-              <w:t>Criterio 1</w:t>
+              <w:t>1: Tiempo desarrollo</w:t>
             </w:r>
           </w:p>
         </w:tc>
@@ -4204,11 +4967,11 @@
       <w:tr>
         <w:tc>
           <w:tcPr>
-            <w:tcW w:w="1980" w:type="dxa"/>
+            <w:tcW w:w="2452" w:type="dxa"/>
           </w:tcPr>
           <w:p>
             <w:r>
-              <w:t>Criterio 2</w:t>
+              <w:t>2: Recursos necesarios</w:t>
             </w:r>
           </w:p>
         </w:tc>
@@ -4222,11 +4985,11 @@
       <w:tr>
         <w:tc>
           <w:tcPr>
-            <w:tcW w:w="1980" w:type="dxa"/>
+            <w:tcW w:w="2452" w:type="dxa"/>
           </w:tcPr>
           <w:p>
             <w:r>
-              <w:t>…</w:t>
+              <w:t>3: Dificultad desarrollo</w:t>
             </w:r>
           </w:p>
         </w:tc>
@@ -4240,13 +5003,443 @@
       <w:tr>
         <w:tc>
           <w:tcPr>
-            <w:tcW w:w="1980" w:type="dxa"/>
+            <w:tcW w:w="2452" w:type="dxa"/>
           </w:tcPr>
           <w:p>
             <w:r>
-              <w:t>Criterio N</w:t>
+              <w:t>4: Tiempo de uso</w:t>
             </w:r>
           </w:p>
+        </w:tc>
+        <w:tc>
+          <w:tcPr>
+            <w:tcW w:w="6514" w:type="dxa"/>
+          </w:tcPr>
+          <w:p/>
+        </w:tc>
+      </w:tr>
+      <w:tr>
+        <w:tc>
+          <w:tcPr>
+            <w:tcW w:w="2452" w:type="dxa"/>
+          </w:tcPr>
+          <w:p>
+            <w:r>
+              <w:t>5: Facilidad de uso</w:t>
+            </w:r>
+          </w:p>
+        </w:tc>
+        <w:tc>
+          <w:tcPr>
+            <w:tcW w:w="6514" w:type="dxa"/>
+          </w:tcPr>
+          <w:p/>
+        </w:tc>
+      </w:tr>
+      <w:tr>
+        <w:tc>
+          <w:tcPr>
+            <w:tcW w:w="2452" w:type="dxa"/>
+          </w:tcPr>
+          <w:p>
+            <w:r>
+              <w:t>6: Número de iteraciones</w:t>
+            </w:r>
+          </w:p>
+        </w:tc>
+        <w:tc>
+          <w:tcPr>
+            <w:tcW w:w="6514" w:type="dxa"/>
+          </w:tcPr>
+          <w:p/>
+        </w:tc>
+      </w:tr>
+      <w:tr>
+        <w:tc>
+          <w:tcPr>
+            <w:tcW w:w="2452" w:type="dxa"/>
+          </w:tcPr>
+          <w:p>
+            <w:r>
+              <w:t>7: Tiempo acceso</w:t>
+            </w:r>
+          </w:p>
+        </w:tc>
+        <w:tc>
+          <w:tcPr>
+            <w:tcW w:w="6514" w:type="dxa"/>
+          </w:tcPr>
+          <w:p/>
+        </w:tc>
+      </w:tr>
+      <w:tr>
+        <w:tc>
+          <w:tcPr>
+            <w:tcW w:w="2452" w:type="dxa"/>
+          </w:tcPr>
+          <w:p>
+            <w:r>
+              <w:t>8: Tiempo verificación</w:t>
+            </w:r>
+          </w:p>
+        </w:tc>
+        <w:tc>
+          <w:tcPr>
+            <w:tcW w:w="6514" w:type="dxa"/>
+          </w:tcPr>
+          <w:p/>
+        </w:tc>
+      </w:tr>
+      <w:tr>
+        <w:tc>
+          <w:tcPr>
+            <w:tcW w:w="2452" w:type="dxa"/>
+          </w:tcPr>
+          <w:p>
+            <w:r>
+              <w:t>9: Forma de mostrar el proceso</w:t>
+            </w:r>
+          </w:p>
+        </w:tc>
+        <w:tc>
+          <w:tcPr>
+            <w:tcW w:w="6514" w:type="dxa"/>
+          </w:tcPr>
+          <w:p/>
+        </w:tc>
+      </w:tr>
+      <w:tr>
+        <w:tc>
+          <w:tcPr>
+            <w:tcW w:w="2452" w:type="dxa"/>
+          </w:tcPr>
+          <w:p>
+            <w:r>
+              <w:t>10: Tiempo registro</w:t>
+            </w:r>
+          </w:p>
+        </w:tc>
+        <w:tc>
+          <w:tcPr>
+            <w:tcW w:w="6514" w:type="dxa"/>
+          </w:tcPr>
+          <w:p/>
+        </w:tc>
+      </w:tr>
+      <w:tr>
+        <w:tc>
+          <w:tcPr>
+            <w:tcW w:w="2452" w:type="dxa"/>
+          </w:tcPr>
+          <w:p/>
+        </w:tc>
+        <w:tc>
+          <w:tcPr>
+            <w:tcW w:w="6514" w:type="dxa"/>
+          </w:tcPr>
+          <w:p/>
+        </w:tc>
+      </w:tr>
+      <w:tr>
+        <w:tc>
+          <w:tcPr>
+            <w:tcW w:w="2452" w:type="dxa"/>
+          </w:tcPr>
+          <w:p/>
+        </w:tc>
+        <w:tc>
+          <w:tcPr>
+            <w:tcW w:w="6514" w:type="dxa"/>
+          </w:tcPr>
+          <w:p/>
+        </w:tc>
+      </w:tr>
+    </w:tbl>
+    <w:p>
+      <w:r>
+        <w:t>Y algunos comentarios aclaratorios sobre aquellos criterios cuyo valor indicado en la tabla no sea suficiente para entenderlo.</w:t>
+      </w:r>
+    </w:p>
+    <w:p/>
+    <w:p>
+      <w:pPr>
+        <w:pStyle w:val="Ttulo2"/>
+      </w:pPr>
+      <w:bookmarkStart w:id="37" w:name="_Toc481490828"/>
+      <w:r>
+        <w:t>6</w:t>
+      </w:r>
+      <w:r>
+        <w:t>.2</w:t>
+      </w:r>
+      <w:r>
+        <w:t xml:space="preserve"> </w:t>
+      </w:r>
+      <w:r>
+        <w:t>Evaluación de los crit</w:t>
+      </w:r>
+      <w:r>
+        <w:t xml:space="preserve">erios en la implementación </w:t>
+      </w:r>
+      <w:r>
+        <w:t xml:space="preserve">usando la tecnología </w:t>
+      </w:r>
+      <w:r>
+        <w:t>TELERIK TEST STUDIO</w:t>
+      </w:r>
+      <w:bookmarkEnd w:id="37"/>
+    </w:p>
+    <w:tbl>
+      <w:tblPr>
+        <w:tblStyle w:val="Tablaconcuadrcula"/>
+        <w:tblW w:w="8966" w:type="dxa"/>
+        <w:tblLook w:val="04A0" w:firstRow="1" w:lastRow="0" w:firstColumn="1" w:lastColumn="0" w:noHBand="0" w:noVBand="1"/>
+      </w:tblPr>
+      <w:tblGrid>
+        <w:gridCol w:w="2452"/>
+        <w:gridCol w:w="6514"/>
+      </w:tblGrid>
+      <w:tr>
+        <w:trPr>
+          <w:tblHeader/>
+        </w:trPr>
+        <w:tc>
+          <w:tcPr>
+            <w:tcW w:w="2452" w:type="dxa"/>
+          </w:tcPr>
+          <w:p>
+            <w:pPr>
+              <w:rPr>
+                <w:b/>
+              </w:rPr>
+            </w:pPr>
+            <w:r>
+              <w:rPr>
+                <w:b/>
+              </w:rPr>
+              <w:t>CRITERIO</w:t>
+            </w:r>
+          </w:p>
+        </w:tc>
+        <w:tc>
+          <w:tcPr>
+            <w:tcW w:w="6514" w:type="dxa"/>
+          </w:tcPr>
+          <w:p>
+            <w:pPr>
+              <w:rPr>
+                <w:b/>
+              </w:rPr>
+            </w:pPr>
+            <w:r>
+              <w:rPr>
+                <w:b/>
+              </w:rPr>
+              <w:t>EVALUACIÓN</w:t>
+            </w:r>
+          </w:p>
+        </w:tc>
+      </w:tr>
+      <w:tr>
+        <w:tc>
+          <w:tcPr>
+            <w:tcW w:w="2452" w:type="dxa"/>
+          </w:tcPr>
+          <w:p>
+            <w:r>
+              <w:t>1: Tiempo desarrollo</w:t>
+            </w:r>
+          </w:p>
+        </w:tc>
+        <w:tc>
+          <w:tcPr>
+            <w:tcW w:w="6514" w:type="dxa"/>
+          </w:tcPr>
+          <w:p/>
+        </w:tc>
+      </w:tr>
+      <w:tr>
+        <w:tc>
+          <w:tcPr>
+            <w:tcW w:w="2452" w:type="dxa"/>
+          </w:tcPr>
+          <w:p>
+            <w:r>
+              <w:t>2: Recursos necesarios</w:t>
+            </w:r>
+          </w:p>
+        </w:tc>
+        <w:tc>
+          <w:tcPr>
+            <w:tcW w:w="6514" w:type="dxa"/>
+          </w:tcPr>
+          <w:p/>
+        </w:tc>
+      </w:tr>
+      <w:tr>
+        <w:tc>
+          <w:tcPr>
+            <w:tcW w:w="2452" w:type="dxa"/>
+          </w:tcPr>
+          <w:p>
+            <w:r>
+              <w:t>3: Dificultad desarrollo</w:t>
+            </w:r>
+          </w:p>
+        </w:tc>
+        <w:tc>
+          <w:tcPr>
+            <w:tcW w:w="6514" w:type="dxa"/>
+          </w:tcPr>
+          <w:p/>
+        </w:tc>
+      </w:tr>
+      <w:tr>
+        <w:tc>
+          <w:tcPr>
+            <w:tcW w:w="2452" w:type="dxa"/>
+          </w:tcPr>
+          <w:p>
+            <w:r>
+              <w:t>4: Tiempo de uso</w:t>
+            </w:r>
+          </w:p>
+        </w:tc>
+        <w:tc>
+          <w:tcPr>
+            <w:tcW w:w="6514" w:type="dxa"/>
+          </w:tcPr>
+          <w:p/>
+        </w:tc>
+      </w:tr>
+      <w:tr>
+        <w:tc>
+          <w:tcPr>
+            <w:tcW w:w="2452" w:type="dxa"/>
+          </w:tcPr>
+          <w:p>
+            <w:r>
+              <w:t>5: Facilidad de uso</w:t>
+            </w:r>
+          </w:p>
+        </w:tc>
+        <w:tc>
+          <w:tcPr>
+            <w:tcW w:w="6514" w:type="dxa"/>
+          </w:tcPr>
+          <w:p/>
+        </w:tc>
+      </w:tr>
+      <w:tr>
+        <w:tc>
+          <w:tcPr>
+            <w:tcW w:w="2452" w:type="dxa"/>
+          </w:tcPr>
+          <w:p>
+            <w:r>
+              <w:t>6: Número de iteraciones</w:t>
+            </w:r>
+          </w:p>
+        </w:tc>
+        <w:tc>
+          <w:tcPr>
+            <w:tcW w:w="6514" w:type="dxa"/>
+          </w:tcPr>
+          <w:p/>
+        </w:tc>
+      </w:tr>
+      <w:tr>
+        <w:tc>
+          <w:tcPr>
+            <w:tcW w:w="2452" w:type="dxa"/>
+          </w:tcPr>
+          <w:p>
+            <w:r>
+              <w:t>7: Tiempo acceso</w:t>
+            </w:r>
+          </w:p>
+        </w:tc>
+        <w:tc>
+          <w:tcPr>
+            <w:tcW w:w="6514" w:type="dxa"/>
+          </w:tcPr>
+          <w:p/>
+        </w:tc>
+      </w:tr>
+      <w:tr>
+        <w:tc>
+          <w:tcPr>
+            <w:tcW w:w="2452" w:type="dxa"/>
+          </w:tcPr>
+          <w:p>
+            <w:r>
+              <w:t>8: Tiempo verificación</w:t>
+            </w:r>
+          </w:p>
+        </w:tc>
+        <w:tc>
+          <w:tcPr>
+            <w:tcW w:w="6514" w:type="dxa"/>
+          </w:tcPr>
+          <w:p/>
+        </w:tc>
+      </w:tr>
+      <w:tr>
+        <w:tc>
+          <w:tcPr>
+            <w:tcW w:w="2452" w:type="dxa"/>
+          </w:tcPr>
+          <w:p>
+            <w:r>
+              <w:t>9: Forma de mostrar el proceso</w:t>
+            </w:r>
+          </w:p>
+        </w:tc>
+        <w:tc>
+          <w:tcPr>
+            <w:tcW w:w="6514" w:type="dxa"/>
+          </w:tcPr>
+          <w:p/>
+        </w:tc>
+      </w:tr>
+      <w:tr>
+        <w:tc>
+          <w:tcPr>
+            <w:tcW w:w="2452" w:type="dxa"/>
+          </w:tcPr>
+          <w:p>
+            <w:r>
+              <w:t>10: Tiempo registro</w:t>
+            </w:r>
+          </w:p>
+        </w:tc>
+        <w:tc>
+          <w:tcPr>
+            <w:tcW w:w="6514" w:type="dxa"/>
+          </w:tcPr>
+          <w:p/>
+        </w:tc>
+      </w:tr>
+      <w:tr>
+        <w:tc>
+          <w:tcPr>
+            <w:tcW w:w="2452" w:type="dxa"/>
+          </w:tcPr>
+          <w:p/>
+        </w:tc>
+        <w:tc>
+          <w:tcPr>
+            <w:tcW w:w="6514" w:type="dxa"/>
+          </w:tcPr>
+          <w:p/>
+        </w:tc>
+      </w:tr>
+      <w:tr>
+        <w:tc>
+          <w:tcPr>
+            <w:tcW w:w="2452" w:type="dxa"/>
+          </w:tcPr>
+          <w:p/>
         </w:tc>
         <w:tc>
           <w:tcPr>
@@ -4257,37 +5450,6 @@
       </w:tr>
     </w:tbl>
     <w:p/>
-    <w:p>
-      <w:r>
-        <w:t>Y algunos comentarios aclaratorios sobre aquellos criterios cuyo valor indicado en la tabla no sea suficiente para entenderlo.</w:t>
-      </w:r>
-    </w:p>
-    <w:p/>
-    <w:p>
-      <w:pPr>
-        <w:pStyle w:val="Ttulo2"/>
-      </w:pPr>
-      <w:bookmarkStart w:id="26" w:name="_Toc448254569"/>
-      <w:r>
-        <w:t>6</w:t>
-      </w:r>
-      <w:r>
-        <w:t>.2</w:t>
-      </w:r>
-      <w:r>
-        <w:t xml:space="preserve"> </w:t>
-      </w:r>
-      <w:r>
-        <w:t>Evaluación de los crit</w:t>
-      </w:r>
-      <w:r>
-        <w:t xml:space="preserve">erios en la implementación </w:t>
-      </w:r>
-      <w:r>
-        <w:t>usando la tecnología B</w:t>
-      </w:r>
-      <w:bookmarkEnd w:id="26"/>
-    </w:p>
     <w:p/>
     <w:p/>
     <w:p>
@@ -4302,6 +5464,7 @@
         </w:rPr>
       </w:pPr>
       <w:r>
+        <w:lastRenderedPageBreak/>
         <w:br w:type="page"/>
       </w:r>
     </w:p>
@@ -4309,7 +5472,7 @@
       <w:pPr>
         <w:pStyle w:val="Ttulo1"/>
       </w:pPr>
-      <w:bookmarkStart w:id="27" w:name="_Toc448254570"/>
+      <w:bookmarkStart w:id="38" w:name="_Toc481490829"/>
       <w:r>
         <w:lastRenderedPageBreak/>
         <w:t>7</w:t>
@@ -4326,7 +5489,7 @@
       <w:r>
         <w:t>tecnologías</w:t>
       </w:r>
-      <w:bookmarkEnd w:id="27"/>
+      <w:bookmarkEnd w:id="38"/>
     </w:p>
     <w:p>
       <w:r>
@@ -4352,11 +5515,11 @@
     <w:tbl>
       <w:tblPr>
         <w:tblStyle w:val="Tablaconcuadrcula"/>
-        <w:tblW w:w="0" w:type="auto"/>
+        <w:tblW w:w="14230" w:type="dxa"/>
         <w:tblLook w:val="04A0" w:firstRow="1" w:lastRow="0" w:firstColumn="1" w:lastColumn="0" w:noHBand="0" w:noVBand="1"/>
       </w:tblPr>
       <w:tblGrid>
-        <w:gridCol w:w="1980"/>
+        <w:gridCol w:w="2216"/>
         <w:gridCol w:w="2977"/>
         <w:gridCol w:w="3260"/>
         <w:gridCol w:w="5777"/>
@@ -4367,7 +5530,7 @@
         </w:trPr>
         <w:tc>
           <w:tcPr>
-            <w:tcW w:w="1980" w:type="dxa"/>
+            <w:tcW w:w="2216" w:type="dxa"/>
           </w:tcPr>
           <w:p>
             <w:pPr>
@@ -4442,11 +5605,11 @@
       <w:tr>
         <w:tc>
           <w:tcPr>
-            <w:tcW w:w="1980" w:type="dxa"/>
+            <w:tcW w:w="2216" w:type="dxa"/>
           </w:tcPr>
           <w:p>
             <w:r>
-              <w:t>1</w:t>
+              <w:t>1: Tiempo desarrollo</w:t>
             </w:r>
           </w:p>
         </w:tc>
@@ -4472,11 +5635,11 @@
       <w:tr>
         <w:tc>
           <w:tcPr>
-            <w:tcW w:w="1980" w:type="dxa"/>
+            <w:tcW w:w="2216" w:type="dxa"/>
           </w:tcPr>
           <w:p>
             <w:r>
-              <w:t>2</w:t>
+              <w:t>2: Recursos necesarios</w:t>
             </w:r>
           </w:p>
         </w:tc>
@@ -4502,11 +5665,11 @@
       <w:tr>
         <w:tc>
           <w:tcPr>
-            <w:tcW w:w="1980" w:type="dxa"/>
+            <w:tcW w:w="2216" w:type="dxa"/>
           </w:tcPr>
           <w:p>
             <w:r>
-              <w:t>…</w:t>
+              <w:t>3: Dificultad desarrollo</w:t>
             </w:r>
           </w:p>
         </w:tc>
@@ -4532,11 +5695,191 @@
       <w:tr>
         <w:tc>
           <w:tcPr>
-            <w:tcW w:w="1980" w:type="dxa"/>
+            <w:tcW w:w="2216" w:type="dxa"/>
           </w:tcPr>
           <w:p>
             <w:r>
-              <w:t>N</w:t>
+              <w:t>4: Tiempo de uso</w:t>
+            </w:r>
+          </w:p>
+        </w:tc>
+        <w:tc>
+          <w:tcPr>
+            <w:tcW w:w="2977" w:type="dxa"/>
+          </w:tcPr>
+          <w:p/>
+        </w:tc>
+        <w:tc>
+          <w:tcPr>
+            <w:tcW w:w="3260" w:type="dxa"/>
+          </w:tcPr>
+          <w:p/>
+        </w:tc>
+        <w:tc>
+          <w:tcPr>
+            <w:tcW w:w="5777" w:type="dxa"/>
+          </w:tcPr>
+          <w:p/>
+        </w:tc>
+      </w:tr>
+      <w:tr>
+        <w:tc>
+          <w:tcPr>
+            <w:tcW w:w="2216" w:type="dxa"/>
+          </w:tcPr>
+          <w:p>
+            <w:r>
+              <w:t>5: Facilidad de uso</w:t>
+            </w:r>
+          </w:p>
+        </w:tc>
+        <w:tc>
+          <w:tcPr>
+            <w:tcW w:w="2977" w:type="dxa"/>
+          </w:tcPr>
+          <w:p/>
+        </w:tc>
+        <w:tc>
+          <w:tcPr>
+            <w:tcW w:w="3260" w:type="dxa"/>
+          </w:tcPr>
+          <w:p/>
+        </w:tc>
+        <w:tc>
+          <w:tcPr>
+            <w:tcW w:w="5777" w:type="dxa"/>
+          </w:tcPr>
+          <w:p/>
+        </w:tc>
+      </w:tr>
+      <w:tr>
+        <w:tc>
+          <w:tcPr>
+            <w:tcW w:w="2216" w:type="dxa"/>
+          </w:tcPr>
+          <w:p>
+            <w:r>
+              <w:t>6: Número de iteraciones</w:t>
+            </w:r>
+          </w:p>
+        </w:tc>
+        <w:tc>
+          <w:tcPr>
+            <w:tcW w:w="2977" w:type="dxa"/>
+          </w:tcPr>
+          <w:p/>
+        </w:tc>
+        <w:tc>
+          <w:tcPr>
+            <w:tcW w:w="3260" w:type="dxa"/>
+          </w:tcPr>
+          <w:p/>
+        </w:tc>
+        <w:tc>
+          <w:tcPr>
+            <w:tcW w:w="5777" w:type="dxa"/>
+          </w:tcPr>
+          <w:p/>
+        </w:tc>
+      </w:tr>
+      <w:tr>
+        <w:tc>
+          <w:tcPr>
+            <w:tcW w:w="2216" w:type="dxa"/>
+          </w:tcPr>
+          <w:p>
+            <w:r>
+              <w:t>7: Tiempo acceso</w:t>
+            </w:r>
+          </w:p>
+        </w:tc>
+        <w:tc>
+          <w:tcPr>
+            <w:tcW w:w="2977" w:type="dxa"/>
+          </w:tcPr>
+          <w:p/>
+        </w:tc>
+        <w:tc>
+          <w:tcPr>
+            <w:tcW w:w="3260" w:type="dxa"/>
+          </w:tcPr>
+          <w:p/>
+        </w:tc>
+        <w:tc>
+          <w:tcPr>
+            <w:tcW w:w="5777" w:type="dxa"/>
+          </w:tcPr>
+          <w:p/>
+        </w:tc>
+      </w:tr>
+      <w:tr>
+        <w:tc>
+          <w:tcPr>
+            <w:tcW w:w="2216" w:type="dxa"/>
+          </w:tcPr>
+          <w:p>
+            <w:r>
+              <w:t>8: Tiempo verificación</w:t>
+            </w:r>
+          </w:p>
+        </w:tc>
+        <w:tc>
+          <w:tcPr>
+            <w:tcW w:w="2977" w:type="dxa"/>
+          </w:tcPr>
+          <w:p/>
+        </w:tc>
+        <w:tc>
+          <w:tcPr>
+            <w:tcW w:w="3260" w:type="dxa"/>
+          </w:tcPr>
+          <w:p/>
+        </w:tc>
+        <w:tc>
+          <w:tcPr>
+            <w:tcW w:w="5777" w:type="dxa"/>
+          </w:tcPr>
+          <w:p/>
+        </w:tc>
+      </w:tr>
+      <w:tr>
+        <w:tc>
+          <w:tcPr>
+            <w:tcW w:w="2216" w:type="dxa"/>
+          </w:tcPr>
+          <w:p>
+            <w:r>
+              <w:t>9: Forma de mostrar el proceso</w:t>
+            </w:r>
+          </w:p>
+        </w:tc>
+        <w:tc>
+          <w:tcPr>
+            <w:tcW w:w="2977" w:type="dxa"/>
+          </w:tcPr>
+          <w:p/>
+        </w:tc>
+        <w:tc>
+          <w:tcPr>
+            <w:tcW w:w="3260" w:type="dxa"/>
+          </w:tcPr>
+          <w:p/>
+        </w:tc>
+        <w:tc>
+          <w:tcPr>
+            <w:tcW w:w="5777" w:type="dxa"/>
+          </w:tcPr>
+          <w:p/>
+        </w:tc>
+      </w:tr>
+      <w:tr>
+        <w:tc>
+          <w:tcPr>
+            <w:tcW w:w="2216" w:type="dxa"/>
+          </w:tcPr>
+          <w:p>
+            <w:r>
+              <w:t>10: Tiempo registro</w:t>
             </w:r>
           </w:p>
         </w:tc>
@@ -4576,7 +5919,7 @@
       <w:pPr>
         <w:pStyle w:val="Ttulo1"/>
       </w:pPr>
-      <w:bookmarkStart w:id="28" w:name="_Toc448254571"/>
+      <w:bookmarkStart w:id="39" w:name="_Toc481490830"/>
       <w:r>
         <w:lastRenderedPageBreak/>
         <w:t>8</w:t>
@@ -4587,7 +5930,7 @@
       <w:r>
         <w:t>Conclusiones</w:t>
       </w:r>
-      <w:bookmarkEnd w:id="28"/>
+      <w:bookmarkEnd w:id="39"/>
     </w:p>
     <w:p>
       <w:r>
@@ -4672,7 +6015,7 @@
           <w:rPr>
             <w:noProof/>
           </w:rPr>
-          <w:t>2</w:t>
+          <w:t>3</w:t>
         </w:r>
         <w:r>
           <w:fldChar w:fldCharType="end"/>
@@ -4762,7 +6105,7 @@
           <w:rPr>
             <w:noProof/>
           </w:rPr>
-          <w:t>3</w:t>
+          <w:t>4</w:t>
         </w:r>
         <w:r>
           <w:fldChar w:fldCharType="end"/>
@@ -4788,7 +6131,6 @@
         <w:docPartUnique/>
       </w:docPartObj>
     </w:sdtPr>
-    <w:sdtEndPr/>
     <w:sdtContent>
       <w:p>
         <w:pPr>
@@ -5513,6 +6855,7 @@
     <w:lsdException w:name="HTML Sample" w:semiHidden="1" w:unhideWhenUsed="1"/>
     <w:lsdException w:name="HTML Typewriter" w:semiHidden="1" w:unhideWhenUsed="1"/>
     <w:lsdException w:name="HTML Variable" w:semiHidden="1" w:unhideWhenUsed="1"/>
+    <w:lsdException w:name="Normal Table" w:semiHidden="1" w:unhideWhenUsed="1"/>
     <w:lsdException w:name="annotation subject" w:semiHidden="1" w:unhideWhenUsed="1"/>
     <w:lsdException w:name="No List" w:semiHidden="1" w:unhideWhenUsed="1"/>
     <w:lsdException w:name="Outline List 1" w:semiHidden="1" w:unhideWhenUsed="1"/>
@@ -5557,6 +6900,7 @@
     <w:lsdException w:name="Table Professional" w:semiHidden="1" w:unhideWhenUsed="1"/>
     <w:lsdException w:name="Table Subtle 1" w:semiHidden="1" w:unhideWhenUsed="1"/>
     <w:lsdException w:name="Table Subtle 2" w:semiHidden="1" w:unhideWhenUsed="1"/>
+    <w:lsdException w:name="Table Web 1" w:semiHidden="1" w:unhideWhenUsed="1"/>
     <w:lsdException w:name="Table Web 2" w:semiHidden="1" w:unhideWhenUsed="1"/>
     <w:lsdException w:name="Table Web 3" w:semiHidden="1" w:unhideWhenUsed="1"/>
     <w:lsdException w:name="Balloon Text" w:semiHidden="1" w:unhideWhenUsed="1"/>
@@ -6370,7 +7714,7 @@
 </file>
 
 <file path=customXml/itemProps1.xml><?xml version="1.0" encoding="utf-8"?>
-<ds:datastoreItem xmlns:ds="http://schemas.openxmlformats.org/officeDocument/2006/customXml" ds:itemID="{0F989CFF-1B59-48E5-B112-F2539E362AEA}">
+<ds:datastoreItem xmlns:ds="http://schemas.openxmlformats.org/officeDocument/2006/customXml" ds:itemID="{79B53C2F-B0A6-457F-A4B0-181C589F1A36}">
   <ds:schemaRefs>
     <ds:schemaRef ds:uri="http://schemas.openxmlformats.org/officeDocument/2006/bibliography"/>
   </ds:schemaRefs>

</xml_diff>

<commit_message>
Actualización apartado 3 y 7.
</commit_message>
<xml_diff>
--- a/TG3_AlinGiurca.docx
+++ b/TG3_AlinGiurca.docx
@@ -10,6 +10,7 @@
           <w:docPartUnique/>
         </w:docPartObj>
       </w:sdtPr>
+      <w:sdtEndPr/>
       <w:sdtContent>
         <w:p>
           <w:r>
@@ -359,6 +360,7 @@
                                   <w:dataBinding w:prefixMappings="xmlns:ns0='http://purl.org/dc/elements/1.1/' xmlns:ns1='http://schemas.openxmlformats.org/package/2006/metadata/core-properties' " w:xpath="/ns1:coreProperties[1]/ns0:creator[1]" w:storeItemID="{6C3C8BC8-F283-45AE-878A-BAB7291924A1}"/>
                                   <w:text/>
                                 </w:sdtPr>
+                                <w:sdtEndPr/>
                                 <w:sdtContent>
                                   <w:p>
                                     <w:pPr>
@@ -437,6 +439,7 @@
                             <w:dataBinding w:prefixMappings="xmlns:ns0='http://purl.org/dc/elements/1.1/' xmlns:ns1='http://schemas.openxmlformats.org/package/2006/metadata/core-properties' " w:xpath="/ns1:coreProperties[1]/ns0:creator[1]" w:storeItemID="{6C3C8BC8-F283-45AE-878A-BAB7291924A1}"/>
                             <w:text/>
                           </w:sdtPr>
+                          <w:sdtEndPr/>
                           <w:sdtContent>
                             <w:p>
                               <w:pPr>
@@ -724,6 +727,7 @@
                                     <w:dataBinding w:prefixMappings="xmlns:ns0='http://purl.org/dc/elements/1.1/' xmlns:ns1='http://schemas.openxmlformats.org/package/2006/metadata/core-properties' " w:xpath="/ns1:coreProperties[1]/ns0:title[1]" w:storeItemID="{6C3C8BC8-F283-45AE-878A-BAB7291924A1}"/>
                                     <w:text w:multiLine="1"/>
                                   </w:sdtPr>
+                                  <w:sdtEndPr/>
                                   <w:sdtContent>
                                     <w:r>
                                       <w:rPr>
@@ -759,6 +763,7 @@
                                   <w:dataBinding w:prefixMappings="xmlns:ns0='http://purl.org/dc/elements/1.1/' xmlns:ns1='http://schemas.openxmlformats.org/package/2006/metadata/core-properties' " w:xpath="/ns1:coreProperties[1]/ns0:subject[1]" w:storeItemID="{6C3C8BC8-F283-45AE-878A-BAB7291924A1}"/>
                                   <w:text/>
                                 </w:sdtPr>
+                                <w:sdtEndPr/>
                                 <w:sdtContent>
                                   <w:p>
                                     <w:pPr>
@@ -829,6 +834,7 @@
                               <w:dataBinding w:prefixMappings="xmlns:ns0='http://purl.org/dc/elements/1.1/' xmlns:ns1='http://schemas.openxmlformats.org/package/2006/metadata/core-properties' " w:xpath="/ns1:coreProperties[1]/ns0:title[1]" w:storeItemID="{6C3C8BC8-F283-45AE-878A-BAB7291924A1}"/>
                               <w:text w:multiLine="1"/>
                             </w:sdtPr>
+                            <w:sdtEndPr/>
                             <w:sdtContent>
                               <w:r>
                                 <w:rPr>
@@ -864,6 +870,7 @@
                             <w:dataBinding w:prefixMappings="xmlns:ns0='http://purl.org/dc/elements/1.1/' xmlns:ns1='http://schemas.openxmlformats.org/package/2006/metadata/core-properties' " w:xpath="/ns1:coreProperties[1]/ns0:subject[1]" w:storeItemID="{6C3C8BC8-F283-45AE-878A-BAB7291924A1}"/>
                             <w:text/>
                           </w:sdtPr>
+                          <w:sdtEndPr/>
                           <w:sdtContent>
                             <w:p>
                               <w:pPr>
@@ -920,6 +927,7 @@
           <w:docPartUnique/>
         </w:docPartObj>
       </w:sdtPr>
+      <w:sdtEndPr/>
       <w:sdtContent>
         <w:p>
           <w:pPr>
@@ -4081,18 +4089,16 @@
       <w:r>
         <w:t>RF: REQUISITO FUNCIONAL.</w:t>
       </w:r>
-      <w:bookmarkStart w:id="10" w:name="_GoBack"/>
+    </w:p>
+    <w:p>
+      <w:pPr>
+        <w:pStyle w:val="Ttulo2"/>
+      </w:pPr>
+      <w:bookmarkStart w:id="10" w:name="_Toc481490802"/>
+      <w:r>
+        <w:t>2.2 Otros requisitos</w:t>
+      </w:r>
       <w:bookmarkEnd w:id="10"/>
-    </w:p>
-    <w:p>
-      <w:pPr>
-        <w:pStyle w:val="Ttulo2"/>
-      </w:pPr>
-      <w:bookmarkStart w:id="11" w:name="_Toc481490802"/>
-      <w:r>
-        <w:t>2.2 Otros requisitos</w:t>
-      </w:r>
-      <w:bookmarkEnd w:id="11"/>
     </w:p>
     <w:p>
       <w:r>
@@ -4251,7 +4257,7 @@
       <w:pPr>
         <w:pStyle w:val="Ttulo1"/>
       </w:pPr>
-      <w:bookmarkStart w:id="12" w:name="_Toc481490803"/>
+      <w:bookmarkStart w:id="11" w:name="_Toc481490803"/>
       <w:r>
         <w:lastRenderedPageBreak/>
         <w:t xml:space="preserve">3. </w:t>
@@ -4262,147 +4268,245 @@
       <w:r>
         <w:t xml:space="preserve"> en la implementación</w:t>
       </w:r>
+      <w:bookmarkEnd w:id="11"/>
+    </w:p>
+    <w:p>
+      <w:pPr>
+        <w:pStyle w:val="Ttulo2"/>
+      </w:pPr>
+      <w:bookmarkStart w:id="12" w:name="_Toc481490804"/>
+      <w:r>
+        <w:t>3.1 C</w:t>
+      </w:r>
+      <w:r>
+        <w:t>riterio 1:</w:t>
+      </w:r>
+      <w:r>
+        <w:t xml:space="preserve"> </w:t>
+      </w:r>
+      <w:r>
+        <w:t xml:space="preserve">Tiempo </w:t>
+      </w:r>
+      <w:r>
+        <w:t>desarrollo</w:t>
+      </w:r>
       <w:bookmarkEnd w:id="12"/>
     </w:p>
     <w:p>
+      <w:r>
+        <w:t>Descripción:</w:t>
+      </w:r>
+      <w:r>
+        <w:t xml:space="preserve"> </w:t>
+      </w:r>
+      <w:r>
+        <w:t xml:space="preserve">Horas invertidas </w:t>
+      </w:r>
+      <w:r>
+        <w:t>en la implementación de los sistemas para la creación de los test.</w:t>
+      </w:r>
+    </w:p>
+    <w:p>
+      <w:r>
+        <w:t>Tipo de valor:</w:t>
+      </w:r>
+      <w:r>
+        <w:t xml:space="preserve"> Numérico</w:t>
+      </w:r>
+      <w:r>
+        <w:t xml:space="preserve"> (horas)</w:t>
+      </w:r>
+      <w:r>
+        <w:t>.</w:t>
+      </w:r>
+    </w:p>
+    <w:p>
       <w:pPr>
         <w:pStyle w:val="Ttulo2"/>
       </w:pPr>
-      <w:bookmarkStart w:id="13" w:name="_Toc481490804"/>
-      <w:r>
-        <w:t>3.1 C</w:t>
-      </w:r>
-      <w:r>
-        <w:t>riterio 1:</w:t>
-      </w:r>
-      <w:r>
-        <w:t xml:space="preserve"> </w:t>
-      </w:r>
-      <w:r>
-        <w:t xml:space="preserve">Tiempo </w:t>
+      <w:bookmarkStart w:id="13" w:name="_Toc481490805"/>
+      <w:r>
+        <w:t>3.2 Criterio 2: Recursos necesarios</w:t>
+      </w:r>
+      <w:bookmarkEnd w:id="13"/>
+    </w:p>
+    <w:p>
+      <w:r>
+        <w:t xml:space="preserve">Descripción: </w:t>
+      </w:r>
+      <w:r>
+        <w:t>El material y las herramientas necesarias para la creación de los sistemas.</w:t>
+      </w:r>
+    </w:p>
+    <w:p>
+      <w:r>
+        <w:t xml:space="preserve">Tipo de valor: </w:t>
+      </w:r>
+      <w:r>
+        <w:t>texto libre.</w:t>
+      </w:r>
+    </w:p>
+    <w:p>
+      <w:pPr>
+        <w:pStyle w:val="Ttulo2"/>
+      </w:pPr>
+      <w:bookmarkStart w:id="14" w:name="_Toc481490806"/>
+      <w:r>
+        <w:t>3.</w:t>
+      </w:r>
+      <w:r>
+        <w:t>3</w:t>
+      </w:r>
+      <w:r>
+        <w:t xml:space="preserve"> C</w:t>
+      </w:r>
+      <w:r>
+        <w:t>riterio 3</w:t>
+      </w:r>
+      <w:r>
+        <w:t xml:space="preserve">: </w:t>
+      </w:r>
+      <w:r>
+        <w:t xml:space="preserve">Dificultad </w:t>
       </w:r>
       <w:r>
         <w:t>desarrollo</w:t>
       </w:r>
-      <w:bookmarkEnd w:id="13"/>
-    </w:p>
-    <w:p>
-      <w:r>
-        <w:t>Descripción:</w:t>
-      </w:r>
-      <w:r>
-        <w:t xml:space="preserve"> </w:t>
-      </w:r>
-      <w:r>
-        <w:t xml:space="preserve">Horas invertidas </w:t>
-      </w:r>
-      <w:r>
-        <w:t>en la implementación de los sistemas para la creación de los test.</w:t>
-      </w:r>
-    </w:p>
-    <w:p>
-      <w:r>
-        <w:t>Tipo de valor:</w:t>
-      </w:r>
-      <w:r>
-        <w:t xml:space="preserve"> Numérico</w:t>
-      </w:r>
-      <w:r>
-        <w:t xml:space="preserve"> (horas)</w:t>
-      </w:r>
-      <w:r>
-        <w:t>.</w:t>
+      <w:bookmarkEnd w:id="14"/>
+    </w:p>
+    <w:p>
+      <w:r>
+        <w:t xml:space="preserve">Descripción: </w:t>
+      </w:r>
+      <w:r>
+        <w:t>Grado de dificultad para la creación de los sistemas.</w:t>
+      </w:r>
+    </w:p>
+    <w:p>
+      <w:r>
+        <w:t xml:space="preserve">Tipo de valor: </w:t>
+      </w:r>
+      <w:r>
+        <w:t>texto libre.</w:t>
       </w:r>
     </w:p>
     <w:p>
       <w:pPr>
         <w:pStyle w:val="Ttulo2"/>
       </w:pPr>
-      <w:bookmarkStart w:id="14" w:name="_Toc481490805"/>
-      <w:r>
-        <w:t>3.2 Criterio 2: Recursos necesarios</w:t>
-      </w:r>
-      <w:bookmarkEnd w:id="14"/>
+      <w:bookmarkStart w:id="15" w:name="_Toc481490807"/>
+      <w:r>
+        <w:t xml:space="preserve">3.4 Criterio 4: Tiempo de </w:t>
+      </w:r>
+      <w:r>
+        <w:t>uso</w:t>
+      </w:r>
+      <w:bookmarkEnd w:id="15"/>
     </w:p>
     <w:p>
       <w:r>
         <w:t xml:space="preserve">Descripción: </w:t>
       </w:r>
       <w:r>
-        <w:t>El material y las herramientas necesarias para la creación de los sistemas.</w:t>
-      </w:r>
-    </w:p>
-    <w:p>
-      <w:r>
-        <w:t xml:space="preserve">Tipo de valor: </w:t>
-      </w:r>
-      <w:r>
-        <w:t>texto libre.</w:t>
+        <w:t>Tiempo que se tarda en la utilización de los sistemas.</w:t>
+      </w:r>
+    </w:p>
+    <w:p>
+      <w:r>
+        <w:t>Tipo de valor: Numérico</w:t>
+      </w:r>
+      <w:r>
+        <w:t xml:space="preserve"> (segundos).</w:t>
       </w:r>
     </w:p>
     <w:p>
       <w:pPr>
         <w:pStyle w:val="Ttulo2"/>
       </w:pPr>
-      <w:bookmarkStart w:id="15" w:name="_Toc481490806"/>
-      <w:r>
-        <w:t>3.</w:t>
-      </w:r>
-      <w:r>
-        <w:t>3</w:t>
-      </w:r>
-      <w:r>
-        <w:t xml:space="preserve"> C</w:t>
-      </w:r>
-      <w:r>
-        <w:t>riterio 3</w:t>
-      </w:r>
-      <w:r>
-        <w:t xml:space="preserve">: </w:t>
-      </w:r>
-      <w:r>
-        <w:t xml:space="preserve">Dificultad </w:t>
-      </w:r>
-      <w:r>
-        <w:t>desarrollo</w:t>
-      </w:r>
-      <w:bookmarkEnd w:id="15"/>
+      <w:bookmarkStart w:id="16" w:name="_Toc481490808"/>
+      <w:r>
+        <w:t xml:space="preserve">3.5 Criterio 5: </w:t>
+      </w:r>
+      <w:r>
+        <w:t>Facilidad de uso</w:t>
+      </w:r>
+      <w:bookmarkEnd w:id="16"/>
+    </w:p>
+    <w:p>
+      <w:r>
+        <w:t>Descripción: experiencia requerida por el usuario para la correcta manipulación del programa.</w:t>
+      </w:r>
+    </w:p>
+    <w:p>
+      <w:r>
+        <w:t>Tipo: texto libre.</w:t>
+      </w:r>
+    </w:p>
+    <w:p>
+      <w:pPr>
+        <w:pStyle w:val="Ttulo2"/>
+      </w:pPr>
+      <w:bookmarkStart w:id="17" w:name="_Toc481490809"/>
+      <w:r>
+        <w:t xml:space="preserve">3.6 Criterio 6: </w:t>
+      </w:r>
+      <w:r>
+        <w:t>Número de iteraciones</w:t>
+      </w:r>
+      <w:bookmarkEnd w:id="17"/>
+    </w:p>
+    <w:p>
+      <w:r>
+        <w:t>Descripción: número de veces que es capaz de hacer el registro sin que Facebook lo aborte.</w:t>
+      </w:r>
+    </w:p>
+    <w:p>
+      <w:r>
+        <w:t>Tipo: Numérico.</w:t>
+      </w:r>
+    </w:p>
+    <w:p>
+      <w:pPr>
+        <w:pStyle w:val="Ttulo2"/>
+      </w:pPr>
+      <w:bookmarkStart w:id="18" w:name="_Toc481490810"/>
+      <w:r>
+        <w:t>3.7 Criterio 7: Tiempo acceso</w:t>
+      </w:r>
+      <w:bookmarkEnd w:id="18"/>
     </w:p>
     <w:p>
       <w:r>
         <w:t xml:space="preserve">Descripción: </w:t>
       </w:r>
       <w:r>
-        <w:t>Grado de dificultad para la creación de los sistemas.</w:t>
-      </w:r>
-    </w:p>
-    <w:p>
-      <w:r>
-        <w:t xml:space="preserve">Tipo de valor: </w:t>
-      </w:r>
-      <w:r>
-        <w:t>texto libre.</w:t>
+        <w:t>Tiempo que se tarda en acceder a la web.</w:t>
+      </w:r>
+    </w:p>
+    <w:p>
+      <w:r>
+        <w:t>Tipo de valor: Numérico</w:t>
+      </w:r>
+      <w:r>
+        <w:t xml:space="preserve"> (segundos).</w:t>
       </w:r>
     </w:p>
     <w:p>
       <w:pPr>
         <w:pStyle w:val="Ttulo2"/>
       </w:pPr>
-      <w:bookmarkStart w:id="16" w:name="_Toc481490807"/>
-      <w:r>
-        <w:t xml:space="preserve">3.4 Criterio 4: Tiempo de </w:t>
-      </w:r>
-      <w:r>
-        <w:t>uso</w:t>
-      </w:r>
-      <w:bookmarkEnd w:id="16"/>
+      <w:bookmarkStart w:id="19" w:name="_Toc481490811"/>
+      <w:r>
+        <w:t>3.8 Criterio 8: Tiempo verificación</w:t>
+      </w:r>
+      <w:bookmarkEnd w:id="19"/>
     </w:p>
     <w:p>
       <w:r>
         <w:t xml:space="preserve">Descripción: </w:t>
       </w:r>
       <w:r>
-        <w:t>Tiempo que se tarda en la utilización de los sistemas.</w:t>
+        <w:t>Tiempo que se tarda en verificar que la URL es correcta.</w:t>
       </w:r>
     </w:p>
     <w:p>
@@ -4417,18 +4521,21 @@
       <w:pPr>
         <w:pStyle w:val="Ttulo2"/>
       </w:pPr>
-      <w:bookmarkStart w:id="17" w:name="_Toc481490808"/>
-      <w:r>
-        <w:t xml:space="preserve">3.5 Criterio 5: </w:t>
-      </w:r>
-      <w:r>
-        <w:t>Facilidad de uso</w:t>
-      </w:r>
-      <w:bookmarkEnd w:id="17"/>
-    </w:p>
-    <w:p>
-      <w:r>
-        <w:t>Descripción: experiencia requerida por el usuario para la correcta manipulación del programa.</w:t>
+      <w:bookmarkStart w:id="20" w:name="_Toc481490812"/>
+      <w:r>
+        <w:t xml:space="preserve">3.9 Criterio 9: </w:t>
+      </w:r>
+      <w:r>
+        <w:t>Forma de mostrar el proceso</w:t>
+      </w:r>
+      <w:bookmarkEnd w:id="20"/>
+    </w:p>
+    <w:p>
+      <w:r>
+        <w:t xml:space="preserve">Descripción: </w:t>
+      </w:r>
+      <w:r>
+        <w:t>Forma de mostrar gráficamente como se está realizando el proceso.</w:t>
       </w:r>
     </w:p>
     <w:p>
@@ -4436,118 +4543,17 @@
         <w:t>Tipo: texto libre.</w:t>
       </w:r>
     </w:p>
+    <w:p/>
     <w:p>
       <w:pPr>
         <w:pStyle w:val="Ttulo2"/>
       </w:pPr>
-      <w:bookmarkStart w:id="18" w:name="_Toc481490809"/>
-      <w:r>
-        <w:t xml:space="preserve">3.6 Criterio 6: </w:t>
-      </w:r>
-      <w:r>
-        <w:t>Número de iteraciones</w:t>
-      </w:r>
-      <w:bookmarkEnd w:id="18"/>
-    </w:p>
-    <w:p>
-      <w:r>
-        <w:t>Descripción: número de veces que es capaz de hacer el registro sin que Facebook lo aborte.</w:t>
-      </w:r>
-    </w:p>
-    <w:p>
-      <w:r>
-        <w:t>Tipo: Numérico.</w:t>
-      </w:r>
-    </w:p>
-    <w:p>
-      <w:pPr>
-        <w:pStyle w:val="Ttulo2"/>
-      </w:pPr>
-      <w:bookmarkStart w:id="19" w:name="_Toc481490810"/>
-      <w:r>
-        <w:t>3.7 Criterio 7: Tiempo acceso</w:t>
-      </w:r>
-      <w:bookmarkEnd w:id="19"/>
-    </w:p>
-    <w:p>
-      <w:r>
-        <w:t xml:space="preserve">Descripción: </w:t>
-      </w:r>
-      <w:r>
-        <w:t>Tiempo que se tarda en acceder a la web.</w:t>
-      </w:r>
-    </w:p>
-    <w:p>
-      <w:r>
-        <w:t>Tipo de valor: Numérico</w:t>
-      </w:r>
-      <w:r>
-        <w:t xml:space="preserve"> (segundos).</w:t>
-      </w:r>
-    </w:p>
-    <w:p>
-      <w:pPr>
-        <w:pStyle w:val="Ttulo2"/>
-      </w:pPr>
-      <w:bookmarkStart w:id="20" w:name="_Toc481490811"/>
-      <w:r>
-        <w:t>3.8 Criterio 8: Tiempo verificación</w:t>
-      </w:r>
-      <w:bookmarkEnd w:id="20"/>
-    </w:p>
-    <w:p>
-      <w:r>
-        <w:t xml:space="preserve">Descripción: </w:t>
-      </w:r>
-      <w:r>
-        <w:t>Tiempo que se tarda en verificar que la URL es correcta.</w:t>
-      </w:r>
-    </w:p>
-    <w:p>
-      <w:r>
-        <w:t>Tipo de valor: Numérico</w:t>
-      </w:r>
-      <w:r>
-        <w:t xml:space="preserve"> (segundos).</w:t>
-      </w:r>
-    </w:p>
-    <w:p>
-      <w:pPr>
-        <w:pStyle w:val="Ttulo2"/>
-      </w:pPr>
-      <w:bookmarkStart w:id="21" w:name="_Toc481490812"/>
-      <w:r>
-        <w:t xml:space="preserve">3.9 Criterio 9: </w:t>
-      </w:r>
-      <w:r>
-        <w:t>Forma de mostrar el proceso</w:t>
-      </w:r>
-      <w:bookmarkEnd w:id="21"/>
-    </w:p>
-    <w:p>
-      <w:r>
-        <w:t xml:space="preserve">Descripción: </w:t>
-      </w:r>
-      <w:r>
-        <w:t>Forma de mostrar gráficamente como se está realizando el proceso.</w:t>
-      </w:r>
-    </w:p>
-    <w:p>
-      <w:r>
-        <w:t>Tipo: texto libre.</w:t>
-      </w:r>
-    </w:p>
-    <w:p/>
-    <w:p>
-      <w:pPr>
-        <w:pStyle w:val="Ttulo2"/>
-      </w:pPr>
-      <w:bookmarkStart w:id="22" w:name="_Toc481490813"/>
+      <w:bookmarkStart w:id="21" w:name="_Toc481490813"/>
       <w:r>
         <w:lastRenderedPageBreak/>
         <w:t>3.10 Criterio 10: Tiempo registro</w:t>
       </w:r>
-      <w:bookmarkEnd w:id="22"/>
+      <w:bookmarkEnd w:id="21"/>
     </w:p>
     <w:p>
       <w:r>
@@ -4565,6 +4571,56 @@
         <w:t xml:space="preserve"> (segundos).</w:t>
       </w:r>
     </w:p>
+    <w:p>
+      <w:pPr>
+        <w:pStyle w:val="Ttulo2"/>
+      </w:pPr>
+      <w:r>
+        <w:t>3.11 Criterio 11</w:t>
+      </w:r>
+      <w:r>
+        <w:t>: Problemas durante el desarrollo</w:t>
+      </w:r>
+    </w:p>
+    <w:p>
+      <w:r>
+        <w:t>Descripción: número de problemas encontrados durante el desarrollo del sistema de testeo.</w:t>
+      </w:r>
+    </w:p>
+    <w:p>
+      <w:r>
+        <w:t xml:space="preserve">Tipo de valor: </w:t>
+      </w:r>
+      <w:r>
+        <w:t>Numérico</w:t>
+      </w:r>
+      <w:r>
+        <w:t>.</w:t>
+      </w:r>
+    </w:p>
+    <w:p>
+      <w:pPr>
+        <w:pStyle w:val="Ttulo2"/>
+      </w:pPr>
+      <w:r>
+        <w:t>3.12 Criterio 12</w:t>
+      </w:r>
+      <w:r>
+        <w:t>: Experiencia requerida</w:t>
+      </w:r>
+    </w:p>
+    <w:p>
+      <w:r>
+        <w:t>Descripción: cantidad de experiencia requerida para realizar el desarrollo correctamente.</w:t>
+      </w:r>
+    </w:p>
+    <w:p>
+      <w:r>
+        <w:t>Tipo de valor: texto.</w:t>
+      </w:r>
+    </w:p>
+    <w:p/>
+    <w:p/>
     <w:p>
       <w:r>
         <w:t>.</w:t>
@@ -4593,7 +4649,7 @@
       <w:pPr>
         <w:pStyle w:val="Ttulo1"/>
       </w:pPr>
-      <w:bookmarkStart w:id="23" w:name="_Toc481490814"/>
+      <w:bookmarkStart w:id="22" w:name="_Toc481490814"/>
       <w:r>
         <w:lastRenderedPageBreak/>
         <w:t xml:space="preserve">4. Proyecto de implementación de un prototipo del sistema utilizando la tecnología </w:t>
@@ -4601,88 +4657,88 @@
       <w:r>
         <w:t>SELENIUM</w:t>
       </w:r>
+      <w:bookmarkEnd w:id="22"/>
+    </w:p>
+    <w:p>
+      <w:r>
+        <w:t>Se trata de incluir en este apartado la documentación del desarrollo del proyecto de implementación, utilizando la tecnología A, del sistema cuyos requisitos funcionales se enumeraron en el apartado 2.</w:t>
+      </w:r>
+    </w:p>
+    <w:p>
+      <w:pPr>
+        <w:pStyle w:val="Ttulo2"/>
+      </w:pPr>
+      <w:bookmarkStart w:id="23" w:name="_Toc481490815"/>
+      <w:r>
+        <w:t>4.1 Documentación de diseño</w:t>
+      </w:r>
       <w:bookmarkEnd w:id="23"/>
     </w:p>
     <w:p>
       <w:r>
-        <w:t>Se trata de incluir en este apartado la documentación del desarrollo del proyecto de implementación, utilizando la tecnología A, del sistema cuyos requisitos funcionales se enumeraron en el apartado 2.</w:t>
+        <w:t xml:space="preserve">Hay que incluir la descripción del diseño del prototipo, incluyendo diagramas, y </w:t>
+      </w:r>
+      <w:r>
+        <w:t xml:space="preserve">el diseño de </w:t>
+      </w:r>
+      <w:r>
+        <w:t>la interfaz de usuario.</w:t>
       </w:r>
     </w:p>
     <w:p>
       <w:pPr>
         <w:pStyle w:val="Ttulo2"/>
       </w:pPr>
-      <w:bookmarkStart w:id="24" w:name="_Toc481490815"/>
-      <w:r>
-        <w:t>4.1 Documentación de diseño</w:t>
+      <w:bookmarkStart w:id="24" w:name="_Toc481490816"/>
+      <w:r>
+        <w:t>4.2 Documentación de construcción</w:t>
       </w:r>
       <w:bookmarkEnd w:id="24"/>
     </w:p>
     <w:p>
       <w:r>
-        <w:t xml:space="preserve">Hay que incluir la descripción del diseño del prototipo, incluyendo diagramas, y </w:t>
-      </w:r>
-      <w:r>
-        <w:t xml:space="preserve">el diseño de </w:t>
-      </w:r>
-      <w:r>
-        <w:t>la interfaz de usuario.</w:t>
+        <w:t>Hay que incluir una descripción de la construcción del prototipo, incluyendo algún extracto de código fuente. No es necesario todo el código. Sólo algún extracto para ver cómo se ha comentado.</w:t>
       </w:r>
     </w:p>
     <w:p>
       <w:pPr>
         <w:pStyle w:val="Ttulo2"/>
       </w:pPr>
-      <w:bookmarkStart w:id="25" w:name="_Toc481490816"/>
-      <w:r>
-        <w:t>4.2 Documentación de construcción</w:t>
+      <w:bookmarkStart w:id="25" w:name="_Toc481490817"/>
+      <w:r>
+        <w:t>4.3 Documentación de pruebas</w:t>
       </w:r>
       <w:bookmarkEnd w:id="25"/>
     </w:p>
     <w:p>
       <w:r>
-        <w:t>Hay que incluir una descripción de la construcción del prototipo, incluyendo algún extracto de código fuente. No es necesario todo el código. Sólo algún extracto para ver cómo se ha comentado.</w:t>
+        <w:t>Casos de prueba establecidos y resultados de las pruebas y acciones de corrección. No es creíble que no hayan aparecido errores en los caso de prueba.</w:t>
       </w:r>
     </w:p>
     <w:p>
       <w:pPr>
         <w:pStyle w:val="Ttulo2"/>
       </w:pPr>
-      <w:bookmarkStart w:id="26" w:name="_Toc481490817"/>
-      <w:r>
-        <w:t>4.3 Documentación de pruebas</w:t>
+      <w:bookmarkStart w:id="26" w:name="_Toc481490818"/>
+      <w:r>
+        <w:t>4.4 Documentación de instalación</w:t>
       </w:r>
       <w:bookmarkEnd w:id="26"/>
     </w:p>
     <w:p>
       <w:r>
-        <w:t>Casos de prueba establecidos y resultados de las pruebas y acciones de corrección. No es creíble que no hayan aparecido errores en los caso de prueba.</w:t>
+        <w:t>Descripción suficiente para que una persona que no ha participado en el proyecto pueda instalar el prototipo.</w:t>
       </w:r>
     </w:p>
     <w:p>
       <w:pPr>
         <w:pStyle w:val="Ttulo2"/>
       </w:pPr>
-      <w:bookmarkStart w:id="27" w:name="_Toc481490818"/>
-      <w:r>
-        <w:t>4.4 Documentación de instalación</w:t>
+      <w:bookmarkStart w:id="27" w:name="_Toc481490819"/>
+      <w:r>
+        <w:t>4.5 Manual de usuario</w:t>
       </w:r>
       <w:bookmarkEnd w:id="27"/>
-    </w:p>
-    <w:p>
-      <w:r>
-        <w:t>Descripción suficiente para que una persona que no ha participado en el proyecto pueda instalar el prototipo.</w:t>
-      </w:r>
-    </w:p>
-    <w:p>
-      <w:pPr>
-        <w:pStyle w:val="Ttulo2"/>
-      </w:pPr>
-      <w:bookmarkStart w:id="28" w:name="_Toc481490819"/>
-      <w:r>
-        <w:t>4.5 Manual de usuario</w:t>
-      </w:r>
-      <w:bookmarkEnd w:id="28"/>
     </w:p>
     <w:p>
       <w:r>
@@ -4711,7 +4767,7 @@
       <w:pPr>
         <w:pStyle w:val="Ttulo1"/>
       </w:pPr>
-      <w:bookmarkStart w:id="29" w:name="_Toc481490820"/>
+      <w:bookmarkStart w:id="28" w:name="_Toc481490820"/>
       <w:r>
         <w:lastRenderedPageBreak/>
         <w:t xml:space="preserve">5. Proyecto de implementación de un prototipo del sistema utilizando la tecnología </w:t>
@@ -4719,94 +4775,94 @@
       <w:r>
         <w:t>TELERIK TEST STUDIO</w:t>
       </w:r>
+      <w:bookmarkEnd w:id="28"/>
+    </w:p>
+    <w:p>
+      <w:r>
+        <w:t>Se trata de incluir en este apartado la documentación del desarrollo del proyecto de implementa</w:t>
+      </w:r>
+      <w:r>
+        <w:t>ción, utilizando la tecnología B</w:t>
+      </w:r>
+      <w:r>
+        <w:t>, del sistema cuyos requisitos funcionales se enumeraron en el apartado 2.</w:t>
+      </w:r>
+    </w:p>
+    <w:p>
+      <w:pPr>
+        <w:pStyle w:val="Ttulo2"/>
+      </w:pPr>
+      <w:bookmarkStart w:id="29" w:name="_Toc481490821"/>
+      <w:r>
+        <w:t>5.1 Documentación de diseño</w:t>
+      </w:r>
       <w:bookmarkEnd w:id="29"/>
     </w:p>
     <w:p>
       <w:r>
-        <w:t>Se trata de incluir en este apartado la documentación del desarrollo del proyecto de implementa</w:t>
-      </w:r>
-      <w:r>
-        <w:t>ción, utilizando la tecnología B</w:t>
-      </w:r>
-      <w:r>
-        <w:t>, del sistema cuyos requisitos funcionales se enumeraron en el apartado 2.</w:t>
+        <w:t>Hay que incluir la descripción del diseño del prototipo, incluyen</w:t>
+      </w:r>
+      <w:r>
+        <w:t xml:space="preserve">do diagramas, y el diseño </w:t>
+      </w:r>
+      <w:r>
+        <w:t>de la interfaz de usuario.</w:t>
       </w:r>
     </w:p>
     <w:p>
       <w:pPr>
         <w:pStyle w:val="Ttulo2"/>
       </w:pPr>
-      <w:bookmarkStart w:id="30" w:name="_Toc481490821"/>
-      <w:r>
-        <w:t>5.1 Documentación de diseño</w:t>
+      <w:bookmarkStart w:id="30" w:name="_Toc481490822"/>
+      <w:r>
+        <w:t>5.2 Documentación de construcción</w:t>
       </w:r>
       <w:bookmarkEnd w:id="30"/>
     </w:p>
     <w:p>
       <w:r>
-        <w:t>Hay que incluir la descripción del diseño del prototipo, incluyen</w:t>
-      </w:r>
-      <w:r>
-        <w:t xml:space="preserve">do diagramas, y el diseño </w:t>
-      </w:r>
-      <w:r>
-        <w:t>de la interfaz de usuario.</w:t>
+        <w:t>Hay que incluir una descripción de la construcción del prototipo, incluyendo algún extracto de código fuente. No es necesario todo el código. Sólo algún extracto para ver cómo se ha comentado.</w:t>
       </w:r>
     </w:p>
     <w:p>
       <w:pPr>
         <w:pStyle w:val="Ttulo2"/>
       </w:pPr>
-      <w:bookmarkStart w:id="31" w:name="_Toc481490822"/>
-      <w:r>
-        <w:t>5.2 Documentación de construcción</w:t>
+      <w:bookmarkStart w:id="31" w:name="_Toc481490823"/>
+      <w:r>
+        <w:t>5.3 Documentación de pruebas</w:t>
       </w:r>
       <w:bookmarkEnd w:id="31"/>
     </w:p>
     <w:p>
       <w:r>
-        <w:t>Hay que incluir una descripción de la construcción del prototipo, incluyendo algún extracto de código fuente. No es necesario todo el código. Sólo algún extracto para ver cómo se ha comentado.</w:t>
+        <w:t>Casos de prueba establecidos y resultados de las pruebas y acciones de corrección. No es creíble que no hayan aparecido errores en los caso de prueba.</w:t>
       </w:r>
     </w:p>
     <w:p>
       <w:pPr>
         <w:pStyle w:val="Ttulo2"/>
       </w:pPr>
-      <w:bookmarkStart w:id="32" w:name="_Toc481490823"/>
-      <w:r>
-        <w:t>5.3 Documentación de pruebas</w:t>
+      <w:bookmarkStart w:id="32" w:name="_Toc481490824"/>
+      <w:r>
+        <w:t>5.4 Documentación de instalación</w:t>
       </w:r>
       <w:bookmarkEnd w:id="32"/>
     </w:p>
     <w:p>
       <w:r>
-        <w:t>Casos de prueba establecidos y resultados de las pruebas y acciones de corrección. No es creíble que no hayan aparecido errores en los caso de prueba.</w:t>
+        <w:t>Descripción suficiente para que una persona que no ha participado en el proyecto pueda instalar el prototipo.</w:t>
       </w:r>
     </w:p>
     <w:p>
       <w:pPr>
         <w:pStyle w:val="Ttulo2"/>
       </w:pPr>
-      <w:bookmarkStart w:id="33" w:name="_Toc481490824"/>
-      <w:r>
-        <w:t>5.4 Documentación de instalación</w:t>
+      <w:bookmarkStart w:id="33" w:name="_Toc481490825"/>
+      <w:r>
+        <w:t>5.5 Manual de usuario</w:t>
       </w:r>
       <w:bookmarkEnd w:id="33"/>
-    </w:p>
-    <w:p>
-      <w:r>
-        <w:t>Descripción suficiente para que una persona que no ha participado en el proyecto pueda instalar el prototipo.</w:t>
-      </w:r>
-    </w:p>
-    <w:p>
-      <w:pPr>
-        <w:pStyle w:val="Ttulo2"/>
-      </w:pPr>
-      <w:bookmarkStart w:id="34" w:name="_Toc481490825"/>
-      <w:r>
-        <w:t>5.5 Manual de usuario</w:t>
-      </w:r>
-      <w:bookmarkEnd w:id="34"/>
     </w:p>
     <w:p>
       <w:r>
@@ -4832,7 +4888,7 @@
       <w:pPr>
         <w:pStyle w:val="Ttulo1"/>
       </w:pPr>
-      <w:bookmarkStart w:id="35" w:name="_Toc481490826"/>
+      <w:bookmarkStart w:id="34" w:name="_Toc481490826"/>
       <w:r>
         <w:lastRenderedPageBreak/>
         <w:t>6</w:t>
@@ -4849,40 +4905,40 @@
       <w:r>
         <w:t>s dos implementaciones</w:t>
       </w:r>
+      <w:bookmarkEnd w:id="34"/>
+    </w:p>
+    <w:p>
+      <w:r>
+        <w:t>Se trata de dar valores a los criterios de comparación</w:t>
+      </w:r>
+      <w:r>
+        <w:t xml:space="preserve"> definidos en el apartado 3 sobre la implementación de cada uno de los prototipos.</w:t>
+      </w:r>
+    </w:p>
+    <w:p>
+      <w:pPr>
+        <w:pStyle w:val="Ttulo2"/>
+      </w:pPr>
+      <w:bookmarkStart w:id="35" w:name="_Toc481490827"/>
+      <w:r>
+        <w:t>6</w:t>
+      </w:r>
+      <w:r>
+        <w:t xml:space="preserve">.1 </w:t>
+      </w:r>
+      <w:r>
+        <w:t xml:space="preserve">Evaluación de los criterios </w:t>
+      </w:r>
+      <w:r>
+        <w:t xml:space="preserve">en la implementación usando </w:t>
+      </w:r>
+      <w:r>
+        <w:t xml:space="preserve">la tecnología </w:t>
+      </w:r>
+      <w:r>
+        <w:t>SELENIUM</w:t>
+      </w:r>
       <w:bookmarkEnd w:id="35"/>
-    </w:p>
-    <w:p>
-      <w:r>
-        <w:t>Se trata de dar valores a los criterios de comparación</w:t>
-      </w:r>
-      <w:r>
-        <w:t xml:space="preserve"> definidos en el apartado 3 sobre la implementación de cada uno de los prototipos.</w:t>
-      </w:r>
-    </w:p>
-    <w:p>
-      <w:pPr>
-        <w:pStyle w:val="Ttulo2"/>
-      </w:pPr>
-      <w:bookmarkStart w:id="36" w:name="_Toc481490827"/>
-      <w:r>
-        <w:t>6</w:t>
-      </w:r>
-      <w:r>
-        <w:t xml:space="preserve">.1 </w:t>
-      </w:r>
-      <w:r>
-        <w:t xml:space="preserve">Evaluación de los criterios </w:t>
-      </w:r>
-      <w:r>
-        <w:t xml:space="preserve">en la implementación usando </w:t>
-      </w:r>
-      <w:r>
-        <w:t xml:space="preserve">la tecnología </w:t>
-      </w:r>
-      <w:r>
-        <w:t>SELENIUM</w:t>
-      </w:r>
-      <w:bookmarkEnd w:id="36"/>
     </w:p>
     <w:p>
       <w:r>
@@ -5131,7 +5187,11 @@
           <w:tcPr>
             <w:tcW w:w="2452" w:type="dxa"/>
           </w:tcPr>
-          <w:p/>
+          <w:p>
+            <w:r>
+              <w:t>11: Problemas durante el desarrollo</w:t>
+            </w:r>
+          </w:p>
         </w:tc>
         <w:tc>
           <w:tcPr>
@@ -5145,7 +5205,14 @@
           <w:tcPr>
             <w:tcW w:w="2452" w:type="dxa"/>
           </w:tcPr>
-          <w:p/>
+          <w:p>
+            <w:r>
+              <w:t xml:space="preserve">12: </w:t>
+            </w:r>
+            <w:r>
+              <w:t>Experiencia requerida</w:t>
+            </w:r>
+          </w:p>
         </w:tc>
         <w:tc>
           <w:tcPr>
@@ -5165,7 +5232,7 @@
       <w:pPr>
         <w:pStyle w:val="Ttulo2"/>
       </w:pPr>
-      <w:bookmarkStart w:id="37" w:name="_Toc481490828"/>
+      <w:bookmarkStart w:id="36" w:name="_Toc481490828"/>
       <w:r>
         <w:t>6</w:t>
       </w:r>
@@ -5187,7 +5254,7 @@
       <w:r>
         <w:t>TELERIK TEST STUDIO</w:t>
       </w:r>
-      <w:bookmarkEnd w:id="37"/>
+      <w:bookmarkEnd w:id="36"/>
     </w:p>
     <w:tbl>
       <w:tblPr>
@@ -5425,7 +5492,11 @@
           <w:tcPr>
             <w:tcW w:w="2452" w:type="dxa"/>
           </w:tcPr>
-          <w:p/>
+          <w:p>
+            <w:r>
+              <w:t>11: Problemas durante el desarrollo</w:t>
+            </w:r>
+          </w:p>
         </w:tc>
         <w:tc>
           <w:tcPr>
@@ -5439,7 +5510,11 @@
           <w:tcPr>
             <w:tcW w:w="2452" w:type="dxa"/>
           </w:tcPr>
-          <w:p/>
+          <w:p>
+            <w:r>
+              <w:t>12: Experiencia requerida</w:t>
+            </w:r>
+          </w:p>
         </w:tc>
         <w:tc>
           <w:tcPr>
@@ -5464,7 +5539,6 @@
         </w:rPr>
       </w:pPr>
       <w:r>
-        <w:lastRenderedPageBreak/>
         <w:br w:type="page"/>
       </w:r>
     </w:p>
@@ -5472,7 +5546,7 @@
       <w:pPr>
         <w:pStyle w:val="Ttulo1"/>
       </w:pPr>
-      <w:bookmarkStart w:id="38" w:name="_Toc481490829"/>
+      <w:bookmarkStart w:id="37" w:name="_Toc481490829"/>
       <w:r>
         <w:lastRenderedPageBreak/>
         <w:t>7</w:t>
@@ -5489,7 +5563,7 @@
       <w:r>
         <w:t>tecnologías</w:t>
       </w:r>
-      <w:bookmarkEnd w:id="38"/>
+      <w:bookmarkEnd w:id="37"/>
     </w:p>
     <w:p>
       <w:r>
@@ -5617,19 +5691,31 @@
           <w:tcPr>
             <w:tcW w:w="2977" w:type="dxa"/>
           </w:tcPr>
-          <w:p/>
+          <w:p>
+            <w:r>
+              <w:t>35 horas</w:t>
+            </w:r>
+          </w:p>
         </w:tc>
         <w:tc>
           <w:tcPr>
             <w:tcW w:w="3260" w:type="dxa"/>
           </w:tcPr>
-          <w:p/>
+          <w:p>
+            <w:r>
+              <w:t>28 horas</w:t>
+            </w:r>
+          </w:p>
         </w:tc>
         <w:tc>
           <w:tcPr>
             <w:tcW w:w="5777" w:type="dxa"/>
           </w:tcPr>
-          <w:p/>
+          <w:p>
+            <w:r>
+              <w:t xml:space="preserve">El tiempo de desarrollo de </w:t>
+            </w:r>
+          </w:p>
         </w:tc>
       </w:tr>
       <w:tr>
@@ -5647,13 +5733,180 @@
           <w:tcPr>
             <w:tcW w:w="2977" w:type="dxa"/>
           </w:tcPr>
-          <w:p/>
+          <w:p>
+            <w:r>
+              <w:t xml:space="preserve">Librería </w:t>
+            </w:r>
+            <w:proofErr w:type="spellStart"/>
+            <w:r>
+              <w:t>Selenium</w:t>
+            </w:r>
+            <w:proofErr w:type="spellEnd"/>
+            <w:r>
+              <w:t xml:space="preserve"> para Python</w:t>
+            </w:r>
+          </w:p>
+          <w:p>
+            <w:r>
+              <w:t>Browsers y drivers</w:t>
+            </w:r>
+          </w:p>
+          <w:p>
+            <w:proofErr w:type="spellStart"/>
+            <w:r>
+              <w:t>Chromedriver</w:t>
+            </w:r>
+            <w:proofErr w:type="spellEnd"/>
+            <w:r>
+              <w:t xml:space="preserve"> para Chrome</w:t>
+            </w:r>
+          </w:p>
+          <w:p>
+            <w:r>
+              <w:t xml:space="preserve">Firefox </w:t>
+            </w:r>
+            <w:proofErr w:type="spellStart"/>
+            <w:r>
+              <w:t>Geckodriver</w:t>
+            </w:r>
+            <w:proofErr w:type="spellEnd"/>
+            <w:r>
+              <w:t xml:space="preserve"> para Mozilla</w:t>
+            </w:r>
+          </w:p>
+          <w:p>
+            <w:r>
+              <w:t>Microsoft Edge driver para Internet Explorer</w:t>
+            </w:r>
+          </w:p>
+          <w:p>
+            <w:r>
+              <w:t>Safari driver para Safari</w:t>
+            </w:r>
+          </w:p>
+          <w:p>
+            <w:r>
+              <w:t>Compiladores Python</w:t>
+            </w:r>
+          </w:p>
+          <w:p>
+            <w:r>
+              <w:t xml:space="preserve">Sublime </w:t>
+            </w:r>
+            <w:proofErr w:type="spellStart"/>
+            <w:r>
+              <w:t>text</w:t>
+            </w:r>
+            <w:proofErr w:type="spellEnd"/>
+            <w:r>
+              <w:t xml:space="preserve"> 3 3 trial </w:t>
+            </w:r>
+            <w:proofErr w:type="spellStart"/>
+            <w:r>
+              <w:t>version</w:t>
+            </w:r>
+            <w:proofErr w:type="spellEnd"/>
+          </w:p>
+          <w:p>
+            <w:proofErr w:type="spellStart"/>
+            <w:r>
+              <w:t>Pycharm</w:t>
+            </w:r>
+            <w:proofErr w:type="spellEnd"/>
+            <w:r>
+              <w:t xml:space="preserve"> </w:t>
+            </w:r>
+            <w:proofErr w:type="spellStart"/>
+            <w:r>
+              <w:t>student</w:t>
+            </w:r>
+            <w:proofErr w:type="spellEnd"/>
+            <w:r>
+              <w:t xml:space="preserve"> </w:t>
+            </w:r>
+            <w:proofErr w:type="spellStart"/>
+            <w:r>
+              <w:t>version</w:t>
+            </w:r>
+            <w:proofErr w:type="spellEnd"/>
+          </w:p>
+          <w:p>
+            <w:r>
+              <w:t>Python oficial</w:t>
+            </w:r>
+          </w:p>
+          <w:p>
+            <w:r>
+              <w:t>Requisitos de Hardware: dependerán del compilador que se elija</w:t>
+            </w:r>
+          </w:p>
         </w:tc>
         <w:tc>
           <w:tcPr>
             <w:tcW w:w="3260" w:type="dxa"/>
           </w:tcPr>
-          <w:p/>
+          <w:p>
+            <w:proofErr w:type="spellStart"/>
+            <w:r>
+              <w:t>Telerik</w:t>
+            </w:r>
+            <w:proofErr w:type="spellEnd"/>
+            <w:r>
+              <w:t xml:space="preserve"> Test Studio Free Trial</w:t>
+            </w:r>
+          </w:p>
+          <w:p>
+            <w:r>
+              <w:t>Browser (Internet Explorer, Chrome, Safari, etc.)</w:t>
+            </w:r>
+          </w:p>
+          <w:p>
+            <w:r>
+              <w:t>Entornos:</w:t>
+            </w:r>
+          </w:p>
+          <w:p>
+            <w:r>
+              <w:t>.Net Framework</w:t>
+            </w:r>
+          </w:p>
+          <w:p>
+            <w:r>
+              <w:t>Visual estudio 2012 o superior</w:t>
+            </w:r>
+          </w:p>
+          <w:p>
+            <w:proofErr w:type="spellStart"/>
+            <w:r>
+              <w:t>Sharepoint</w:t>
+            </w:r>
+            <w:proofErr w:type="spellEnd"/>
+          </w:p>
+          <w:p>
+            <w:r>
+              <w:t>C# / VB.NET</w:t>
+            </w:r>
+          </w:p>
+          <w:p>
+            <w:r>
+              <w:t>Requisitos mínimos de hardware/SO:</w:t>
+            </w:r>
+          </w:p>
+          <w:p>
+            <w:r>
+              <w:t>Windows 10, 8, 7 o Vista</w:t>
+            </w:r>
+          </w:p>
+          <w:p>
+            <w:r>
+              <w:t>Windows server 2012/2008</w:t>
+            </w:r>
+          </w:p>
+          <w:p>
+            <w:r>
+              <w:t>IIS 5+</w:t>
+            </w:r>
+          </w:p>
         </w:tc>
         <w:tc>
           <w:tcPr>
@@ -5677,19 +5930,39 @@
           <w:tcPr>
             <w:tcW w:w="2977" w:type="dxa"/>
           </w:tcPr>
-          <w:p/>
+          <w:p>
+            <w:r>
+              <w:t>Alta</w:t>
+            </w:r>
+          </w:p>
         </w:tc>
         <w:tc>
           <w:tcPr>
             <w:tcW w:w="3260" w:type="dxa"/>
           </w:tcPr>
-          <w:p/>
+          <w:p>
+            <w:r>
+              <w:t>Media</w:t>
+            </w:r>
+          </w:p>
         </w:tc>
         <w:tc>
           <w:tcPr>
             <w:tcW w:w="5777" w:type="dxa"/>
           </w:tcPr>
-          <w:p/>
+          <w:p>
+            <w:r>
+              <w:t xml:space="preserve">La dificultad del desarrollo mediante </w:t>
+            </w:r>
+            <w:proofErr w:type="spellStart"/>
+            <w:r>
+              <w:t>Selenium</w:t>
+            </w:r>
+            <w:proofErr w:type="spellEnd"/>
+            <w:r>
+              <w:t xml:space="preserve"> es más elevado debido a que se realiza mediante programación.</w:t>
+            </w:r>
+          </w:p>
         </w:tc>
       </w:tr>
       <w:tr>
@@ -5719,7 +5992,14 @@
           <w:tcPr>
             <w:tcW w:w="5777" w:type="dxa"/>
           </w:tcPr>
-          <w:p/>
+          <w:p>
+            <w:r>
+              <w:rPr>
+                <w:color w:val="000000"/>
+              </w:rPr>
+              <w:t>Tiempo que tarda el software en hacer un test completo</w:t>
+            </w:r>
+          </w:p>
         </w:tc>
       </w:tr>
       <w:tr>
@@ -5737,19 +6017,37 @@
           <w:tcPr>
             <w:tcW w:w="2977" w:type="dxa"/>
           </w:tcPr>
-          <w:p/>
+          <w:p>
+            <w:r>
+              <w:rPr>
+                <w:color w:val="000000"/>
+              </w:rPr>
+              <w:t>Media</w:t>
+            </w:r>
+          </w:p>
         </w:tc>
         <w:tc>
           <w:tcPr>
             <w:tcW w:w="3260" w:type="dxa"/>
           </w:tcPr>
-          <w:p/>
+          <w:p>
+            <w:r>
+              <w:t>Baja</w:t>
+            </w:r>
+          </w:p>
         </w:tc>
         <w:tc>
           <w:tcPr>
             <w:tcW w:w="5777" w:type="dxa"/>
           </w:tcPr>
-          <w:p/>
+          <w:p>
+            <w:r>
+              <w:rPr>
+                <w:color w:val="000000"/>
+              </w:rPr>
+              <w:t>Facilidad para llevar a cabo el test una vez están los prototipos preparados</w:t>
+            </w:r>
+          </w:p>
         </w:tc>
       </w:tr>
       <w:tr>
@@ -5900,6 +6198,104 @@
             <w:tcW w:w="5777" w:type="dxa"/>
           </w:tcPr>
           <w:p/>
+        </w:tc>
+      </w:tr>
+      <w:tr>
+        <w:tc>
+          <w:tcPr>
+            <w:tcW w:w="2216" w:type="dxa"/>
+          </w:tcPr>
+          <w:p>
+            <w:r>
+              <w:t>11: Problemas durante el desarrollo</w:t>
+            </w:r>
+          </w:p>
+        </w:tc>
+        <w:tc>
+          <w:tcPr>
+            <w:tcW w:w="2977" w:type="dxa"/>
+          </w:tcPr>
+          <w:p/>
+        </w:tc>
+        <w:tc>
+          <w:tcPr>
+            <w:tcW w:w="3260" w:type="dxa"/>
+          </w:tcPr>
+          <w:p/>
+        </w:tc>
+        <w:tc>
+          <w:tcPr>
+            <w:tcW w:w="5777" w:type="dxa"/>
+          </w:tcPr>
+          <w:p/>
+        </w:tc>
+      </w:tr>
+      <w:tr>
+        <w:tc>
+          <w:tcPr>
+            <w:tcW w:w="2216" w:type="dxa"/>
+          </w:tcPr>
+          <w:p>
+            <w:r>
+              <w:lastRenderedPageBreak/>
+              <w:t>12: Experiencia requerida</w:t>
+            </w:r>
+          </w:p>
+        </w:tc>
+        <w:tc>
+          <w:tcPr>
+            <w:tcW w:w="2977" w:type="dxa"/>
+          </w:tcPr>
+          <w:p>
+            <w:r>
+              <w:rPr>
+                <w:color w:val="000000"/>
+              </w:rPr>
+              <w:t>Alta</w:t>
+            </w:r>
+          </w:p>
+        </w:tc>
+        <w:tc>
+          <w:tcPr>
+            <w:tcW w:w="3260" w:type="dxa"/>
+          </w:tcPr>
+          <w:p>
+            <w:r>
+              <w:rPr>
+                <w:color w:val="000000"/>
+              </w:rPr>
+              <w:t>Media</w:t>
+            </w:r>
+          </w:p>
+        </w:tc>
+        <w:tc>
+          <w:tcPr>
+            <w:tcW w:w="5777" w:type="dxa"/>
+          </w:tcPr>
+          <w:p>
+            <w:r>
+              <w:rPr>
+                <w:color w:val="000000"/>
+              </w:rPr>
+              <w:t xml:space="preserve">Es necesario disponer de mayor experiencia para realizar la implementación con </w:t>
+            </w:r>
+            <w:proofErr w:type="spellStart"/>
+            <w:r>
+              <w:rPr>
+                <w:color w:val="000000"/>
+              </w:rPr>
+              <w:t>Selenium</w:t>
+            </w:r>
+            <w:proofErr w:type="spellEnd"/>
+            <w:r>
+              <w:rPr>
+                <w:color w:val="000000"/>
+              </w:rPr>
+              <w:t xml:space="preserve"> debido a que es necesario saber programar en Python</w:t>
+            </w:r>
+            <w:bookmarkStart w:id="38" w:name="_GoBack"/>
+            <w:bookmarkEnd w:id="38"/>
+          </w:p>
         </w:tc>
       </w:tr>
     </w:tbl>
@@ -5996,6 +6392,7 @@
         <w:docPartUnique/>
       </w:docPartObj>
     </w:sdtPr>
+    <w:sdtEndPr/>
     <w:sdtContent>
       <w:p>
         <w:pPr>
@@ -6041,6 +6438,7 @@
         <w:docPartUnique/>
       </w:docPartObj>
     </w:sdtPr>
+    <w:sdtEndPr/>
     <w:sdtContent>
       <w:p>
         <w:pPr>
@@ -6086,6 +6484,7 @@
         <w:docPartUnique/>
       </w:docPartObj>
     </w:sdtPr>
+    <w:sdtEndPr/>
     <w:sdtContent>
       <w:p>
         <w:pPr>
@@ -6131,6 +6530,7 @@
         <w:docPartUnique/>
       </w:docPartObj>
     </w:sdtPr>
+    <w:sdtEndPr/>
     <w:sdtContent>
       <w:p>
         <w:pPr>
@@ -6150,7 +6550,7 @@
           <w:rPr>
             <w:noProof/>
           </w:rPr>
-          <w:t>7</w:t>
+          <w:t>16</w:t>
         </w:r>
         <w:r>
           <w:fldChar w:fldCharType="end"/>
@@ -6315,6 +6715,304 @@
     </w:lvl>
   </w:abstractNum>
   <w:abstractNum w:abstractNumId="1" w15:restartNumberingAfterBreak="0">
+    <w:nsid w:val="0DF930D0"/>
+    <w:multiLevelType w:val="multilevel"/>
+    <w:tmpl w:val="B272328A"/>
+    <w:lvl w:ilvl="0">
+      <w:start w:val="1"/>
+      <w:numFmt w:val="bullet"/>
+      <w:lvlText w:val=""/>
+      <w:lvlJc w:val="left"/>
+      <w:pPr>
+        <w:tabs>
+          <w:tab w:val="num" w:pos="720"/>
+        </w:tabs>
+        <w:ind w:left="720" w:hanging="360"/>
+      </w:pPr>
+      <w:rPr>
+        <w:rFonts w:ascii="Symbol" w:hAnsi="Symbol" w:hint="default"/>
+        <w:sz w:val="20"/>
+      </w:rPr>
+    </w:lvl>
+    <w:lvl w:ilvl="1">
+      <w:start w:val="1"/>
+      <w:numFmt w:val="bullet"/>
+      <w:lvlText w:val="o"/>
+      <w:lvlJc w:val="left"/>
+      <w:pPr>
+        <w:tabs>
+          <w:tab w:val="num" w:pos="1440"/>
+        </w:tabs>
+        <w:ind w:left="1440" w:hanging="360"/>
+      </w:pPr>
+      <w:rPr>
+        <w:rFonts w:ascii="Courier New" w:hAnsi="Courier New" w:hint="default"/>
+        <w:sz w:val="20"/>
+      </w:rPr>
+    </w:lvl>
+    <w:lvl w:ilvl="2" w:tentative="1">
+      <w:start w:val="1"/>
+      <w:numFmt w:val="bullet"/>
+      <w:lvlText w:val=""/>
+      <w:lvlJc w:val="left"/>
+      <w:pPr>
+        <w:tabs>
+          <w:tab w:val="num" w:pos="2160"/>
+        </w:tabs>
+        <w:ind w:left="2160" w:hanging="360"/>
+      </w:pPr>
+      <w:rPr>
+        <w:rFonts w:ascii="Wingdings" w:hAnsi="Wingdings" w:hint="default"/>
+        <w:sz w:val="20"/>
+      </w:rPr>
+    </w:lvl>
+    <w:lvl w:ilvl="3" w:tentative="1">
+      <w:start w:val="1"/>
+      <w:numFmt w:val="bullet"/>
+      <w:lvlText w:val=""/>
+      <w:lvlJc w:val="left"/>
+      <w:pPr>
+        <w:tabs>
+          <w:tab w:val="num" w:pos="2880"/>
+        </w:tabs>
+        <w:ind w:left="2880" w:hanging="360"/>
+      </w:pPr>
+      <w:rPr>
+        <w:rFonts w:ascii="Wingdings" w:hAnsi="Wingdings" w:hint="default"/>
+        <w:sz w:val="20"/>
+      </w:rPr>
+    </w:lvl>
+    <w:lvl w:ilvl="4" w:tentative="1">
+      <w:start w:val="1"/>
+      <w:numFmt w:val="bullet"/>
+      <w:lvlText w:val=""/>
+      <w:lvlJc w:val="left"/>
+      <w:pPr>
+        <w:tabs>
+          <w:tab w:val="num" w:pos="3600"/>
+        </w:tabs>
+        <w:ind w:left="3600" w:hanging="360"/>
+      </w:pPr>
+      <w:rPr>
+        <w:rFonts w:ascii="Wingdings" w:hAnsi="Wingdings" w:hint="default"/>
+        <w:sz w:val="20"/>
+      </w:rPr>
+    </w:lvl>
+    <w:lvl w:ilvl="5" w:tentative="1">
+      <w:start w:val="1"/>
+      <w:numFmt w:val="bullet"/>
+      <w:lvlText w:val=""/>
+      <w:lvlJc w:val="left"/>
+      <w:pPr>
+        <w:tabs>
+          <w:tab w:val="num" w:pos="4320"/>
+        </w:tabs>
+        <w:ind w:left="4320" w:hanging="360"/>
+      </w:pPr>
+      <w:rPr>
+        <w:rFonts w:ascii="Wingdings" w:hAnsi="Wingdings" w:hint="default"/>
+        <w:sz w:val="20"/>
+      </w:rPr>
+    </w:lvl>
+    <w:lvl w:ilvl="6" w:tentative="1">
+      <w:start w:val="1"/>
+      <w:numFmt w:val="bullet"/>
+      <w:lvlText w:val=""/>
+      <w:lvlJc w:val="left"/>
+      <w:pPr>
+        <w:tabs>
+          <w:tab w:val="num" w:pos="5040"/>
+        </w:tabs>
+        <w:ind w:left="5040" w:hanging="360"/>
+      </w:pPr>
+      <w:rPr>
+        <w:rFonts w:ascii="Wingdings" w:hAnsi="Wingdings" w:hint="default"/>
+        <w:sz w:val="20"/>
+      </w:rPr>
+    </w:lvl>
+    <w:lvl w:ilvl="7" w:tentative="1">
+      <w:start w:val="1"/>
+      <w:numFmt w:val="bullet"/>
+      <w:lvlText w:val=""/>
+      <w:lvlJc w:val="left"/>
+      <w:pPr>
+        <w:tabs>
+          <w:tab w:val="num" w:pos="5760"/>
+        </w:tabs>
+        <w:ind w:left="5760" w:hanging="360"/>
+      </w:pPr>
+      <w:rPr>
+        <w:rFonts w:ascii="Wingdings" w:hAnsi="Wingdings" w:hint="default"/>
+        <w:sz w:val="20"/>
+      </w:rPr>
+    </w:lvl>
+    <w:lvl w:ilvl="8" w:tentative="1">
+      <w:start w:val="1"/>
+      <w:numFmt w:val="bullet"/>
+      <w:lvlText w:val=""/>
+      <w:lvlJc w:val="left"/>
+      <w:pPr>
+        <w:tabs>
+          <w:tab w:val="num" w:pos="6480"/>
+        </w:tabs>
+        <w:ind w:left="6480" w:hanging="360"/>
+      </w:pPr>
+      <w:rPr>
+        <w:rFonts w:ascii="Wingdings" w:hAnsi="Wingdings" w:hint="default"/>
+        <w:sz w:val="20"/>
+      </w:rPr>
+    </w:lvl>
+  </w:abstractNum>
+  <w:abstractNum w:abstractNumId="2" w15:restartNumberingAfterBreak="0">
+    <w:nsid w:val="17776538"/>
+    <w:multiLevelType w:val="multilevel"/>
+    <w:tmpl w:val="E08024F4"/>
+    <w:lvl w:ilvl="0">
+      <w:start w:val="1"/>
+      <w:numFmt w:val="bullet"/>
+      <w:lvlText w:val=""/>
+      <w:lvlJc w:val="left"/>
+      <w:pPr>
+        <w:tabs>
+          <w:tab w:val="num" w:pos="720"/>
+        </w:tabs>
+        <w:ind w:left="720" w:hanging="360"/>
+      </w:pPr>
+      <w:rPr>
+        <w:rFonts w:ascii="Symbol" w:hAnsi="Symbol" w:hint="default"/>
+        <w:sz w:val="20"/>
+      </w:rPr>
+    </w:lvl>
+    <w:lvl w:ilvl="1">
+      <w:start w:val="1"/>
+      <w:numFmt w:val="bullet"/>
+      <w:lvlText w:val="o"/>
+      <w:lvlJc w:val="left"/>
+      <w:pPr>
+        <w:tabs>
+          <w:tab w:val="num" w:pos="1440"/>
+        </w:tabs>
+        <w:ind w:left="1440" w:hanging="360"/>
+      </w:pPr>
+      <w:rPr>
+        <w:rFonts w:ascii="Courier New" w:hAnsi="Courier New" w:hint="default"/>
+        <w:sz w:val="20"/>
+      </w:rPr>
+    </w:lvl>
+    <w:lvl w:ilvl="2" w:tentative="1">
+      <w:start w:val="1"/>
+      <w:numFmt w:val="bullet"/>
+      <w:lvlText w:val=""/>
+      <w:lvlJc w:val="left"/>
+      <w:pPr>
+        <w:tabs>
+          <w:tab w:val="num" w:pos="2160"/>
+        </w:tabs>
+        <w:ind w:left="2160" w:hanging="360"/>
+      </w:pPr>
+      <w:rPr>
+        <w:rFonts w:ascii="Wingdings" w:hAnsi="Wingdings" w:hint="default"/>
+        <w:sz w:val="20"/>
+      </w:rPr>
+    </w:lvl>
+    <w:lvl w:ilvl="3" w:tentative="1">
+      <w:start w:val="1"/>
+      <w:numFmt w:val="bullet"/>
+      <w:lvlText w:val=""/>
+      <w:lvlJc w:val="left"/>
+      <w:pPr>
+        <w:tabs>
+          <w:tab w:val="num" w:pos="2880"/>
+        </w:tabs>
+        <w:ind w:left="2880" w:hanging="360"/>
+      </w:pPr>
+      <w:rPr>
+        <w:rFonts w:ascii="Wingdings" w:hAnsi="Wingdings" w:hint="default"/>
+        <w:sz w:val="20"/>
+      </w:rPr>
+    </w:lvl>
+    <w:lvl w:ilvl="4" w:tentative="1">
+      <w:start w:val="1"/>
+      <w:numFmt w:val="bullet"/>
+      <w:lvlText w:val=""/>
+      <w:lvlJc w:val="left"/>
+      <w:pPr>
+        <w:tabs>
+          <w:tab w:val="num" w:pos="3600"/>
+        </w:tabs>
+        <w:ind w:left="3600" w:hanging="360"/>
+      </w:pPr>
+      <w:rPr>
+        <w:rFonts w:ascii="Wingdings" w:hAnsi="Wingdings" w:hint="default"/>
+        <w:sz w:val="20"/>
+      </w:rPr>
+    </w:lvl>
+    <w:lvl w:ilvl="5" w:tentative="1">
+      <w:start w:val="1"/>
+      <w:numFmt w:val="bullet"/>
+      <w:lvlText w:val=""/>
+      <w:lvlJc w:val="left"/>
+      <w:pPr>
+        <w:tabs>
+          <w:tab w:val="num" w:pos="4320"/>
+        </w:tabs>
+        <w:ind w:left="4320" w:hanging="360"/>
+      </w:pPr>
+      <w:rPr>
+        <w:rFonts w:ascii="Wingdings" w:hAnsi="Wingdings" w:hint="default"/>
+        <w:sz w:val="20"/>
+      </w:rPr>
+    </w:lvl>
+    <w:lvl w:ilvl="6" w:tentative="1">
+      <w:start w:val="1"/>
+      <w:numFmt w:val="bullet"/>
+      <w:lvlText w:val=""/>
+      <w:lvlJc w:val="left"/>
+      <w:pPr>
+        <w:tabs>
+          <w:tab w:val="num" w:pos="5040"/>
+        </w:tabs>
+        <w:ind w:left="5040" w:hanging="360"/>
+      </w:pPr>
+      <w:rPr>
+        <w:rFonts w:ascii="Wingdings" w:hAnsi="Wingdings" w:hint="default"/>
+        <w:sz w:val="20"/>
+      </w:rPr>
+    </w:lvl>
+    <w:lvl w:ilvl="7" w:tentative="1">
+      <w:start w:val="1"/>
+      <w:numFmt w:val="bullet"/>
+      <w:lvlText w:val=""/>
+      <w:lvlJc w:val="left"/>
+      <w:pPr>
+        <w:tabs>
+          <w:tab w:val="num" w:pos="5760"/>
+        </w:tabs>
+        <w:ind w:left="5760" w:hanging="360"/>
+      </w:pPr>
+      <w:rPr>
+        <w:rFonts w:ascii="Wingdings" w:hAnsi="Wingdings" w:hint="default"/>
+        <w:sz w:val="20"/>
+      </w:rPr>
+    </w:lvl>
+    <w:lvl w:ilvl="8" w:tentative="1">
+      <w:start w:val="1"/>
+      <w:numFmt w:val="bullet"/>
+      <w:lvlText w:val=""/>
+      <w:lvlJc w:val="left"/>
+      <w:pPr>
+        <w:tabs>
+          <w:tab w:val="num" w:pos="6480"/>
+        </w:tabs>
+        <w:ind w:left="6480" w:hanging="360"/>
+      </w:pPr>
+      <w:rPr>
+        <w:rFonts w:ascii="Wingdings" w:hAnsi="Wingdings" w:hint="default"/>
+        <w:sz w:val="20"/>
+      </w:rPr>
+    </w:lvl>
+  </w:abstractNum>
+  <w:abstractNum w:abstractNumId="3" w15:restartNumberingAfterBreak="0">
     <w:nsid w:val="2CB1345C"/>
     <w:multiLevelType w:val="hybridMultilevel"/>
     <w:tmpl w:val="D85CF5A0"/>
@@ -6427,7 +7125,7 @@
       </w:rPr>
     </w:lvl>
   </w:abstractNum>
-  <w:abstractNum w:abstractNumId="2" w15:restartNumberingAfterBreak="0">
+  <w:abstractNum w:abstractNumId="4" w15:restartNumberingAfterBreak="0">
     <w:nsid w:val="304055AC"/>
     <w:multiLevelType w:val="hybridMultilevel"/>
     <w:tmpl w:val="B48CE602"/>
@@ -6516,7 +7214,305 @@
       </w:pPr>
     </w:lvl>
   </w:abstractNum>
-  <w:abstractNum w:abstractNumId="3" w15:restartNumberingAfterBreak="0">
+  <w:abstractNum w:abstractNumId="5" w15:restartNumberingAfterBreak="0">
+    <w:nsid w:val="563B6995"/>
+    <w:multiLevelType w:val="multilevel"/>
+    <w:tmpl w:val="71984AE6"/>
+    <w:lvl w:ilvl="0">
+      <w:start w:val="1"/>
+      <w:numFmt w:val="bullet"/>
+      <w:lvlText w:val=""/>
+      <w:lvlJc w:val="left"/>
+      <w:pPr>
+        <w:tabs>
+          <w:tab w:val="num" w:pos="720"/>
+        </w:tabs>
+        <w:ind w:left="720" w:hanging="360"/>
+      </w:pPr>
+      <w:rPr>
+        <w:rFonts w:ascii="Symbol" w:hAnsi="Symbol" w:hint="default"/>
+        <w:sz w:val="20"/>
+      </w:rPr>
+    </w:lvl>
+    <w:lvl w:ilvl="1">
+      <w:start w:val="1"/>
+      <w:numFmt w:val="bullet"/>
+      <w:lvlText w:val="o"/>
+      <w:lvlJc w:val="left"/>
+      <w:pPr>
+        <w:tabs>
+          <w:tab w:val="num" w:pos="1440"/>
+        </w:tabs>
+        <w:ind w:left="1440" w:hanging="360"/>
+      </w:pPr>
+      <w:rPr>
+        <w:rFonts w:ascii="Courier New" w:hAnsi="Courier New" w:hint="default"/>
+        <w:sz w:val="20"/>
+      </w:rPr>
+    </w:lvl>
+    <w:lvl w:ilvl="2" w:tentative="1">
+      <w:start w:val="1"/>
+      <w:numFmt w:val="bullet"/>
+      <w:lvlText w:val=""/>
+      <w:lvlJc w:val="left"/>
+      <w:pPr>
+        <w:tabs>
+          <w:tab w:val="num" w:pos="2160"/>
+        </w:tabs>
+        <w:ind w:left="2160" w:hanging="360"/>
+      </w:pPr>
+      <w:rPr>
+        <w:rFonts w:ascii="Wingdings" w:hAnsi="Wingdings" w:hint="default"/>
+        <w:sz w:val="20"/>
+      </w:rPr>
+    </w:lvl>
+    <w:lvl w:ilvl="3" w:tentative="1">
+      <w:start w:val="1"/>
+      <w:numFmt w:val="bullet"/>
+      <w:lvlText w:val=""/>
+      <w:lvlJc w:val="left"/>
+      <w:pPr>
+        <w:tabs>
+          <w:tab w:val="num" w:pos="2880"/>
+        </w:tabs>
+        <w:ind w:left="2880" w:hanging="360"/>
+      </w:pPr>
+      <w:rPr>
+        <w:rFonts w:ascii="Wingdings" w:hAnsi="Wingdings" w:hint="default"/>
+        <w:sz w:val="20"/>
+      </w:rPr>
+    </w:lvl>
+    <w:lvl w:ilvl="4" w:tentative="1">
+      <w:start w:val="1"/>
+      <w:numFmt w:val="bullet"/>
+      <w:lvlText w:val=""/>
+      <w:lvlJc w:val="left"/>
+      <w:pPr>
+        <w:tabs>
+          <w:tab w:val="num" w:pos="3600"/>
+        </w:tabs>
+        <w:ind w:left="3600" w:hanging="360"/>
+      </w:pPr>
+      <w:rPr>
+        <w:rFonts w:ascii="Wingdings" w:hAnsi="Wingdings" w:hint="default"/>
+        <w:sz w:val="20"/>
+      </w:rPr>
+    </w:lvl>
+    <w:lvl w:ilvl="5" w:tentative="1">
+      <w:start w:val="1"/>
+      <w:numFmt w:val="bullet"/>
+      <w:lvlText w:val=""/>
+      <w:lvlJc w:val="left"/>
+      <w:pPr>
+        <w:tabs>
+          <w:tab w:val="num" w:pos="4320"/>
+        </w:tabs>
+        <w:ind w:left="4320" w:hanging="360"/>
+      </w:pPr>
+      <w:rPr>
+        <w:rFonts w:ascii="Wingdings" w:hAnsi="Wingdings" w:hint="default"/>
+        <w:sz w:val="20"/>
+      </w:rPr>
+    </w:lvl>
+    <w:lvl w:ilvl="6" w:tentative="1">
+      <w:start w:val="1"/>
+      <w:numFmt w:val="bullet"/>
+      <w:lvlText w:val=""/>
+      <w:lvlJc w:val="left"/>
+      <w:pPr>
+        <w:tabs>
+          <w:tab w:val="num" w:pos="5040"/>
+        </w:tabs>
+        <w:ind w:left="5040" w:hanging="360"/>
+      </w:pPr>
+      <w:rPr>
+        <w:rFonts w:ascii="Wingdings" w:hAnsi="Wingdings" w:hint="default"/>
+        <w:sz w:val="20"/>
+      </w:rPr>
+    </w:lvl>
+    <w:lvl w:ilvl="7" w:tentative="1">
+      <w:start w:val="1"/>
+      <w:numFmt w:val="bullet"/>
+      <w:lvlText w:val=""/>
+      <w:lvlJc w:val="left"/>
+      <w:pPr>
+        <w:tabs>
+          <w:tab w:val="num" w:pos="5760"/>
+        </w:tabs>
+        <w:ind w:left="5760" w:hanging="360"/>
+      </w:pPr>
+      <w:rPr>
+        <w:rFonts w:ascii="Wingdings" w:hAnsi="Wingdings" w:hint="default"/>
+        <w:sz w:val="20"/>
+      </w:rPr>
+    </w:lvl>
+    <w:lvl w:ilvl="8" w:tentative="1">
+      <w:start w:val="1"/>
+      <w:numFmt w:val="bullet"/>
+      <w:lvlText w:val=""/>
+      <w:lvlJc w:val="left"/>
+      <w:pPr>
+        <w:tabs>
+          <w:tab w:val="num" w:pos="6480"/>
+        </w:tabs>
+        <w:ind w:left="6480" w:hanging="360"/>
+      </w:pPr>
+      <w:rPr>
+        <w:rFonts w:ascii="Wingdings" w:hAnsi="Wingdings" w:hint="default"/>
+        <w:sz w:val="20"/>
+      </w:rPr>
+    </w:lvl>
+  </w:abstractNum>
+  <w:abstractNum w:abstractNumId="6" w15:restartNumberingAfterBreak="0">
+    <w:nsid w:val="594D3022"/>
+    <w:multiLevelType w:val="multilevel"/>
+    <w:tmpl w:val="881E628A"/>
+    <w:lvl w:ilvl="0">
+      <w:start w:val="1"/>
+      <w:numFmt w:val="bullet"/>
+      <w:lvlText w:val=""/>
+      <w:lvlJc w:val="left"/>
+      <w:pPr>
+        <w:tabs>
+          <w:tab w:val="num" w:pos="720"/>
+        </w:tabs>
+        <w:ind w:left="720" w:hanging="360"/>
+      </w:pPr>
+      <w:rPr>
+        <w:rFonts w:ascii="Symbol" w:hAnsi="Symbol" w:hint="default"/>
+        <w:sz w:val="20"/>
+      </w:rPr>
+    </w:lvl>
+    <w:lvl w:ilvl="1">
+      <w:start w:val="1"/>
+      <w:numFmt w:val="bullet"/>
+      <w:lvlText w:val="o"/>
+      <w:lvlJc w:val="left"/>
+      <w:pPr>
+        <w:tabs>
+          <w:tab w:val="num" w:pos="1440"/>
+        </w:tabs>
+        <w:ind w:left="1440" w:hanging="360"/>
+      </w:pPr>
+      <w:rPr>
+        <w:rFonts w:ascii="Courier New" w:hAnsi="Courier New" w:hint="default"/>
+        <w:sz w:val="20"/>
+      </w:rPr>
+    </w:lvl>
+    <w:lvl w:ilvl="2" w:tentative="1">
+      <w:start w:val="1"/>
+      <w:numFmt w:val="bullet"/>
+      <w:lvlText w:val=""/>
+      <w:lvlJc w:val="left"/>
+      <w:pPr>
+        <w:tabs>
+          <w:tab w:val="num" w:pos="2160"/>
+        </w:tabs>
+        <w:ind w:left="2160" w:hanging="360"/>
+      </w:pPr>
+      <w:rPr>
+        <w:rFonts w:ascii="Wingdings" w:hAnsi="Wingdings" w:hint="default"/>
+        <w:sz w:val="20"/>
+      </w:rPr>
+    </w:lvl>
+    <w:lvl w:ilvl="3" w:tentative="1">
+      <w:start w:val="1"/>
+      <w:numFmt w:val="bullet"/>
+      <w:lvlText w:val=""/>
+      <w:lvlJc w:val="left"/>
+      <w:pPr>
+        <w:tabs>
+          <w:tab w:val="num" w:pos="2880"/>
+        </w:tabs>
+        <w:ind w:left="2880" w:hanging="360"/>
+      </w:pPr>
+      <w:rPr>
+        <w:rFonts w:ascii="Wingdings" w:hAnsi="Wingdings" w:hint="default"/>
+        <w:sz w:val="20"/>
+      </w:rPr>
+    </w:lvl>
+    <w:lvl w:ilvl="4" w:tentative="1">
+      <w:start w:val="1"/>
+      <w:numFmt w:val="bullet"/>
+      <w:lvlText w:val=""/>
+      <w:lvlJc w:val="left"/>
+      <w:pPr>
+        <w:tabs>
+          <w:tab w:val="num" w:pos="3600"/>
+        </w:tabs>
+        <w:ind w:left="3600" w:hanging="360"/>
+      </w:pPr>
+      <w:rPr>
+        <w:rFonts w:ascii="Wingdings" w:hAnsi="Wingdings" w:hint="default"/>
+        <w:sz w:val="20"/>
+      </w:rPr>
+    </w:lvl>
+    <w:lvl w:ilvl="5" w:tentative="1">
+      <w:start w:val="1"/>
+      <w:numFmt w:val="bullet"/>
+      <w:lvlText w:val=""/>
+      <w:lvlJc w:val="left"/>
+      <w:pPr>
+        <w:tabs>
+          <w:tab w:val="num" w:pos="4320"/>
+        </w:tabs>
+        <w:ind w:left="4320" w:hanging="360"/>
+      </w:pPr>
+      <w:rPr>
+        <w:rFonts w:ascii="Wingdings" w:hAnsi="Wingdings" w:hint="default"/>
+        <w:sz w:val="20"/>
+      </w:rPr>
+    </w:lvl>
+    <w:lvl w:ilvl="6" w:tentative="1">
+      <w:start w:val="1"/>
+      <w:numFmt w:val="bullet"/>
+      <w:lvlText w:val=""/>
+      <w:lvlJc w:val="left"/>
+      <w:pPr>
+        <w:tabs>
+          <w:tab w:val="num" w:pos="5040"/>
+        </w:tabs>
+        <w:ind w:left="5040" w:hanging="360"/>
+      </w:pPr>
+      <w:rPr>
+        <w:rFonts w:ascii="Wingdings" w:hAnsi="Wingdings" w:hint="default"/>
+        <w:sz w:val="20"/>
+      </w:rPr>
+    </w:lvl>
+    <w:lvl w:ilvl="7" w:tentative="1">
+      <w:start w:val="1"/>
+      <w:numFmt w:val="bullet"/>
+      <w:lvlText w:val=""/>
+      <w:lvlJc w:val="left"/>
+      <w:pPr>
+        <w:tabs>
+          <w:tab w:val="num" w:pos="5760"/>
+        </w:tabs>
+        <w:ind w:left="5760" w:hanging="360"/>
+      </w:pPr>
+      <w:rPr>
+        <w:rFonts w:ascii="Wingdings" w:hAnsi="Wingdings" w:hint="default"/>
+        <w:sz w:val="20"/>
+      </w:rPr>
+    </w:lvl>
+    <w:lvl w:ilvl="8" w:tentative="1">
+      <w:start w:val="1"/>
+      <w:numFmt w:val="bullet"/>
+      <w:lvlText w:val=""/>
+      <w:lvlJc w:val="left"/>
+      <w:pPr>
+        <w:tabs>
+          <w:tab w:val="num" w:pos="6480"/>
+        </w:tabs>
+        <w:ind w:left="6480" w:hanging="360"/>
+      </w:pPr>
+      <w:rPr>
+        <w:rFonts w:ascii="Wingdings" w:hAnsi="Wingdings" w:hint="default"/>
+        <w:sz w:val="20"/>
+      </w:rPr>
+    </w:lvl>
+  </w:abstractNum>
+  <w:abstractNum w:abstractNumId="7" w15:restartNumberingAfterBreak="0">
     <w:nsid w:val="63673D64"/>
     <w:multiLevelType w:val="hybridMultilevel"/>
     <w:tmpl w:val="10EA503C"/>
@@ -6628,7 +7624,7 @@
       </w:rPr>
     </w:lvl>
   </w:abstractNum>
-  <w:abstractNum w:abstractNumId="4" w15:restartNumberingAfterBreak="0">
+  <w:abstractNum w:abstractNumId="8" w15:restartNumberingAfterBreak="0">
     <w:nsid w:val="69E54BA7"/>
     <w:multiLevelType w:val="multilevel"/>
     <w:tmpl w:val="0C0A001F"/>
@@ -6715,19 +7711,31 @@
     </w:lvl>
   </w:abstractNum>
   <w:num w:numId="1">
-    <w:abstractNumId w:val="2"/>
+    <w:abstractNumId w:val="4"/>
   </w:num>
   <w:num w:numId="2">
-    <w:abstractNumId w:val="4"/>
+    <w:abstractNumId w:val="8"/>
   </w:num>
   <w:num w:numId="3">
     <w:abstractNumId w:val="0"/>
   </w:num>
   <w:num w:numId="4">
+    <w:abstractNumId w:val="7"/>
+  </w:num>
+  <w:num w:numId="5">
     <w:abstractNumId w:val="3"/>
   </w:num>
-  <w:num w:numId="5">
+  <w:num w:numId="6">
+    <w:abstractNumId w:val="2"/>
+  </w:num>
+  <w:num w:numId="7">
     <w:abstractNumId w:val="1"/>
+  </w:num>
+  <w:num w:numId="8">
+    <w:abstractNumId w:val="6"/>
+  </w:num>
+  <w:num w:numId="9">
+    <w:abstractNumId w:val="5"/>
   </w:num>
 </w:numbering>
 </file>
@@ -7445,6 +8453,24 @@
       <w:shd w:val="clear" w:color="auto" w:fill="E6E6E6"/>
     </w:rPr>
   </w:style>
+  <w:style w:type="paragraph" w:styleId="NormalWeb">
+    <w:name w:val="Normal (Web)"/>
+    <w:basedOn w:val="Normal"/>
+    <w:uiPriority w:val="99"/>
+    <w:semiHidden/>
+    <w:unhideWhenUsed/>
+    <w:rsid w:val="00A872E3"/>
+    <w:pPr>
+      <w:spacing w:before="100" w:beforeAutospacing="1" w:after="100" w:afterAutospacing="1" w:line="240" w:lineRule="auto"/>
+      <w:jc w:val="left"/>
+    </w:pPr>
+    <w:rPr>
+      <w:rFonts w:ascii="Times New Roman" w:eastAsia="Times New Roman" w:hAnsi="Times New Roman" w:cs="Times New Roman"/>
+      <w:sz w:val="24"/>
+      <w:szCs w:val="24"/>
+      <w:lang w:eastAsia="es-ES"/>
+    </w:rPr>
+  </w:style>
 </w:styles>
 </file>
 
@@ -7714,7 +8740,7 @@
 </file>
 
 <file path=customXml/itemProps1.xml><?xml version="1.0" encoding="utf-8"?>
-<ds:datastoreItem xmlns:ds="http://schemas.openxmlformats.org/officeDocument/2006/customXml" ds:itemID="{79B53C2F-B0A6-457F-A4B0-181C589F1A36}">
+<ds:datastoreItem xmlns:ds="http://schemas.openxmlformats.org/officeDocument/2006/customXml" ds:itemID="{EBC6BA73-F1F4-46F8-8FFA-6C6F4FFFD855}">
   <ds:schemaRefs>
     <ds:schemaRef ds:uri="http://schemas.openxmlformats.org/officeDocument/2006/bibliography"/>
   </ds:schemaRefs>

</xml_diff>